<commit_message>
added dump of db, new mcd and updated docs
</commit_message>
<xml_diff>
--- a/docs/documentation_technique.docx
+++ b/docs/documentation_technique.docx
@@ -10,6 +10,7 @@
           <w:docPartUnique/>
         </w:docPartObj>
       </w:sdtPr>
+      <w:sdtEndPr/>
       <w:sdtContent>
         <w:p/>
         <w:tbl>
@@ -44,6 +45,7 @@
                 <w:dataBinding w:prefixMappings="xmlns:ns0='http://schemas.openxmlformats.org/officeDocument/2006/extended-properties'" w:xpath="/ns0:Properties[1]/ns0:Company[1]" w:storeItemID="{6668398D-A668-4E3E-A5EB-62B293D839F1}"/>
                 <w:text/>
               </w:sdtPr>
+              <w:sdtEndPr/>
               <w:sdtContent>
                 <w:tc>
                   <w:tcPr>
@@ -97,6 +99,7 @@
                   <w:dataBinding w:prefixMappings="xmlns:ns0='http://schemas.openxmlformats.org/package/2006/metadata/core-properties' xmlns:ns1='http://purl.org/dc/elements/1.1/'" w:xpath="/ns0:coreProperties[1]/ns1:title[1]" w:storeItemID="{6C3C8BC8-F283-45AE-878A-BAB7291924A1}"/>
                   <w:text/>
                 </w:sdtPr>
+                <w:sdtEndPr/>
                 <w:sdtContent>
                   <w:p>
                     <w:pPr>
@@ -139,6 +142,7 @@
                 <w:dataBinding w:prefixMappings="xmlns:ns0='http://schemas.openxmlformats.org/package/2006/metadata/core-properties' xmlns:ns1='http://purl.org/dc/elements/1.1/'" w:xpath="/ns0:coreProperties[1]/ns1:subject[1]" w:storeItemID="{6C3C8BC8-F283-45AE-878A-BAB7291924A1}"/>
                 <w:text/>
               </w:sdtPr>
+              <w:sdtEndPr/>
               <w:sdtContent>
                 <w:tc>
                   <w:tcPr>
@@ -207,6 +211,7 @@
                   <w:dataBinding w:prefixMappings="xmlns:ns0='http://schemas.openxmlformats.org/package/2006/metadata/core-properties' xmlns:ns1='http://purl.org/dc/elements/1.1/'" w:xpath="/ns0:coreProperties[1]/ns1:creator[1]" w:storeItemID="{6C3C8BC8-F283-45AE-878A-BAB7291924A1}"/>
                   <w:text/>
                 </w:sdtPr>
+                <w:sdtEndPr/>
                 <w:sdtContent>
                   <w:p>
                     <w:pPr>
@@ -249,6 +254,7 @@
                     <w:calendar w:val="gregorian"/>
                   </w:date>
                 </w:sdtPr>
+                <w:sdtEndPr/>
                 <w:sdtContent>
                   <w:p>
                     <w:pPr>
@@ -291,7 +297,11 @@
     <w:sdt>
       <w:sdtPr>
         <w:rPr>
-          <w:lang w:val="fr-FR"/>
+          <w:rFonts w:asciiTheme="minorHAnsi" w:eastAsiaTheme="minorHAnsi" w:hAnsiTheme="minorHAnsi" w:cstheme="minorBidi"/>
+          <w:color w:val="auto"/>
+          <w:sz w:val="22"/>
+          <w:szCs w:val="22"/>
+          <w:lang w:val="fr-FR" w:eastAsia="en-US"/>
         </w:rPr>
         <w:id w:val="-1239555179"/>
         <w:docPartObj>
@@ -301,13 +311,8 @@
       </w:sdtPr>
       <w:sdtEndPr>
         <w:rPr>
-          <w:rFonts w:asciiTheme="minorHAnsi" w:eastAsiaTheme="minorHAnsi" w:hAnsiTheme="minorHAnsi" w:cstheme="minorBidi"/>
           <w:b/>
           <w:bCs/>
-          <w:color w:val="auto"/>
-          <w:sz w:val="22"/>
-          <w:szCs w:val="22"/>
-          <w:lang w:eastAsia="en-US"/>
         </w:rPr>
       </w:sdtEndPr>
       <w:sdtContent>
@@ -343,7 +348,7 @@
           <w:r>
             <w:fldChar w:fldCharType="separate"/>
           </w:r>
-          <w:hyperlink w:anchor="_Toc102398474" w:history="1">
+          <w:hyperlink w:anchor="_Toc102466227" w:history="1">
             <w:r>
               <w:rPr>
                 <w:rStyle w:val="Lienhypertexte"/>
@@ -370,7 +375,7 @@
                 <w:noProof/>
                 <w:webHidden/>
               </w:rPr>
-              <w:instrText xml:space="preserve"> PAGEREF _Toc102398474 \h </w:instrText>
+              <w:instrText xml:space="preserve"> PAGEREF _Toc102466227 \h </w:instrText>
             </w:r>
             <w:r>
               <w:rPr>
@@ -413,7 +418,7 @@
               <w:lang w:eastAsia="fr-CH"/>
             </w:rPr>
           </w:pPr>
-          <w:hyperlink w:anchor="_Toc102398475" w:history="1">
+          <w:hyperlink w:anchor="_Toc102466228" w:history="1">
             <w:r>
               <w:rPr>
                 <w:rStyle w:val="Lienhypertexte"/>
@@ -440,7 +445,7 @@
                 <w:noProof/>
                 <w:webHidden/>
               </w:rPr>
-              <w:instrText xml:space="preserve"> PAGEREF _Toc102398475 \h </w:instrText>
+              <w:instrText xml:space="preserve"> PAGEREF _Toc102466228 \h </w:instrText>
             </w:r>
             <w:r>
               <w:rPr>
@@ -478,10 +483,12 @@
               <w:tab w:val="right" w:pos="9062"/>
             </w:tabs>
             <w:rPr>
+              <w:rFonts w:eastAsiaTheme="minorEastAsia"/>
               <w:noProof/>
+              <w:lang w:eastAsia="fr-CH"/>
             </w:rPr>
           </w:pPr>
-          <w:hyperlink w:anchor="_Toc102398476" w:history="1">
+          <w:hyperlink w:anchor="_Toc102466229" w:history="1">
             <w:r>
               <w:rPr>
                 <w:rStyle w:val="Lienhypertexte"/>
@@ -508,7 +515,7 @@
                 <w:noProof/>
                 <w:webHidden/>
               </w:rPr>
-              <w:instrText xml:space="preserve"> PAGEREF _Toc102398476 \h </w:instrText>
+              <w:instrText xml:space="preserve"> PAGEREF _Toc102466229 \h </w:instrText>
             </w:r>
             <w:r>
               <w:rPr>
@@ -529,6 +536,1546 @@
                 <w:webHidden/>
               </w:rPr>
               <w:t>2</w:t>
+            </w:r>
+            <w:r>
+              <w:rPr>
+                <w:noProof/>
+                <w:webHidden/>
+              </w:rPr>
+              <w:fldChar w:fldCharType="end"/>
+            </w:r>
+          </w:hyperlink>
+        </w:p>
+        <w:p>
+          <w:pPr>
+            <w:pStyle w:val="TM1"/>
+            <w:tabs>
+              <w:tab w:val="right" w:pos="9062"/>
+            </w:tabs>
+            <w:rPr>
+              <w:rFonts w:eastAsiaTheme="minorEastAsia"/>
+              <w:noProof/>
+              <w:lang w:eastAsia="fr-CH"/>
+            </w:rPr>
+          </w:pPr>
+          <w:hyperlink w:anchor="_Toc102466230" w:history="1">
+            <w:r>
+              <w:rPr>
+                <w:rStyle w:val="Lienhypertexte"/>
+                <w:noProof/>
+              </w:rPr>
+              <w:t>Analyse concurrentielle</w:t>
+            </w:r>
+            <w:r>
+              <w:rPr>
+                <w:noProof/>
+                <w:webHidden/>
+              </w:rPr>
+              <w:tab/>
+            </w:r>
+            <w:r>
+              <w:rPr>
+                <w:noProof/>
+                <w:webHidden/>
+              </w:rPr>
+              <w:fldChar w:fldCharType="begin"/>
+            </w:r>
+            <w:r>
+              <w:rPr>
+                <w:noProof/>
+                <w:webHidden/>
+              </w:rPr>
+              <w:instrText xml:space="preserve"> PAGEREF _Toc102466230 \h </w:instrText>
+            </w:r>
+            <w:r>
+              <w:rPr>
+                <w:noProof/>
+                <w:webHidden/>
+              </w:rPr>
+            </w:r>
+            <w:r>
+              <w:rPr>
+                <w:noProof/>
+                <w:webHidden/>
+              </w:rPr>
+              <w:fldChar w:fldCharType="separate"/>
+            </w:r>
+            <w:r>
+              <w:rPr>
+                <w:noProof/>
+                <w:webHidden/>
+              </w:rPr>
+              <w:t>3</w:t>
+            </w:r>
+            <w:r>
+              <w:rPr>
+                <w:noProof/>
+                <w:webHidden/>
+              </w:rPr>
+              <w:fldChar w:fldCharType="end"/>
+            </w:r>
+          </w:hyperlink>
+        </w:p>
+        <w:p>
+          <w:pPr>
+            <w:pStyle w:val="TM2"/>
+            <w:tabs>
+              <w:tab w:val="right" w:pos="9062"/>
+            </w:tabs>
+            <w:rPr>
+              <w:rFonts w:eastAsiaTheme="minorEastAsia"/>
+              <w:noProof/>
+              <w:lang w:eastAsia="fr-CH"/>
+            </w:rPr>
+          </w:pPr>
+          <w:hyperlink w:anchor="_Toc102466231" w:history="1">
+            <w:r>
+              <w:rPr>
+                <w:rStyle w:val="Lienhypertexte"/>
+                <w:noProof/>
+              </w:rPr>
+              <w:t>JustEat ou Eat.ch</w:t>
+            </w:r>
+            <w:r>
+              <w:rPr>
+                <w:noProof/>
+                <w:webHidden/>
+              </w:rPr>
+              <w:tab/>
+            </w:r>
+            <w:r>
+              <w:rPr>
+                <w:noProof/>
+                <w:webHidden/>
+              </w:rPr>
+              <w:fldChar w:fldCharType="begin"/>
+            </w:r>
+            <w:r>
+              <w:rPr>
+                <w:noProof/>
+                <w:webHidden/>
+              </w:rPr>
+              <w:instrText xml:space="preserve"> PAGEREF _Toc102466231 \h </w:instrText>
+            </w:r>
+            <w:r>
+              <w:rPr>
+                <w:noProof/>
+                <w:webHidden/>
+              </w:rPr>
+            </w:r>
+            <w:r>
+              <w:rPr>
+                <w:noProof/>
+                <w:webHidden/>
+              </w:rPr>
+              <w:fldChar w:fldCharType="separate"/>
+            </w:r>
+            <w:r>
+              <w:rPr>
+                <w:noProof/>
+                <w:webHidden/>
+              </w:rPr>
+              <w:t>3</w:t>
+            </w:r>
+            <w:r>
+              <w:rPr>
+                <w:noProof/>
+                <w:webHidden/>
+              </w:rPr>
+              <w:fldChar w:fldCharType="end"/>
+            </w:r>
+          </w:hyperlink>
+        </w:p>
+        <w:p>
+          <w:pPr>
+            <w:pStyle w:val="TM2"/>
+            <w:tabs>
+              <w:tab w:val="right" w:pos="9062"/>
+            </w:tabs>
+            <w:rPr>
+              <w:rFonts w:eastAsiaTheme="minorEastAsia"/>
+              <w:noProof/>
+              <w:lang w:eastAsia="fr-CH"/>
+            </w:rPr>
+          </w:pPr>
+          <w:hyperlink w:anchor="_Toc102466232" w:history="1">
+            <w:r>
+              <w:rPr>
+                <w:rStyle w:val="Lienhypertexte"/>
+                <w:noProof/>
+              </w:rPr>
+              <w:t>Smood</w:t>
+            </w:r>
+            <w:r>
+              <w:rPr>
+                <w:noProof/>
+                <w:webHidden/>
+              </w:rPr>
+              <w:tab/>
+            </w:r>
+            <w:r>
+              <w:rPr>
+                <w:noProof/>
+                <w:webHidden/>
+              </w:rPr>
+              <w:fldChar w:fldCharType="begin"/>
+            </w:r>
+            <w:r>
+              <w:rPr>
+                <w:noProof/>
+                <w:webHidden/>
+              </w:rPr>
+              <w:instrText xml:space="preserve"> PAGEREF _Toc102466232 \h </w:instrText>
+            </w:r>
+            <w:r>
+              <w:rPr>
+                <w:noProof/>
+                <w:webHidden/>
+              </w:rPr>
+            </w:r>
+            <w:r>
+              <w:rPr>
+                <w:noProof/>
+                <w:webHidden/>
+              </w:rPr>
+              <w:fldChar w:fldCharType="separate"/>
+            </w:r>
+            <w:r>
+              <w:rPr>
+                <w:noProof/>
+                <w:webHidden/>
+              </w:rPr>
+              <w:t>3</w:t>
+            </w:r>
+            <w:r>
+              <w:rPr>
+                <w:noProof/>
+                <w:webHidden/>
+              </w:rPr>
+              <w:fldChar w:fldCharType="end"/>
+            </w:r>
+          </w:hyperlink>
+        </w:p>
+        <w:p>
+          <w:pPr>
+            <w:pStyle w:val="TM2"/>
+            <w:tabs>
+              <w:tab w:val="right" w:pos="9062"/>
+            </w:tabs>
+            <w:rPr>
+              <w:rFonts w:eastAsiaTheme="minorEastAsia"/>
+              <w:noProof/>
+              <w:lang w:eastAsia="fr-CH"/>
+            </w:rPr>
+          </w:pPr>
+          <w:hyperlink w:anchor="_Toc102466233" w:history="1">
+            <w:r>
+              <w:rPr>
+                <w:rStyle w:val="Lienhypertexte"/>
+                <w:noProof/>
+              </w:rPr>
+              <w:t>UberEats</w:t>
+            </w:r>
+            <w:r>
+              <w:rPr>
+                <w:noProof/>
+                <w:webHidden/>
+              </w:rPr>
+              <w:tab/>
+            </w:r>
+            <w:r>
+              <w:rPr>
+                <w:noProof/>
+                <w:webHidden/>
+              </w:rPr>
+              <w:fldChar w:fldCharType="begin"/>
+            </w:r>
+            <w:r>
+              <w:rPr>
+                <w:noProof/>
+                <w:webHidden/>
+              </w:rPr>
+              <w:instrText xml:space="preserve"> PAGEREF _Toc102466233 \h </w:instrText>
+            </w:r>
+            <w:r>
+              <w:rPr>
+                <w:noProof/>
+                <w:webHidden/>
+              </w:rPr>
+            </w:r>
+            <w:r>
+              <w:rPr>
+                <w:noProof/>
+                <w:webHidden/>
+              </w:rPr>
+              <w:fldChar w:fldCharType="separate"/>
+            </w:r>
+            <w:r>
+              <w:rPr>
+                <w:noProof/>
+                <w:webHidden/>
+              </w:rPr>
+              <w:t>4</w:t>
+            </w:r>
+            <w:r>
+              <w:rPr>
+                <w:noProof/>
+                <w:webHidden/>
+              </w:rPr>
+              <w:fldChar w:fldCharType="end"/>
+            </w:r>
+          </w:hyperlink>
+        </w:p>
+        <w:p>
+          <w:pPr>
+            <w:pStyle w:val="TM2"/>
+            <w:tabs>
+              <w:tab w:val="right" w:pos="9062"/>
+            </w:tabs>
+            <w:rPr>
+              <w:rFonts w:eastAsiaTheme="minorEastAsia"/>
+              <w:noProof/>
+              <w:lang w:eastAsia="fr-CH"/>
+            </w:rPr>
+          </w:pPr>
+          <w:hyperlink w:anchor="_Toc102466234" w:history="1">
+            <w:r>
+              <w:rPr>
+                <w:rStyle w:val="Lienhypertexte"/>
+                <w:noProof/>
+              </w:rPr>
+              <w:t>Positionnement par rapport à la concurrence</w:t>
+            </w:r>
+            <w:r>
+              <w:rPr>
+                <w:noProof/>
+                <w:webHidden/>
+              </w:rPr>
+              <w:tab/>
+            </w:r>
+            <w:r>
+              <w:rPr>
+                <w:noProof/>
+                <w:webHidden/>
+              </w:rPr>
+              <w:fldChar w:fldCharType="begin"/>
+            </w:r>
+            <w:r>
+              <w:rPr>
+                <w:noProof/>
+                <w:webHidden/>
+              </w:rPr>
+              <w:instrText xml:space="preserve"> PAGEREF _Toc102466234 \h </w:instrText>
+            </w:r>
+            <w:r>
+              <w:rPr>
+                <w:noProof/>
+                <w:webHidden/>
+              </w:rPr>
+            </w:r>
+            <w:r>
+              <w:rPr>
+                <w:noProof/>
+                <w:webHidden/>
+              </w:rPr>
+              <w:fldChar w:fldCharType="separate"/>
+            </w:r>
+            <w:r>
+              <w:rPr>
+                <w:noProof/>
+                <w:webHidden/>
+              </w:rPr>
+              <w:t>5</w:t>
+            </w:r>
+            <w:r>
+              <w:rPr>
+                <w:noProof/>
+                <w:webHidden/>
+              </w:rPr>
+              <w:fldChar w:fldCharType="end"/>
+            </w:r>
+          </w:hyperlink>
+        </w:p>
+        <w:p>
+          <w:pPr>
+            <w:pStyle w:val="TM1"/>
+            <w:tabs>
+              <w:tab w:val="right" w:pos="9062"/>
+            </w:tabs>
+            <w:rPr>
+              <w:rFonts w:eastAsiaTheme="minorEastAsia"/>
+              <w:noProof/>
+              <w:lang w:eastAsia="fr-CH"/>
+            </w:rPr>
+          </w:pPr>
+          <w:hyperlink w:anchor="_Toc102466235" w:history="1">
+            <w:r>
+              <w:rPr>
+                <w:rStyle w:val="Lienhypertexte"/>
+                <w:noProof/>
+              </w:rPr>
+              <w:t>Rappel de l’énoncé</w:t>
+            </w:r>
+            <w:r>
+              <w:rPr>
+                <w:noProof/>
+                <w:webHidden/>
+              </w:rPr>
+              <w:tab/>
+            </w:r>
+            <w:r>
+              <w:rPr>
+                <w:noProof/>
+                <w:webHidden/>
+              </w:rPr>
+              <w:fldChar w:fldCharType="begin"/>
+            </w:r>
+            <w:r>
+              <w:rPr>
+                <w:noProof/>
+                <w:webHidden/>
+              </w:rPr>
+              <w:instrText xml:space="preserve"> PAGEREF _Toc102466235 \h </w:instrText>
+            </w:r>
+            <w:r>
+              <w:rPr>
+                <w:noProof/>
+                <w:webHidden/>
+              </w:rPr>
+            </w:r>
+            <w:r>
+              <w:rPr>
+                <w:noProof/>
+                <w:webHidden/>
+              </w:rPr>
+              <w:fldChar w:fldCharType="separate"/>
+            </w:r>
+            <w:r>
+              <w:rPr>
+                <w:noProof/>
+                <w:webHidden/>
+              </w:rPr>
+              <w:t>5</w:t>
+            </w:r>
+            <w:r>
+              <w:rPr>
+                <w:noProof/>
+                <w:webHidden/>
+              </w:rPr>
+              <w:fldChar w:fldCharType="end"/>
+            </w:r>
+          </w:hyperlink>
+        </w:p>
+        <w:p>
+          <w:pPr>
+            <w:pStyle w:val="TM2"/>
+            <w:tabs>
+              <w:tab w:val="right" w:pos="9062"/>
+            </w:tabs>
+            <w:rPr>
+              <w:rFonts w:eastAsiaTheme="minorEastAsia"/>
+              <w:noProof/>
+              <w:lang w:eastAsia="fr-CH"/>
+            </w:rPr>
+          </w:pPr>
+          <w:hyperlink w:anchor="_Toc102466236" w:history="1">
+            <w:r>
+              <w:rPr>
+                <w:rStyle w:val="Lienhypertexte"/>
+                <w:noProof/>
+              </w:rPr>
+              <w:t>Organisation</w:t>
+            </w:r>
+            <w:r>
+              <w:rPr>
+                <w:noProof/>
+                <w:webHidden/>
+              </w:rPr>
+              <w:tab/>
+            </w:r>
+            <w:r>
+              <w:rPr>
+                <w:noProof/>
+                <w:webHidden/>
+              </w:rPr>
+              <w:fldChar w:fldCharType="begin"/>
+            </w:r>
+            <w:r>
+              <w:rPr>
+                <w:noProof/>
+                <w:webHidden/>
+              </w:rPr>
+              <w:instrText xml:space="preserve"> PAGEREF _Toc102466236 \h </w:instrText>
+            </w:r>
+            <w:r>
+              <w:rPr>
+                <w:noProof/>
+                <w:webHidden/>
+              </w:rPr>
+            </w:r>
+            <w:r>
+              <w:rPr>
+                <w:noProof/>
+                <w:webHidden/>
+              </w:rPr>
+              <w:fldChar w:fldCharType="separate"/>
+            </w:r>
+            <w:r>
+              <w:rPr>
+                <w:noProof/>
+                <w:webHidden/>
+              </w:rPr>
+              <w:t>5</w:t>
+            </w:r>
+            <w:r>
+              <w:rPr>
+                <w:noProof/>
+                <w:webHidden/>
+              </w:rPr>
+              <w:fldChar w:fldCharType="end"/>
+            </w:r>
+          </w:hyperlink>
+        </w:p>
+        <w:p>
+          <w:pPr>
+            <w:pStyle w:val="TM2"/>
+            <w:tabs>
+              <w:tab w:val="right" w:pos="9062"/>
+            </w:tabs>
+            <w:rPr>
+              <w:rFonts w:eastAsiaTheme="minorEastAsia"/>
+              <w:noProof/>
+              <w:lang w:eastAsia="fr-CH"/>
+            </w:rPr>
+          </w:pPr>
+          <w:hyperlink w:anchor="_Toc102466237" w:history="1">
+            <w:r>
+              <w:rPr>
+                <w:rStyle w:val="Lienhypertexte"/>
+                <w:noProof/>
+              </w:rPr>
+              <w:t>Livrables</w:t>
+            </w:r>
+            <w:r>
+              <w:rPr>
+                <w:noProof/>
+                <w:webHidden/>
+              </w:rPr>
+              <w:tab/>
+            </w:r>
+            <w:r>
+              <w:rPr>
+                <w:noProof/>
+                <w:webHidden/>
+              </w:rPr>
+              <w:fldChar w:fldCharType="begin"/>
+            </w:r>
+            <w:r>
+              <w:rPr>
+                <w:noProof/>
+                <w:webHidden/>
+              </w:rPr>
+              <w:instrText xml:space="preserve"> PAGEREF _Toc102466237 \h </w:instrText>
+            </w:r>
+            <w:r>
+              <w:rPr>
+                <w:noProof/>
+                <w:webHidden/>
+              </w:rPr>
+            </w:r>
+            <w:r>
+              <w:rPr>
+                <w:noProof/>
+                <w:webHidden/>
+              </w:rPr>
+              <w:fldChar w:fldCharType="separate"/>
+            </w:r>
+            <w:r>
+              <w:rPr>
+                <w:noProof/>
+                <w:webHidden/>
+              </w:rPr>
+              <w:t>5</w:t>
+            </w:r>
+            <w:r>
+              <w:rPr>
+                <w:noProof/>
+                <w:webHidden/>
+              </w:rPr>
+              <w:fldChar w:fldCharType="end"/>
+            </w:r>
+          </w:hyperlink>
+        </w:p>
+        <w:p>
+          <w:pPr>
+            <w:pStyle w:val="TM2"/>
+            <w:tabs>
+              <w:tab w:val="right" w:pos="9062"/>
+            </w:tabs>
+            <w:rPr>
+              <w:rFonts w:eastAsiaTheme="minorEastAsia"/>
+              <w:noProof/>
+              <w:lang w:eastAsia="fr-CH"/>
+            </w:rPr>
+          </w:pPr>
+          <w:hyperlink w:anchor="_Toc102466238" w:history="1">
+            <w:r>
+              <w:rPr>
+                <w:rStyle w:val="Lienhypertexte"/>
+                <w:noProof/>
+              </w:rPr>
+              <w:t>Matériel et logiciels à disposition</w:t>
+            </w:r>
+            <w:r>
+              <w:rPr>
+                <w:noProof/>
+                <w:webHidden/>
+              </w:rPr>
+              <w:tab/>
+            </w:r>
+            <w:r>
+              <w:rPr>
+                <w:noProof/>
+                <w:webHidden/>
+              </w:rPr>
+              <w:fldChar w:fldCharType="begin"/>
+            </w:r>
+            <w:r>
+              <w:rPr>
+                <w:noProof/>
+                <w:webHidden/>
+              </w:rPr>
+              <w:instrText xml:space="preserve"> PAGEREF _Toc102466238 \h </w:instrText>
+            </w:r>
+            <w:r>
+              <w:rPr>
+                <w:noProof/>
+                <w:webHidden/>
+              </w:rPr>
+            </w:r>
+            <w:r>
+              <w:rPr>
+                <w:noProof/>
+                <w:webHidden/>
+              </w:rPr>
+              <w:fldChar w:fldCharType="separate"/>
+            </w:r>
+            <w:r>
+              <w:rPr>
+                <w:noProof/>
+                <w:webHidden/>
+              </w:rPr>
+              <w:t>6</w:t>
+            </w:r>
+            <w:r>
+              <w:rPr>
+                <w:noProof/>
+                <w:webHidden/>
+              </w:rPr>
+              <w:fldChar w:fldCharType="end"/>
+            </w:r>
+          </w:hyperlink>
+        </w:p>
+        <w:p>
+          <w:pPr>
+            <w:pStyle w:val="TM2"/>
+            <w:tabs>
+              <w:tab w:val="right" w:pos="9062"/>
+            </w:tabs>
+            <w:rPr>
+              <w:rFonts w:eastAsiaTheme="minorEastAsia"/>
+              <w:noProof/>
+              <w:lang w:eastAsia="fr-CH"/>
+            </w:rPr>
+          </w:pPr>
+          <w:hyperlink w:anchor="_Toc102466239" w:history="1">
+            <w:r>
+              <w:rPr>
+                <w:rStyle w:val="Lienhypertexte"/>
+                <w:noProof/>
+              </w:rPr>
+              <w:t>Description du site</w:t>
+            </w:r>
+            <w:r>
+              <w:rPr>
+                <w:noProof/>
+                <w:webHidden/>
+              </w:rPr>
+              <w:tab/>
+            </w:r>
+            <w:r>
+              <w:rPr>
+                <w:noProof/>
+                <w:webHidden/>
+              </w:rPr>
+              <w:fldChar w:fldCharType="begin"/>
+            </w:r>
+            <w:r>
+              <w:rPr>
+                <w:noProof/>
+                <w:webHidden/>
+              </w:rPr>
+              <w:instrText xml:space="preserve"> PAGEREF _Toc102466239 \h </w:instrText>
+            </w:r>
+            <w:r>
+              <w:rPr>
+                <w:noProof/>
+                <w:webHidden/>
+              </w:rPr>
+            </w:r>
+            <w:r>
+              <w:rPr>
+                <w:noProof/>
+                <w:webHidden/>
+              </w:rPr>
+              <w:fldChar w:fldCharType="separate"/>
+            </w:r>
+            <w:r>
+              <w:rPr>
+                <w:noProof/>
+                <w:webHidden/>
+              </w:rPr>
+              <w:t>6</w:t>
+            </w:r>
+            <w:r>
+              <w:rPr>
+                <w:noProof/>
+                <w:webHidden/>
+              </w:rPr>
+              <w:fldChar w:fldCharType="end"/>
+            </w:r>
+          </w:hyperlink>
+        </w:p>
+        <w:p>
+          <w:pPr>
+            <w:pStyle w:val="TM1"/>
+            <w:tabs>
+              <w:tab w:val="right" w:pos="9062"/>
+            </w:tabs>
+            <w:rPr>
+              <w:rFonts w:eastAsiaTheme="minorEastAsia"/>
+              <w:noProof/>
+              <w:lang w:eastAsia="fr-CH"/>
+            </w:rPr>
+          </w:pPr>
+          <w:hyperlink w:anchor="_Toc102466240" w:history="1">
+            <w:r>
+              <w:rPr>
+                <w:rStyle w:val="Lienhypertexte"/>
+                <w:noProof/>
+              </w:rPr>
+              <w:t>Méthodologie</w:t>
+            </w:r>
+            <w:r>
+              <w:rPr>
+                <w:noProof/>
+                <w:webHidden/>
+              </w:rPr>
+              <w:tab/>
+            </w:r>
+            <w:r>
+              <w:rPr>
+                <w:noProof/>
+                <w:webHidden/>
+              </w:rPr>
+              <w:fldChar w:fldCharType="begin"/>
+            </w:r>
+            <w:r>
+              <w:rPr>
+                <w:noProof/>
+                <w:webHidden/>
+              </w:rPr>
+              <w:instrText xml:space="preserve"> PAGEREF _Toc102466240 \h </w:instrText>
+            </w:r>
+            <w:r>
+              <w:rPr>
+                <w:noProof/>
+                <w:webHidden/>
+              </w:rPr>
+            </w:r>
+            <w:r>
+              <w:rPr>
+                <w:noProof/>
+                <w:webHidden/>
+              </w:rPr>
+              <w:fldChar w:fldCharType="separate"/>
+            </w:r>
+            <w:r>
+              <w:rPr>
+                <w:noProof/>
+                <w:webHidden/>
+              </w:rPr>
+              <w:t>6</w:t>
+            </w:r>
+            <w:r>
+              <w:rPr>
+                <w:noProof/>
+                <w:webHidden/>
+              </w:rPr>
+              <w:fldChar w:fldCharType="end"/>
+            </w:r>
+          </w:hyperlink>
+        </w:p>
+        <w:p>
+          <w:pPr>
+            <w:pStyle w:val="TM2"/>
+            <w:tabs>
+              <w:tab w:val="right" w:pos="9062"/>
+            </w:tabs>
+            <w:rPr>
+              <w:rFonts w:eastAsiaTheme="minorEastAsia"/>
+              <w:noProof/>
+              <w:lang w:eastAsia="fr-CH"/>
+            </w:rPr>
+          </w:pPr>
+          <w:hyperlink w:anchor="_Toc102466241" w:history="1">
+            <w:r>
+              <w:rPr>
+                <w:rStyle w:val="Lienhypertexte"/>
+                <w:noProof/>
+              </w:rPr>
+              <w:t>S’informer</w:t>
+            </w:r>
+            <w:r>
+              <w:rPr>
+                <w:noProof/>
+                <w:webHidden/>
+              </w:rPr>
+              <w:tab/>
+            </w:r>
+            <w:r>
+              <w:rPr>
+                <w:noProof/>
+                <w:webHidden/>
+              </w:rPr>
+              <w:fldChar w:fldCharType="begin"/>
+            </w:r>
+            <w:r>
+              <w:rPr>
+                <w:noProof/>
+                <w:webHidden/>
+              </w:rPr>
+              <w:instrText xml:space="preserve"> PAGEREF _Toc102466241 \h </w:instrText>
+            </w:r>
+            <w:r>
+              <w:rPr>
+                <w:noProof/>
+                <w:webHidden/>
+              </w:rPr>
+            </w:r>
+            <w:r>
+              <w:rPr>
+                <w:noProof/>
+                <w:webHidden/>
+              </w:rPr>
+              <w:fldChar w:fldCharType="separate"/>
+            </w:r>
+            <w:r>
+              <w:rPr>
+                <w:noProof/>
+                <w:webHidden/>
+              </w:rPr>
+              <w:t>7</w:t>
+            </w:r>
+            <w:r>
+              <w:rPr>
+                <w:noProof/>
+                <w:webHidden/>
+              </w:rPr>
+              <w:fldChar w:fldCharType="end"/>
+            </w:r>
+          </w:hyperlink>
+        </w:p>
+        <w:p>
+          <w:pPr>
+            <w:pStyle w:val="TM2"/>
+            <w:tabs>
+              <w:tab w:val="right" w:pos="9062"/>
+            </w:tabs>
+            <w:rPr>
+              <w:rFonts w:eastAsiaTheme="minorEastAsia"/>
+              <w:noProof/>
+              <w:lang w:eastAsia="fr-CH"/>
+            </w:rPr>
+          </w:pPr>
+          <w:hyperlink w:anchor="_Toc102466242" w:history="1">
+            <w:r>
+              <w:rPr>
+                <w:rStyle w:val="Lienhypertexte"/>
+                <w:noProof/>
+              </w:rPr>
+              <w:t>Planifier</w:t>
+            </w:r>
+            <w:r>
+              <w:rPr>
+                <w:noProof/>
+                <w:webHidden/>
+              </w:rPr>
+              <w:tab/>
+            </w:r>
+            <w:r>
+              <w:rPr>
+                <w:noProof/>
+                <w:webHidden/>
+              </w:rPr>
+              <w:fldChar w:fldCharType="begin"/>
+            </w:r>
+            <w:r>
+              <w:rPr>
+                <w:noProof/>
+                <w:webHidden/>
+              </w:rPr>
+              <w:instrText xml:space="preserve"> PAGEREF _Toc102466242 \h </w:instrText>
+            </w:r>
+            <w:r>
+              <w:rPr>
+                <w:noProof/>
+                <w:webHidden/>
+              </w:rPr>
+            </w:r>
+            <w:r>
+              <w:rPr>
+                <w:noProof/>
+                <w:webHidden/>
+              </w:rPr>
+              <w:fldChar w:fldCharType="separate"/>
+            </w:r>
+            <w:r>
+              <w:rPr>
+                <w:noProof/>
+                <w:webHidden/>
+              </w:rPr>
+              <w:t>7</w:t>
+            </w:r>
+            <w:r>
+              <w:rPr>
+                <w:noProof/>
+                <w:webHidden/>
+              </w:rPr>
+              <w:fldChar w:fldCharType="end"/>
+            </w:r>
+          </w:hyperlink>
+        </w:p>
+        <w:p>
+          <w:pPr>
+            <w:pStyle w:val="TM2"/>
+            <w:tabs>
+              <w:tab w:val="right" w:pos="9062"/>
+            </w:tabs>
+            <w:rPr>
+              <w:rFonts w:eastAsiaTheme="minorEastAsia"/>
+              <w:noProof/>
+              <w:lang w:eastAsia="fr-CH"/>
+            </w:rPr>
+          </w:pPr>
+          <w:hyperlink w:anchor="_Toc102466243" w:history="1">
+            <w:r>
+              <w:rPr>
+                <w:rStyle w:val="Lienhypertexte"/>
+                <w:noProof/>
+              </w:rPr>
+              <w:t>Décider</w:t>
+            </w:r>
+            <w:r>
+              <w:rPr>
+                <w:noProof/>
+                <w:webHidden/>
+              </w:rPr>
+              <w:tab/>
+            </w:r>
+            <w:r>
+              <w:rPr>
+                <w:noProof/>
+                <w:webHidden/>
+              </w:rPr>
+              <w:fldChar w:fldCharType="begin"/>
+            </w:r>
+            <w:r>
+              <w:rPr>
+                <w:noProof/>
+                <w:webHidden/>
+              </w:rPr>
+              <w:instrText xml:space="preserve"> PAGEREF _Toc102466243 \h </w:instrText>
+            </w:r>
+            <w:r>
+              <w:rPr>
+                <w:noProof/>
+                <w:webHidden/>
+              </w:rPr>
+            </w:r>
+            <w:r>
+              <w:rPr>
+                <w:noProof/>
+                <w:webHidden/>
+              </w:rPr>
+              <w:fldChar w:fldCharType="separate"/>
+            </w:r>
+            <w:r>
+              <w:rPr>
+                <w:noProof/>
+                <w:webHidden/>
+              </w:rPr>
+              <w:t>7</w:t>
+            </w:r>
+            <w:r>
+              <w:rPr>
+                <w:noProof/>
+                <w:webHidden/>
+              </w:rPr>
+              <w:fldChar w:fldCharType="end"/>
+            </w:r>
+          </w:hyperlink>
+        </w:p>
+        <w:p>
+          <w:pPr>
+            <w:pStyle w:val="TM2"/>
+            <w:tabs>
+              <w:tab w:val="right" w:pos="9062"/>
+            </w:tabs>
+            <w:rPr>
+              <w:rFonts w:eastAsiaTheme="minorEastAsia"/>
+              <w:noProof/>
+              <w:lang w:eastAsia="fr-CH"/>
+            </w:rPr>
+          </w:pPr>
+          <w:hyperlink w:anchor="_Toc102466244" w:history="1">
+            <w:r>
+              <w:rPr>
+                <w:rStyle w:val="Lienhypertexte"/>
+                <w:noProof/>
+              </w:rPr>
+              <w:t>Réaliser</w:t>
+            </w:r>
+            <w:r>
+              <w:rPr>
+                <w:noProof/>
+                <w:webHidden/>
+              </w:rPr>
+              <w:tab/>
+            </w:r>
+            <w:r>
+              <w:rPr>
+                <w:noProof/>
+                <w:webHidden/>
+              </w:rPr>
+              <w:fldChar w:fldCharType="begin"/>
+            </w:r>
+            <w:r>
+              <w:rPr>
+                <w:noProof/>
+                <w:webHidden/>
+              </w:rPr>
+              <w:instrText xml:space="preserve"> PAGEREF _Toc102466244 \h </w:instrText>
+            </w:r>
+            <w:r>
+              <w:rPr>
+                <w:noProof/>
+                <w:webHidden/>
+              </w:rPr>
+            </w:r>
+            <w:r>
+              <w:rPr>
+                <w:noProof/>
+                <w:webHidden/>
+              </w:rPr>
+              <w:fldChar w:fldCharType="separate"/>
+            </w:r>
+            <w:r>
+              <w:rPr>
+                <w:noProof/>
+                <w:webHidden/>
+              </w:rPr>
+              <w:t>7</w:t>
+            </w:r>
+            <w:r>
+              <w:rPr>
+                <w:noProof/>
+                <w:webHidden/>
+              </w:rPr>
+              <w:fldChar w:fldCharType="end"/>
+            </w:r>
+          </w:hyperlink>
+        </w:p>
+        <w:p>
+          <w:pPr>
+            <w:pStyle w:val="TM2"/>
+            <w:tabs>
+              <w:tab w:val="right" w:pos="9062"/>
+            </w:tabs>
+            <w:rPr>
+              <w:rFonts w:eastAsiaTheme="minorEastAsia"/>
+              <w:noProof/>
+              <w:lang w:eastAsia="fr-CH"/>
+            </w:rPr>
+          </w:pPr>
+          <w:hyperlink w:anchor="_Toc102466245" w:history="1">
+            <w:r>
+              <w:rPr>
+                <w:rStyle w:val="Lienhypertexte"/>
+                <w:noProof/>
+              </w:rPr>
+              <w:t>Contrôler</w:t>
+            </w:r>
+            <w:r>
+              <w:rPr>
+                <w:noProof/>
+                <w:webHidden/>
+              </w:rPr>
+              <w:tab/>
+            </w:r>
+            <w:r>
+              <w:rPr>
+                <w:noProof/>
+                <w:webHidden/>
+              </w:rPr>
+              <w:fldChar w:fldCharType="begin"/>
+            </w:r>
+            <w:r>
+              <w:rPr>
+                <w:noProof/>
+                <w:webHidden/>
+              </w:rPr>
+              <w:instrText xml:space="preserve"> PAGEREF _Toc102466245 \h </w:instrText>
+            </w:r>
+            <w:r>
+              <w:rPr>
+                <w:noProof/>
+                <w:webHidden/>
+              </w:rPr>
+            </w:r>
+            <w:r>
+              <w:rPr>
+                <w:noProof/>
+                <w:webHidden/>
+              </w:rPr>
+              <w:fldChar w:fldCharType="separate"/>
+            </w:r>
+            <w:r>
+              <w:rPr>
+                <w:noProof/>
+                <w:webHidden/>
+              </w:rPr>
+              <w:t>7</w:t>
+            </w:r>
+            <w:r>
+              <w:rPr>
+                <w:noProof/>
+                <w:webHidden/>
+              </w:rPr>
+              <w:fldChar w:fldCharType="end"/>
+            </w:r>
+          </w:hyperlink>
+        </w:p>
+        <w:p>
+          <w:pPr>
+            <w:pStyle w:val="TM2"/>
+            <w:tabs>
+              <w:tab w:val="right" w:pos="9062"/>
+            </w:tabs>
+            <w:rPr>
+              <w:rFonts w:eastAsiaTheme="minorEastAsia"/>
+              <w:noProof/>
+              <w:lang w:eastAsia="fr-CH"/>
+            </w:rPr>
+          </w:pPr>
+          <w:hyperlink w:anchor="_Toc102466246" w:history="1">
+            <w:r>
+              <w:rPr>
+                <w:rStyle w:val="Lienhypertexte"/>
+                <w:noProof/>
+              </w:rPr>
+              <w:t>Evaluer</w:t>
+            </w:r>
+            <w:r>
+              <w:rPr>
+                <w:noProof/>
+                <w:webHidden/>
+              </w:rPr>
+              <w:tab/>
+            </w:r>
+            <w:r>
+              <w:rPr>
+                <w:noProof/>
+                <w:webHidden/>
+              </w:rPr>
+              <w:fldChar w:fldCharType="begin"/>
+            </w:r>
+            <w:r>
+              <w:rPr>
+                <w:noProof/>
+                <w:webHidden/>
+              </w:rPr>
+              <w:instrText xml:space="preserve"> PAGEREF _Toc102466246 \h </w:instrText>
+            </w:r>
+            <w:r>
+              <w:rPr>
+                <w:noProof/>
+                <w:webHidden/>
+              </w:rPr>
+            </w:r>
+            <w:r>
+              <w:rPr>
+                <w:noProof/>
+                <w:webHidden/>
+              </w:rPr>
+              <w:fldChar w:fldCharType="separate"/>
+            </w:r>
+            <w:r>
+              <w:rPr>
+                <w:noProof/>
+                <w:webHidden/>
+              </w:rPr>
+              <w:t>7</w:t>
+            </w:r>
+            <w:r>
+              <w:rPr>
+                <w:noProof/>
+                <w:webHidden/>
+              </w:rPr>
+              <w:fldChar w:fldCharType="end"/>
+            </w:r>
+          </w:hyperlink>
+        </w:p>
+        <w:p>
+          <w:pPr>
+            <w:pStyle w:val="TM1"/>
+            <w:tabs>
+              <w:tab w:val="right" w:pos="9062"/>
+            </w:tabs>
+            <w:rPr>
+              <w:rFonts w:eastAsiaTheme="minorEastAsia"/>
+              <w:noProof/>
+              <w:lang w:eastAsia="fr-CH"/>
+            </w:rPr>
+          </w:pPr>
+          <w:hyperlink w:anchor="_Toc102466247" w:history="1">
+            <w:r>
+              <w:rPr>
+                <w:rStyle w:val="Lienhypertexte"/>
+                <w:noProof/>
+              </w:rPr>
+              <w:t>Planification</w:t>
+            </w:r>
+            <w:r>
+              <w:rPr>
+                <w:noProof/>
+                <w:webHidden/>
+              </w:rPr>
+              <w:tab/>
+            </w:r>
+            <w:r>
+              <w:rPr>
+                <w:noProof/>
+                <w:webHidden/>
+              </w:rPr>
+              <w:fldChar w:fldCharType="begin"/>
+            </w:r>
+            <w:r>
+              <w:rPr>
+                <w:noProof/>
+                <w:webHidden/>
+              </w:rPr>
+              <w:instrText xml:space="preserve"> PAGEREF _Toc102466247 \h </w:instrText>
+            </w:r>
+            <w:r>
+              <w:rPr>
+                <w:noProof/>
+                <w:webHidden/>
+              </w:rPr>
+            </w:r>
+            <w:r>
+              <w:rPr>
+                <w:noProof/>
+                <w:webHidden/>
+              </w:rPr>
+              <w:fldChar w:fldCharType="separate"/>
+            </w:r>
+            <w:r>
+              <w:rPr>
+                <w:noProof/>
+                <w:webHidden/>
+              </w:rPr>
+              <w:t>7</w:t>
+            </w:r>
+            <w:r>
+              <w:rPr>
+                <w:noProof/>
+                <w:webHidden/>
+              </w:rPr>
+              <w:fldChar w:fldCharType="end"/>
+            </w:r>
+          </w:hyperlink>
+        </w:p>
+        <w:p>
+          <w:pPr>
+            <w:pStyle w:val="TM2"/>
+            <w:tabs>
+              <w:tab w:val="right" w:pos="9062"/>
+            </w:tabs>
+            <w:rPr>
+              <w:rFonts w:eastAsiaTheme="minorEastAsia"/>
+              <w:noProof/>
+              <w:lang w:eastAsia="fr-CH"/>
+            </w:rPr>
+          </w:pPr>
+          <w:hyperlink w:anchor="_Toc102466248" w:history="1">
+            <w:r>
+              <w:rPr>
+                <w:rStyle w:val="Lienhypertexte"/>
+                <w:noProof/>
+              </w:rPr>
+              <w:t>Planning prévisionnel</w:t>
+            </w:r>
+            <w:r>
+              <w:rPr>
+                <w:noProof/>
+                <w:webHidden/>
+              </w:rPr>
+              <w:tab/>
+            </w:r>
+            <w:r>
+              <w:rPr>
+                <w:noProof/>
+                <w:webHidden/>
+              </w:rPr>
+              <w:fldChar w:fldCharType="begin"/>
+            </w:r>
+            <w:r>
+              <w:rPr>
+                <w:noProof/>
+                <w:webHidden/>
+              </w:rPr>
+              <w:instrText xml:space="preserve"> PAGEREF _Toc102466248 \h </w:instrText>
+            </w:r>
+            <w:r>
+              <w:rPr>
+                <w:noProof/>
+                <w:webHidden/>
+              </w:rPr>
+            </w:r>
+            <w:r>
+              <w:rPr>
+                <w:noProof/>
+                <w:webHidden/>
+              </w:rPr>
+              <w:fldChar w:fldCharType="separate"/>
+            </w:r>
+            <w:r>
+              <w:rPr>
+                <w:noProof/>
+                <w:webHidden/>
+              </w:rPr>
+              <w:t>7</w:t>
+            </w:r>
+            <w:r>
+              <w:rPr>
+                <w:noProof/>
+                <w:webHidden/>
+              </w:rPr>
+              <w:fldChar w:fldCharType="end"/>
+            </w:r>
+          </w:hyperlink>
+        </w:p>
+        <w:p>
+          <w:pPr>
+            <w:pStyle w:val="TM2"/>
+            <w:tabs>
+              <w:tab w:val="right" w:pos="9062"/>
+            </w:tabs>
+            <w:rPr>
+              <w:rFonts w:eastAsiaTheme="minorEastAsia"/>
+              <w:noProof/>
+              <w:lang w:eastAsia="fr-CH"/>
+            </w:rPr>
+          </w:pPr>
+          <w:hyperlink w:anchor="_Toc102466249" w:history="1">
+            <w:r>
+              <w:rPr>
+                <w:rStyle w:val="Lienhypertexte"/>
+                <w:noProof/>
+              </w:rPr>
+              <w:t>Planning effectif</w:t>
+            </w:r>
+            <w:r>
+              <w:rPr>
+                <w:noProof/>
+                <w:webHidden/>
+              </w:rPr>
+              <w:tab/>
+            </w:r>
+            <w:r>
+              <w:rPr>
+                <w:noProof/>
+                <w:webHidden/>
+              </w:rPr>
+              <w:fldChar w:fldCharType="begin"/>
+            </w:r>
+            <w:r>
+              <w:rPr>
+                <w:noProof/>
+                <w:webHidden/>
+              </w:rPr>
+              <w:instrText xml:space="preserve"> PAGEREF _Toc102466249 \h </w:instrText>
+            </w:r>
+            <w:r>
+              <w:rPr>
+                <w:noProof/>
+                <w:webHidden/>
+              </w:rPr>
+            </w:r>
+            <w:r>
+              <w:rPr>
+                <w:noProof/>
+                <w:webHidden/>
+              </w:rPr>
+              <w:fldChar w:fldCharType="separate"/>
+            </w:r>
+            <w:r>
+              <w:rPr>
+                <w:noProof/>
+                <w:webHidden/>
+              </w:rPr>
+              <w:t>8</w:t>
+            </w:r>
+            <w:r>
+              <w:rPr>
+                <w:noProof/>
+                <w:webHidden/>
+              </w:rPr>
+              <w:fldChar w:fldCharType="end"/>
+            </w:r>
+          </w:hyperlink>
+        </w:p>
+        <w:p>
+          <w:pPr>
+            <w:pStyle w:val="TM2"/>
+            <w:tabs>
+              <w:tab w:val="right" w:pos="9062"/>
+            </w:tabs>
+            <w:rPr>
+              <w:rFonts w:eastAsiaTheme="minorEastAsia"/>
+              <w:noProof/>
+              <w:lang w:eastAsia="fr-CH"/>
+            </w:rPr>
+          </w:pPr>
+          <w:hyperlink w:anchor="_Toc102466250" w:history="1">
+            <w:r>
+              <w:rPr>
+                <w:rStyle w:val="Lienhypertexte"/>
+                <w:noProof/>
+              </w:rPr>
+              <w:t>Bilan planning</w:t>
+            </w:r>
+            <w:r>
+              <w:rPr>
+                <w:noProof/>
+                <w:webHidden/>
+              </w:rPr>
+              <w:tab/>
+            </w:r>
+            <w:r>
+              <w:rPr>
+                <w:noProof/>
+                <w:webHidden/>
+              </w:rPr>
+              <w:fldChar w:fldCharType="begin"/>
+            </w:r>
+            <w:r>
+              <w:rPr>
+                <w:noProof/>
+                <w:webHidden/>
+              </w:rPr>
+              <w:instrText xml:space="preserve"> PAGEREF _Toc102466250 \h </w:instrText>
+            </w:r>
+            <w:r>
+              <w:rPr>
+                <w:noProof/>
+                <w:webHidden/>
+              </w:rPr>
+            </w:r>
+            <w:r>
+              <w:rPr>
+                <w:noProof/>
+                <w:webHidden/>
+              </w:rPr>
+              <w:fldChar w:fldCharType="separate"/>
+            </w:r>
+            <w:r>
+              <w:rPr>
+                <w:noProof/>
+                <w:webHidden/>
+              </w:rPr>
+              <w:t>8</w:t>
+            </w:r>
+            <w:r>
+              <w:rPr>
+                <w:noProof/>
+                <w:webHidden/>
+              </w:rPr>
+              <w:fldChar w:fldCharType="end"/>
+            </w:r>
+          </w:hyperlink>
+        </w:p>
+        <w:p>
+          <w:pPr>
+            <w:pStyle w:val="TM1"/>
+            <w:tabs>
+              <w:tab w:val="right" w:pos="9062"/>
+            </w:tabs>
+            <w:rPr>
+              <w:rFonts w:eastAsiaTheme="minorEastAsia"/>
+              <w:noProof/>
+              <w:lang w:eastAsia="fr-CH"/>
+            </w:rPr>
+          </w:pPr>
+          <w:hyperlink w:anchor="_Toc102466251" w:history="1">
+            <w:r>
+              <w:rPr>
+                <w:rStyle w:val="Lienhypertexte"/>
+                <w:noProof/>
+              </w:rPr>
+              <w:t>Fonctionnalités</w:t>
+            </w:r>
+            <w:r>
+              <w:rPr>
+                <w:noProof/>
+                <w:webHidden/>
+              </w:rPr>
+              <w:tab/>
+            </w:r>
+            <w:r>
+              <w:rPr>
+                <w:noProof/>
+                <w:webHidden/>
+              </w:rPr>
+              <w:fldChar w:fldCharType="begin"/>
+            </w:r>
+            <w:r>
+              <w:rPr>
+                <w:noProof/>
+                <w:webHidden/>
+              </w:rPr>
+              <w:instrText xml:space="preserve"> PAGEREF _Toc102466251 \h </w:instrText>
+            </w:r>
+            <w:r>
+              <w:rPr>
+                <w:noProof/>
+                <w:webHidden/>
+              </w:rPr>
+            </w:r>
+            <w:r>
+              <w:rPr>
+                <w:noProof/>
+                <w:webHidden/>
+              </w:rPr>
+              <w:fldChar w:fldCharType="separate"/>
+            </w:r>
+            <w:r>
+              <w:rPr>
+                <w:noProof/>
+                <w:webHidden/>
+              </w:rPr>
+              <w:t>8</w:t>
             </w:r>
             <w:r>
               <w:rPr>
@@ -560,7 +2107,7 @@
       <w:pPr>
         <w:pStyle w:val="Titre1"/>
       </w:pPr>
-      <w:bookmarkStart w:id="0" w:name="_Toc102398474"/>
+      <w:bookmarkStart w:id="0" w:name="_Toc102466227"/>
       <w:r>
         <w:lastRenderedPageBreak/>
         <w:t>Table des versions</w:t>
@@ -790,7 +2337,7 @@
       <w:pPr>
         <w:pStyle w:val="Titre1"/>
       </w:pPr>
-      <w:bookmarkStart w:id="1" w:name="_Toc102398475"/>
+      <w:bookmarkStart w:id="1" w:name="_Toc102466228"/>
       <w:r>
         <w:t>Introduction</w:t>
       </w:r>
@@ -800,24 +2347,43 @@
       <w:pPr>
         <w:pStyle w:val="Titre2"/>
       </w:pPr>
-      <w:bookmarkStart w:id="2" w:name="_Toc102398476"/>
+      <w:bookmarkStart w:id="2" w:name="_Toc102466229"/>
       <w:r>
         <w:t>Généralités</w:t>
       </w:r>
       <w:bookmarkEnd w:id="2"/>
     </w:p>
-    <w:p/>
     <w:p>
       <w:r>
         <w:t xml:space="preserve">Ce document </w:t>
       </w:r>
       <w:r>
-        <w:t>a pour but de décrire le procédé et le raisonnement qui a servi à réaliser le projet « GrinEat » dans le cadre de mon travail de pratique individuel (TPI). Ce travail a pour but de vérifier ma légitimité à l’obtention du CFC Informaticien à l’issu de ce travail.</w:t>
+        <w:t xml:space="preserve">a pour but de décrire le procédé et le raisonnement qui a servi à réaliser le projet « GrinEat » dans le cadre de mon travail de pratique individuel (TPI). Ce travail </w:t>
+      </w:r>
+      <w:r>
+        <w:t>sert à</w:t>
+      </w:r>
+      <w:r>
+        <w:t xml:space="preserve"> vérifier ma légitimité à l’obtention du CFC Informaticien à l’issu de ce travail.</w:t>
       </w:r>
     </w:p>
     <w:p>
       <w:r>
-        <w:t>GrinEat est une application web permettant de consulter les restaurants autour d’un périmètre choisi autour d’une adresse fournie et de consulter les menus du restaurant sélectionné l’affichage se fait sous 2 formats :</w:t>
+        <w:t>GrinEat est une application web permettant de consulter les restaurants autour d’un périmètre choisi autour d’une adresse fournie et de consulter les menus du restaurant sélectionné</w:t>
+      </w:r>
+      <w:r>
+        <w:t>.</w:t>
+      </w:r>
+      <w:r>
+        <w:t xml:space="preserve"> </w:t>
+      </w:r>
+    </w:p>
+    <w:p>
+      <w:r>
+        <w:t>L</w:t>
+      </w:r>
+      <w:r>
+        <w:t>’affichage se fait sous 2 formats :</w:t>
       </w:r>
     </w:p>
     <w:p>
@@ -850,20 +2416,540 @@
       </w:r>
     </w:p>
     <w:p>
-      <w:pPr>
-        <w:pStyle w:val="Titre1"/>
-      </w:pPr>
-      <w:r>
-        <w:t>Rappel de l’énoncé</w:t>
+      <w:r>
+        <w:t xml:space="preserve">J’ai choisi ce projet </w:t>
+      </w:r>
+      <w:r>
+        <w:t>car il est plutôt simple à réaliser et à présenter avec ses petites touches de difficultés comme l’utilisation d’une carte interactive et la communication client-serveur. Je suis un consommateur occasionnel de service de livraison mais je trouvais la réalisation d’une application similaire intéressante. Malheureusement que 88h sont accordés pour réaliser ce travail j’aurais souhaité pousser plus loin et faire un affichage en temps réel du livreur sur la carte à l’aide d’une simulation mais cela demanderait plus de temps.</w:t>
       </w:r>
     </w:p>
     <w:p>
+      <w:r>
+        <w:t xml:space="preserve">Néanmoins cela reste un bon projet </w:t>
+      </w:r>
+      <w:r>
+        <w:t xml:space="preserve">et un très bon </w:t>
+      </w:r>
+      <w:r>
+        <w:t>défi</w:t>
+      </w:r>
+      <w:r>
+        <w:t xml:space="preserve"> regroupant tout ce dont on attend d’un apprenti finalisant son apprentissage.</w:t>
+      </w:r>
+    </w:p>
+    <w:p>
+      <w:pPr>
+        <w:pStyle w:val="Titre1"/>
+      </w:pPr>
+      <w:bookmarkStart w:id="3" w:name="_Toc102466230"/>
+      <w:r>
+        <w:lastRenderedPageBreak/>
+        <w:t>Analyse concurrentielle</w:t>
+      </w:r>
+      <w:bookmarkEnd w:id="3"/>
+    </w:p>
+    <w:p>
       <w:pPr>
         <w:pStyle w:val="Titre2"/>
       </w:pPr>
+      <w:bookmarkStart w:id="4" w:name="_Toc102466231"/>
+      <w:r>
+        <w:t>JustEat ou Eat.ch</w:t>
+      </w:r>
+      <w:bookmarkEnd w:id="4"/>
+    </w:p>
+    <w:p>
+      <w:pPr>
+        <w:keepNext/>
+      </w:pPr>
+      <w:r>
+        <w:rPr>
+          <w:noProof/>
+        </w:rPr>
+        <w:drawing>
+          <wp:inline distT="0" distB="0" distL="0" distR="0" wp14:anchorId="0026A031" wp14:editId="455971E4">
+            <wp:extent cx="5760720" cy="2896870"/>
+            <wp:effectExtent l="0" t="0" r="0" b="0"/>
+            <wp:docPr id="2" name="Image 2"/>
+            <wp:cNvGraphicFramePr>
+              <a:graphicFrameLocks xmlns:a="http://schemas.openxmlformats.org/drawingml/2006/main" noChangeAspect="1"/>
+            </wp:cNvGraphicFramePr>
+            <a:graphic xmlns:a="http://schemas.openxmlformats.org/drawingml/2006/main">
+              <a:graphicData uri="http://schemas.openxmlformats.org/drawingml/2006/picture">
+                <pic:pic xmlns:pic="http://schemas.openxmlformats.org/drawingml/2006/picture">
+                  <pic:nvPicPr>
+                    <pic:cNvPr id="1" name=""/>
+                    <pic:cNvPicPr/>
+                  </pic:nvPicPr>
+                  <pic:blipFill>
+                    <a:blip r:embed="rId9"/>
+                    <a:stretch>
+                      <a:fillRect/>
+                    </a:stretch>
+                  </pic:blipFill>
+                  <pic:spPr>
+                    <a:xfrm>
+                      <a:off x="0" y="0"/>
+                      <a:ext cx="5760720" cy="2896870"/>
+                    </a:xfrm>
+                    <a:prstGeom prst="rect">
+                      <a:avLst/>
+                    </a:prstGeom>
+                  </pic:spPr>
+                </pic:pic>
+              </a:graphicData>
+            </a:graphic>
+          </wp:inline>
+        </w:drawing>
+      </w:r>
+    </w:p>
+    <w:p>
+      <w:pPr>
+        <w:pStyle w:val="Lgende"/>
+        <w:jc w:val="center"/>
+      </w:pPr>
+      <w:r>
+        <w:t xml:space="preserve">Figure </w:t>
+      </w:r>
+      <w:r>
+        <w:fldChar w:fldCharType="begin"/>
+      </w:r>
+      <w:r>
+        <w:instrText xml:space="preserve"> SEQ Figure \* ARABIC </w:instrText>
+      </w:r>
+      <w:r>
+        <w:fldChar w:fldCharType="separate"/>
+      </w:r>
+      <w:r>
+        <w:rPr>
+          <w:noProof/>
+        </w:rPr>
+        <w:t>1</w:t>
+      </w:r>
+      <w:r>
+        <w:fldChar w:fldCharType="end"/>
+      </w:r>
+      <w:r>
+        <w:t xml:space="preserve"> : </w:t>
+      </w:r>
+      <w:r>
+        <w:t>P</w:t>
+      </w:r>
+      <w:r>
+        <w:t>age principale</w:t>
+      </w:r>
+      <w:r>
+        <w:t xml:space="preserve"> de</w:t>
+      </w:r>
+      <w:r>
+        <w:t xml:space="preserve"> eat.ch</w:t>
+      </w:r>
+    </w:p>
+    <w:p>
+      <w:r>
+        <w:t>Il est le premier apparu en suisse</w:t>
+      </w:r>
+      <w:r>
+        <w:t xml:space="preserve">. Il a un design plutôt basique </w:t>
+      </w:r>
+      <w:r>
+        <w:t>mais les informations sont bien regroupées on prend le site en main très rapidement. Il permet aussi d’effectuer des commandes à distance à l’emporter pas que de la livraison.</w:t>
+      </w:r>
+    </w:p>
+    <w:p>
+      <w:r>
+        <w:t>Il reste un bon concurrent mais selon moi pas le plus grand, le design reste très basique et il n’y a pas de carte interactive qui sera surement un plus pour GrinEat.</w:t>
+      </w:r>
+    </w:p>
+    <w:p>
+      <w:pPr>
+        <w:pStyle w:val="Titre2"/>
+      </w:pPr>
+      <w:bookmarkStart w:id="5" w:name="_Toc102466232"/>
+      <w:r>
+        <w:t>Smood</w:t>
+      </w:r>
+      <w:bookmarkEnd w:id="5"/>
+    </w:p>
+    <w:p>
+      <w:pPr>
+        <w:keepNext/>
+      </w:pPr>
+      <w:r>
+        <w:rPr>
+          <w:noProof/>
+        </w:rPr>
+        <w:drawing>
+          <wp:inline distT="0" distB="0" distL="0" distR="0" wp14:anchorId="0A1715B4" wp14:editId="29C82235">
+            <wp:extent cx="5760720" cy="2900045"/>
+            <wp:effectExtent l="0" t="0" r="0" b="0"/>
+            <wp:docPr id="3" name="Image 3"/>
+            <wp:cNvGraphicFramePr>
+              <a:graphicFrameLocks xmlns:a="http://schemas.openxmlformats.org/drawingml/2006/main" noChangeAspect="1"/>
+            </wp:cNvGraphicFramePr>
+            <a:graphic xmlns:a="http://schemas.openxmlformats.org/drawingml/2006/main">
+              <a:graphicData uri="http://schemas.openxmlformats.org/drawingml/2006/picture">
+                <pic:pic xmlns:pic="http://schemas.openxmlformats.org/drawingml/2006/picture">
+                  <pic:nvPicPr>
+                    <pic:cNvPr id="1" name=""/>
+                    <pic:cNvPicPr/>
+                  </pic:nvPicPr>
+                  <pic:blipFill>
+                    <a:blip r:embed="rId10"/>
+                    <a:stretch>
+                      <a:fillRect/>
+                    </a:stretch>
+                  </pic:blipFill>
+                  <pic:spPr>
+                    <a:xfrm>
+                      <a:off x="0" y="0"/>
+                      <a:ext cx="5760720" cy="2900045"/>
+                    </a:xfrm>
+                    <a:prstGeom prst="rect">
+                      <a:avLst/>
+                    </a:prstGeom>
+                  </pic:spPr>
+                </pic:pic>
+              </a:graphicData>
+            </a:graphic>
+          </wp:inline>
+        </w:drawing>
+      </w:r>
+    </w:p>
+    <w:p>
+      <w:pPr>
+        <w:pStyle w:val="Lgende"/>
+        <w:jc w:val="center"/>
+      </w:pPr>
+      <w:r>
+        <w:t xml:space="preserve">Figure </w:t>
+      </w:r>
+      <w:r>
+        <w:fldChar w:fldCharType="begin"/>
+      </w:r>
+      <w:r>
+        <w:instrText xml:space="preserve"> SEQ Figure \* ARABIC </w:instrText>
+      </w:r>
+      <w:r>
+        <w:fldChar w:fldCharType="separate"/>
+      </w:r>
+      <w:r>
+        <w:rPr>
+          <w:noProof/>
+        </w:rPr>
+        <w:t>2</w:t>
+      </w:r>
+      <w:r>
+        <w:fldChar w:fldCharType="end"/>
+      </w:r>
+      <w:r>
+        <w:t xml:space="preserve"> : Page principale de smood.ch</w:t>
+      </w:r>
+    </w:p>
+    <w:p>
+      <w:r>
+        <w:t xml:space="preserve">Il est le dernier arrivé à Genève (mais créé avant Ubereats). Son design parait plus moderne qu’eat.ch avec des animations mais je pense </w:t>
+      </w:r>
+      <w:r>
+        <w:t xml:space="preserve">même si ce n’est qu’un détail il est important selon moi il n’y a pas </w:t>
+      </w:r>
+      <w:r>
+        <w:lastRenderedPageBreak/>
+        <w:t>de carte interactive de nouveau ici mais les restaurants sont proposés en ligne, sur un écran 16:9 on a 4 restaurants par ligne comparé à eat.ch qui comportait juste une colonne de restaurant ce qui forçait à scroller plus pour consulter la liste des restaurants.</w:t>
+      </w:r>
+    </w:p>
+    <w:p>
+      <w:r>
+        <w:t>Il permet de planifier des commandes c’est un plus comparé au concurrent précédent et il permet aussi de faire des commandes à emporter depuis le site.</w:t>
+      </w:r>
+    </w:p>
+    <w:p>
+      <w:r>
+        <w:t>Surtout, il est celui avec le meilleur système de filtre séparant les filtres par cuisines et spécialités par exemple pour la cuisine thaï ou pour la spécialité Pad Thai</w:t>
+      </w:r>
+      <w:r>
+        <w:t>.</w:t>
+      </w:r>
+    </w:p>
+    <w:p>
+      <w:r>
+        <w:t>En conclusion, il se place au-dessus d’eat.ch selon moi avec son design moderne et les</w:t>
+      </w:r>
+      <w:r>
+        <w:t xml:space="preserve"> petits</w:t>
+      </w:r>
+      <w:r>
+        <w:t xml:space="preserve"> </w:t>
+      </w:r>
+      <w:r>
+        <w:t>détails</w:t>
+      </w:r>
+      <w:r>
+        <w:t xml:space="preserve"> qui font la différence.</w:t>
+      </w:r>
+    </w:p>
+    <w:p>
+      <w:pPr>
+        <w:pStyle w:val="Titre2"/>
+      </w:pPr>
+      <w:bookmarkStart w:id="6" w:name="_Toc102466233"/>
+      <w:r>
+        <w:t>Uber</w:t>
+      </w:r>
+      <w:r>
+        <w:t>E</w:t>
+      </w:r>
+      <w:r>
+        <w:t>ats</w:t>
+      </w:r>
+      <w:bookmarkEnd w:id="6"/>
+    </w:p>
+    <w:p>
+      <w:pPr>
+        <w:keepNext/>
+      </w:pPr>
+      <w:r>
+        <w:rPr>
+          <w:noProof/>
+        </w:rPr>
+        <w:drawing>
+          <wp:inline distT="0" distB="0" distL="0" distR="0" wp14:anchorId="3133CFF9" wp14:editId="1042215D">
+            <wp:extent cx="5760720" cy="2849880"/>
+            <wp:effectExtent l="0" t="0" r="0" b="7620"/>
+            <wp:docPr id="4" name="Image 4" descr="Une image contenant texte&#10;&#10;Description générée automatiquement"/>
+            <wp:cNvGraphicFramePr>
+              <a:graphicFrameLocks xmlns:a="http://schemas.openxmlformats.org/drawingml/2006/main" noChangeAspect="1"/>
+            </wp:cNvGraphicFramePr>
+            <a:graphic xmlns:a="http://schemas.openxmlformats.org/drawingml/2006/main">
+              <a:graphicData uri="http://schemas.openxmlformats.org/drawingml/2006/picture">
+                <pic:pic xmlns:pic="http://schemas.openxmlformats.org/drawingml/2006/picture">
+                  <pic:nvPicPr>
+                    <pic:cNvPr id="4" name="Image 4" descr="Une image contenant texte&#10;&#10;Description générée automatiquement"/>
+                    <pic:cNvPicPr/>
+                  </pic:nvPicPr>
+                  <pic:blipFill>
+                    <a:blip r:embed="rId11"/>
+                    <a:stretch>
+                      <a:fillRect/>
+                    </a:stretch>
+                  </pic:blipFill>
+                  <pic:spPr>
+                    <a:xfrm>
+                      <a:off x="0" y="0"/>
+                      <a:ext cx="5760720" cy="2849880"/>
+                    </a:xfrm>
+                    <a:prstGeom prst="rect">
+                      <a:avLst/>
+                    </a:prstGeom>
+                  </pic:spPr>
+                </pic:pic>
+              </a:graphicData>
+            </a:graphic>
+          </wp:inline>
+        </w:drawing>
+      </w:r>
+    </w:p>
+    <w:p>
+      <w:pPr>
+        <w:pStyle w:val="Lgende"/>
+        <w:jc w:val="center"/>
+      </w:pPr>
+      <w:r>
+        <w:t xml:space="preserve">Figure </w:t>
+      </w:r>
+      <w:r>
+        <w:fldChar w:fldCharType="begin"/>
+      </w:r>
+      <w:r>
+        <w:instrText xml:space="preserve"> SEQ Figure \* ARABIC </w:instrText>
+      </w:r>
+      <w:r>
+        <w:fldChar w:fldCharType="separate"/>
+      </w:r>
+      <w:r>
+        <w:rPr>
+          <w:noProof/>
+        </w:rPr>
+        <w:t>3</w:t>
+      </w:r>
+      <w:r>
+        <w:fldChar w:fldCharType="end"/>
+      </w:r>
+      <w:r>
+        <w:t xml:space="preserve"> : Page principale UberEats</w:t>
+      </w:r>
+    </w:p>
+    <w:p>
+      <w:r>
+        <w:t>Finalement j’en parle en dernier car juste par son nom il est surement déjà considéré pour le plus grand concurrent, qui ne connait pas UberEats quand l’on parle de service de livraison surement celui le plus présent dans le monde filial de l’entreprise américaine Uber.</w:t>
+      </w:r>
+    </w:p>
+    <w:p>
+      <w:r>
+        <w:t>La renommée c’est bien beau mais que donne le site ? Il est surement celui avec le design le plus attirant beaucoup d’images présentes, pour les restaurants comme les autres sites mais aussi pour les catégories. Il propose la liste des restaurants en ligne aussi.</w:t>
+      </w:r>
+    </w:p>
+    <w:p>
+      <w:pPr>
+        <w:keepNext/>
+      </w:pPr>
+      <w:r>
+        <w:rPr>
+          <w:noProof/>
+        </w:rPr>
+        <w:lastRenderedPageBreak/>
+        <w:drawing>
+          <wp:inline distT="0" distB="0" distL="0" distR="0" wp14:anchorId="09B7FA51" wp14:editId="5B440D24">
+            <wp:extent cx="5760720" cy="2900045"/>
+            <wp:effectExtent l="0" t="0" r="0" b="0"/>
+            <wp:docPr id="5" name="Image 5" descr="Une image contenant carte&#10;&#10;Description générée automatiquement"/>
+            <wp:cNvGraphicFramePr>
+              <a:graphicFrameLocks xmlns:a="http://schemas.openxmlformats.org/drawingml/2006/main" noChangeAspect="1"/>
+            </wp:cNvGraphicFramePr>
+            <a:graphic xmlns:a="http://schemas.openxmlformats.org/drawingml/2006/main">
+              <a:graphicData uri="http://schemas.openxmlformats.org/drawingml/2006/picture">
+                <pic:pic xmlns:pic="http://schemas.openxmlformats.org/drawingml/2006/picture">
+                  <pic:nvPicPr>
+                    <pic:cNvPr id="5" name="Image 5" descr="Une image contenant carte&#10;&#10;Description générée automatiquement"/>
+                    <pic:cNvPicPr/>
+                  </pic:nvPicPr>
+                  <pic:blipFill>
+                    <a:blip r:embed="rId12"/>
+                    <a:stretch>
+                      <a:fillRect/>
+                    </a:stretch>
+                  </pic:blipFill>
+                  <pic:spPr>
+                    <a:xfrm>
+                      <a:off x="0" y="0"/>
+                      <a:ext cx="5760720" cy="2900045"/>
+                    </a:xfrm>
+                    <a:prstGeom prst="rect">
+                      <a:avLst/>
+                    </a:prstGeom>
+                  </pic:spPr>
+                </pic:pic>
+              </a:graphicData>
+            </a:graphic>
+          </wp:inline>
+        </w:drawing>
+      </w:r>
+    </w:p>
+    <w:p>
+      <w:pPr>
+        <w:pStyle w:val="Lgende"/>
+        <w:jc w:val="center"/>
+      </w:pPr>
+      <w:r>
+        <w:t xml:space="preserve">Figure </w:t>
+      </w:r>
+      <w:r>
+        <w:fldChar w:fldCharType="begin"/>
+      </w:r>
+      <w:r>
+        <w:instrText xml:space="preserve"> SEQ Figure \* ARABIC </w:instrText>
+      </w:r>
+      <w:r>
+        <w:fldChar w:fldCharType="separate"/>
+      </w:r>
+      <w:r>
+        <w:rPr>
+          <w:noProof/>
+        </w:rPr>
+        <w:t>4</w:t>
+      </w:r>
+      <w:r>
+        <w:fldChar w:fldCharType="end"/>
+      </w:r>
+      <w:r>
+        <w:t xml:space="preserve"> : Carte interactive UberEats</w:t>
+      </w:r>
+    </w:p>
+    <w:p>
+      <w:r>
+        <w:t xml:space="preserve">Surtout il est le seul des trois à </w:t>
+      </w:r>
+      <w:r>
+        <w:t>proposer une carte interactive qui était jusqu’à maintenant notre fonctionnalité clé</w:t>
+      </w:r>
+      <w:r>
+        <w:t xml:space="preserve"> mais par chance cette carte interactive ne présente que les lieux pour faire des commandes à emporter et pas les restaurants qui livrent</w:t>
+      </w:r>
+      <w:r>
+        <w:t>.</w:t>
+      </w:r>
+    </w:p>
+    <w:p>
+      <w:r>
+        <w:t xml:space="preserve">Finalement, il est surement le plus grand concurrent ici pour le projet GrinEat dans un contexte lucratif. Bien que la carte interactive soit pas présentée directement mais une </w:t>
+      </w:r>
+      <w:r>
+        <w:t>fonctionnalité</w:t>
+      </w:r>
+      <w:r>
+        <w:t xml:space="preserve"> en plus laissant le choix à l’utilisateur de l’utiliser ou non</w:t>
+      </w:r>
+      <w:r>
+        <w:t xml:space="preserve"> et ne soit pas utiliser dans le même but que GrinEat</w:t>
+      </w:r>
+      <w:r>
+        <w:t>. Néanmoins j’aurais un reproche quand même à ce site qui est le fait que la navigation comportant la barre de recherche et les catégories ne soit pas statique quand l’on scroll ce qui force l’utilisateur à remonter si finalement il souhaite effectuer une recherche ou filtrer par une catégorie.</w:t>
+      </w:r>
+    </w:p>
+    <w:p>
+      <w:pPr>
+        <w:pStyle w:val="Titre2"/>
+      </w:pPr>
+      <w:bookmarkStart w:id="7" w:name="_Toc102466234"/>
+      <w:r>
+        <w:t>Positionnement par rapport à la concurrence</w:t>
+      </w:r>
+      <w:bookmarkEnd w:id="7"/>
+    </w:p>
+    <w:p>
+      <w:r>
+        <w:t>Ce projet se réalisant dans un cadre scolaire pour l’obtention d’un diplôme, n’a donc pas de but lucratif</w:t>
+      </w:r>
+      <w:r>
+        <w:t xml:space="preserve"> réel. Cependant observer la concurrence et chercher à faire mieux reste une motivation il nous donne un bon sens de l’analyse pour juger au détail ce qu’on peut faire de mieux.</w:t>
+      </w:r>
+    </w:p>
+    <w:p>
+      <w:r>
+        <w:t xml:space="preserve">Des meilleurs projets similaires sont donc déjà </w:t>
+      </w:r>
+      <w:r>
+        <w:t>présents</w:t>
+      </w:r>
+      <w:r>
+        <w:t xml:space="preserve"> et le temps accordé ne permet pas de réaliser un site aussi complet c’est pourquoi tout en </w:t>
+      </w:r>
+      <w:r>
+        <w:t>restant conforme au cahier des charges. GrinEat regroupera dans la mesure du possible le meilleur de ses concurrents.</w:t>
+      </w:r>
+      <w:r>
+        <w:t xml:space="preserve"> Le point fort de GrinEat sera la carte interactive qui facilitera l’estimation du temps d’une livraison et l’usage pour l’utilisateur comparé à une liste qui donne juste l’adresse du restaurant on ne connait pas forcément toutes les adresses.</w:t>
+      </w:r>
+    </w:p>
+    <w:p>
+      <w:pPr>
+        <w:pStyle w:val="Titre1"/>
+      </w:pPr>
+      <w:bookmarkStart w:id="8" w:name="_Toc102466235"/>
+      <w:r>
+        <w:t>Rappel de l’énoncé</w:t>
+      </w:r>
+      <w:bookmarkEnd w:id="8"/>
+    </w:p>
+    <w:p>
+      <w:pPr>
+        <w:pStyle w:val="Titre2"/>
+      </w:pPr>
+      <w:bookmarkStart w:id="9" w:name="_Toc102466236"/>
       <w:r>
         <w:t>Organisation</w:t>
       </w:r>
+      <w:bookmarkEnd w:id="9"/>
     </w:p>
     <w:tbl>
       <w:tblPr>
@@ -873,7 +2959,6 @@
       </w:tblPr>
       <w:tblGrid>
         <w:gridCol w:w="2346"/>
-        <w:gridCol w:w="1623"/>
         <w:gridCol w:w="2249"/>
         <w:gridCol w:w="2844"/>
       </w:tblGrid>
@@ -894,16 +2979,6 @@
         </w:tc>
         <w:tc>
           <w:tcPr>
-            <w:tcW w:w="1623" w:type="dxa"/>
-          </w:tcPr>
-          <w:p>
-            <w:pPr>
-              <w:cnfStyle w:val="100000000000" w:firstRow="1" w:lastRow="0" w:firstColumn="0" w:lastColumn="0" w:oddVBand="0" w:evenVBand="0" w:oddHBand="0" w:evenHBand="0" w:firstRowFirstColumn="0" w:firstRowLastColumn="0" w:lastRowFirstColumn="0" w:lastRowLastColumn="0"/>
-            </w:pPr>
-          </w:p>
-        </w:tc>
-        <w:tc>
-          <w:tcPr>
             <w:tcW w:w="2249" w:type="dxa"/>
           </w:tcPr>
           <w:p>
@@ -946,16 +3021,6 @@
         </w:tc>
         <w:tc>
           <w:tcPr>
-            <w:tcW w:w="1623" w:type="dxa"/>
-          </w:tcPr>
-          <w:p>
-            <w:pPr>
-              <w:cnfStyle w:val="000000100000" w:firstRow="0" w:lastRow="0" w:firstColumn="0" w:lastColumn="0" w:oddVBand="0" w:evenVBand="0" w:oddHBand="1" w:evenHBand="0" w:firstRowFirstColumn="0" w:firstRowLastColumn="0" w:lastRowFirstColumn="0" w:lastRowLastColumn="0"/>
-            </w:pPr>
-          </w:p>
-        </w:tc>
-        <w:tc>
-          <w:tcPr>
             <w:tcW w:w="2249" w:type="dxa"/>
           </w:tcPr>
           <w:p>
@@ -991,16 +3056,6 @@
             <w:r>
               <w:t>Maitre d’apprentissage</w:t>
             </w:r>
-          </w:p>
-        </w:tc>
-        <w:tc>
-          <w:tcPr>
-            <w:tcW w:w="1623" w:type="dxa"/>
-          </w:tcPr>
-          <w:p>
-            <w:pPr>
-              <w:cnfStyle w:val="000000000000" w:firstRow="0" w:lastRow="0" w:firstColumn="0" w:lastColumn="0" w:oddVBand="0" w:evenVBand="0" w:oddHBand="0" w:evenHBand="0" w:firstRowFirstColumn="0" w:firstRowLastColumn="0" w:lastRowFirstColumn="0" w:lastRowLastColumn="0"/>
-            </w:pPr>
           </w:p>
         </w:tc>
         <w:tc>
@@ -1048,16 +3103,6 @@
         </w:tc>
         <w:tc>
           <w:tcPr>
-            <w:tcW w:w="1623" w:type="dxa"/>
-          </w:tcPr>
-          <w:p>
-            <w:pPr>
-              <w:cnfStyle w:val="000000100000" w:firstRow="0" w:lastRow="0" w:firstColumn="0" w:lastColumn="0" w:oddVBand="0" w:evenVBand="0" w:oddHBand="1" w:evenHBand="0" w:firstRowFirstColumn="0" w:firstRowLastColumn="0" w:lastRowFirstColumn="0" w:lastRowLastColumn="0"/>
-            </w:pPr>
-          </w:p>
-        </w:tc>
-        <w:tc>
-          <w:tcPr>
             <w:tcW w:w="2249" w:type="dxa"/>
           </w:tcPr>
           <w:p>
@@ -1094,16 +3139,6 @@
         </w:tc>
         <w:tc>
           <w:tcPr>
-            <w:tcW w:w="1623" w:type="dxa"/>
-          </w:tcPr>
-          <w:p>
-            <w:pPr>
-              <w:cnfStyle w:val="000000000000" w:firstRow="0" w:lastRow="0" w:firstColumn="0" w:lastColumn="0" w:oddVBand="0" w:evenVBand="0" w:oddHBand="0" w:evenHBand="0" w:firstRowFirstColumn="0" w:firstRowLastColumn="0" w:lastRowFirstColumn="0" w:lastRowLastColumn="0"/>
-            </w:pPr>
-          </w:p>
-        </w:tc>
-        <w:tc>
-          <w:tcPr>
             <w:tcW w:w="2249" w:type="dxa"/>
           </w:tcPr>
           <w:p>
@@ -1135,9 +3170,12 @@
       <w:pPr>
         <w:pStyle w:val="Titre2"/>
       </w:pPr>
-      <w:r>
+      <w:bookmarkStart w:id="10" w:name="_Toc102466237"/>
+      <w:r>
+        <w:lastRenderedPageBreak/>
         <w:t>Livrables</w:t>
       </w:r>
+      <w:bookmarkEnd w:id="10"/>
     </w:p>
     <w:p>
       <w:r>
@@ -1219,7 +3257,6 @@
         </w:numPr>
       </w:pPr>
       <w:r>
-        <w:lastRenderedPageBreak/>
         <w:t>Code source</w:t>
       </w:r>
     </w:p>
@@ -1239,56 +3276,38 @@
       <w:pPr>
         <w:pStyle w:val="Titre2"/>
       </w:pPr>
+      <w:bookmarkStart w:id="11" w:name="_Toc102466238"/>
       <w:r>
         <w:t>Matériel et logiciels à disposition</w:t>
       </w:r>
+      <w:bookmarkEnd w:id="11"/>
     </w:p>
     <w:p/>
     <w:p>
       <w:pPr>
         <w:pStyle w:val="Titre2"/>
       </w:pPr>
+      <w:bookmarkStart w:id="12" w:name="_Toc102466239"/>
       <w:r>
         <w:t>Description du site</w:t>
       </w:r>
+      <w:bookmarkEnd w:id="12"/>
     </w:p>
     <w:p>
       <w:r>
-        <w:t>GrinEat est un site web permettant de trouver des restaurants et de consulter leurs menus.</w:t>
-      </w:r>
-      <w:r>
-        <w:t xml:space="preserve"> </w:t>
-      </w:r>
-      <w:r>
-        <w:t>La recherche des restaurants est basée selon une adresse saisie manuellement, le rayon (distance à vol</w:t>
-      </w:r>
-      <w:r>
-        <w:t xml:space="preserve"> d’oiseau</w:t>
-      </w:r>
-      <w:r>
-        <w:t xml:space="preserve"> entre le restaurant et l’adresse), le type de cuisine ou le nom du restaurant. Les restaurants trouvés</w:t>
-      </w:r>
-      <w:r>
-        <w:t xml:space="preserve"> s</w:t>
-      </w:r>
-      <w:r>
-        <w:t>ont affichés sur une carte et sous forme de liste.</w:t>
-      </w:r>
-      <w:r>
-        <w:t xml:space="preserve"> </w:t>
-      </w:r>
-      <w:r>
-        <w:t>La sélection d’un restaurant permet d’afficher le menu.</w:t>
+        <w:t>GrinEat est un site web permettant de trouver des restaurants et de consulter leurs menus. La recherche des restaurants est basée selon une adresse saisie manuellement, le rayon (distance à vol d’oiseau entre le restaurant et l’adresse), le type de cuisine ou le nom du restaurant. Les restaurants trouvés sont affichés sur une carte et sous forme de liste. La sélection d’un restaurant permet d’afficher le menu.</w:t>
       </w:r>
     </w:p>
-    <w:p/>
     <w:p>
       <w:pPr>
         <w:pStyle w:val="Titre1"/>
       </w:pPr>
-      <w:r>
+      <w:bookmarkStart w:id="13" w:name="_Toc102466240"/>
+      <w:r>
+        <w:lastRenderedPageBreak/>
         <w:t>Méthodologie</w:t>
       </w:r>
+      <w:bookmarkEnd w:id="13"/>
     </w:p>
     <w:p>
       <w:pPr>
@@ -1315,7 +3334,7 @@
                     <pic:cNvPicPr/>
                   </pic:nvPicPr>
                   <pic:blipFill>
-                    <a:blip r:embed="rId8"/>
+                    <a:blip r:embed="rId13"/>
                     <a:stretch>
                       <a:fillRect/>
                     </a:stretch>
@@ -1357,7 +3376,7 @@
         <w:rPr>
           <w:noProof/>
         </w:rPr>
-        <w:t>1</w:t>
+        <w:t>5</w:t>
       </w:r>
       <w:r>
         <w:fldChar w:fldCharType="end"/>
@@ -1371,49 +3390,72 @@
       <w:pPr>
         <w:pStyle w:val="Titre2"/>
       </w:pPr>
+      <w:bookmarkStart w:id="14" w:name="_Toc102466241"/>
       <w:r>
         <w:t>S’informer</w:t>
       </w:r>
+      <w:bookmarkEnd w:id="14"/>
     </w:p>
     <w:p>
       <w:r>
-        <w:t>Texte</w:t>
+        <w:t>Au départ j’ai d’abord pris connaissance de ce qui m’était donné à faire dans l’énoncé</w:t>
+      </w:r>
+      <w:r>
+        <w:t xml:space="preserve">. J’ai réfléchi un peu déjà à la manière dont je pourrais m’y prendre ce qui m’a mené à des incompréhensions dont j’ai pu demander l’explication par mail à mon maître d’apprentissage. J’ai aussi consulté </w:t>
+      </w:r>
+      <w:r>
+        <w:t>les sites déjà présents</w:t>
+      </w:r>
+      <w:r>
+        <w:t xml:space="preserve"> du même type afin de les analyser et pouvoir m’en inspirer.</w:t>
       </w:r>
     </w:p>
     <w:p>
       <w:pPr>
         <w:pStyle w:val="Titre2"/>
       </w:pPr>
+      <w:bookmarkStart w:id="15" w:name="_Toc102466242"/>
       <w:r>
         <w:t>Planifier</w:t>
       </w:r>
+      <w:bookmarkEnd w:id="15"/>
     </w:p>
     <w:p>
       <w:r>
-        <w:t>Texte</w:t>
+        <w:t>J’ai ensuite commencé la réalisation de mon planning prévisionnel afin d’estimer le temps nécessaire pour la réalisation des tâches et avoir un fil conducteur auquel je puisse me suivre et me rendre compte de mon avance ou retard</w:t>
+      </w:r>
+      <w:r>
+        <w:t xml:space="preserve">. La réalisation du planning m’aura mené à une première réflexion des étapes et de la manière dont j’allais procéder pour réaliser ce travail j’ai pu éclaircir certains points dont je n’étais pas sûr. Pour la séparation des tâches j’ai regroupé l’administratif ensemble et pour ce qui est du projet je l’ai séparé en deux (Front et Back end) le serveur et le client avec en priorité la réalisation du serveur </w:t>
+      </w:r>
+      <w:r>
+        <w:t>car sans lui aucunes données ne sera affichée sur le client. J’ai réalisé tout cela sur une feuille Excel mis à disposition pour les élèves passant leur TPI où l’on a deux feuilles (le planning prévisionnel et le planning effectif).</w:t>
       </w:r>
     </w:p>
     <w:p>
       <w:pPr>
         <w:pStyle w:val="Titre2"/>
       </w:pPr>
-      <w:r>
-        <w:lastRenderedPageBreak/>
+      <w:bookmarkStart w:id="16" w:name="_Toc102466243"/>
+      <w:r>
         <w:t>Décider</w:t>
       </w:r>
+      <w:bookmarkEnd w:id="16"/>
     </w:p>
     <w:p>
       <w:r>
-        <w:t>Texte</w:t>
+        <w:t>Text</w:t>
       </w:r>
     </w:p>
     <w:p>
       <w:pPr>
         <w:pStyle w:val="Titre2"/>
       </w:pPr>
-      <w:r>
+      <w:bookmarkStart w:id="17" w:name="_Toc102466244"/>
+      <w:r>
+        <w:lastRenderedPageBreak/>
         <w:t>Réaliser</w:t>
       </w:r>
+      <w:bookmarkEnd w:id="17"/>
     </w:p>
     <w:p>
       <w:r>
@@ -1424,9 +3466,11 @@
       <w:pPr>
         <w:pStyle w:val="Titre2"/>
       </w:pPr>
+      <w:bookmarkStart w:id="18" w:name="_Toc102466245"/>
       <w:r>
         <w:t>Contrôler</w:t>
       </w:r>
+      <w:bookmarkEnd w:id="18"/>
     </w:p>
     <w:p>
       <w:r>
@@ -1437,17 +3481,649 @@
       <w:pPr>
         <w:pStyle w:val="Titre2"/>
       </w:pPr>
+      <w:bookmarkStart w:id="19" w:name="_Toc102466246"/>
       <w:r>
         <w:t>Evaluer</w:t>
       </w:r>
+      <w:bookmarkEnd w:id="19"/>
     </w:p>
     <w:p>
       <w:r>
         <w:t>Texte</w:t>
       </w:r>
     </w:p>
+    <w:p>
+      <w:pPr>
+        <w:pStyle w:val="Titre1"/>
+      </w:pPr>
+      <w:bookmarkStart w:id="20" w:name="_Toc102466247"/>
+      <w:r>
+        <w:t>Planification</w:t>
+      </w:r>
+      <w:bookmarkEnd w:id="20"/>
+    </w:p>
+    <w:p>
+      <w:pPr>
+        <w:pStyle w:val="Titre2"/>
+      </w:pPr>
+      <w:bookmarkStart w:id="21" w:name="_Toc102466248"/>
+      <w:r>
+        <w:t>Planning prévisionnel</w:t>
+      </w:r>
+      <w:bookmarkEnd w:id="21"/>
+    </w:p>
+    <w:p>
+      <w:pPr>
+        <w:keepNext/>
+      </w:pPr>
+      <w:r>
+        <w:rPr>
+          <w:noProof/>
+        </w:rPr>
+        <w:drawing>
+          <wp:inline distT="0" distB="0" distL="0" distR="0" wp14:anchorId="7DAAED45" wp14:editId="7BAE1649">
+            <wp:extent cx="5760720" cy="2785745"/>
+            <wp:effectExtent l="0" t="0" r="0" b="0"/>
+            <wp:docPr id="1" name="Image 1"/>
+            <wp:cNvGraphicFramePr>
+              <a:graphicFrameLocks xmlns:a="http://schemas.openxmlformats.org/drawingml/2006/main" noChangeAspect="1"/>
+            </wp:cNvGraphicFramePr>
+            <a:graphic xmlns:a="http://schemas.openxmlformats.org/drawingml/2006/main">
+              <a:graphicData uri="http://schemas.openxmlformats.org/drawingml/2006/picture">
+                <pic:pic xmlns:pic="http://schemas.openxmlformats.org/drawingml/2006/picture">
+                  <pic:nvPicPr>
+                    <pic:cNvPr id="1" name=""/>
+                    <pic:cNvPicPr/>
+                  </pic:nvPicPr>
+                  <pic:blipFill>
+                    <a:blip r:embed="rId14"/>
+                    <a:stretch>
+                      <a:fillRect/>
+                    </a:stretch>
+                  </pic:blipFill>
+                  <pic:spPr>
+                    <a:xfrm>
+                      <a:off x="0" y="0"/>
+                      <a:ext cx="5760720" cy="2785745"/>
+                    </a:xfrm>
+                    <a:prstGeom prst="rect">
+                      <a:avLst/>
+                    </a:prstGeom>
+                  </pic:spPr>
+                </pic:pic>
+              </a:graphicData>
+            </a:graphic>
+          </wp:inline>
+        </w:drawing>
+      </w:r>
+    </w:p>
+    <w:p>
+      <w:pPr>
+        <w:pStyle w:val="Lgende"/>
+        <w:jc w:val="center"/>
+      </w:pPr>
+      <w:r>
+        <w:t xml:space="preserve">Figure </w:t>
+      </w:r>
+      <w:r>
+        <w:fldChar w:fldCharType="begin"/>
+      </w:r>
+      <w:r>
+        <w:instrText xml:space="preserve"> SEQ Figure \* ARABIC </w:instrText>
+      </w:r>
+      <w:r>
+        <w:fldChar w:fldCharType="separate"/>
+      </w:r>
+      <w:r>
+        <w:rPr>
+          <w:noProof/>
+        </w:rPr>
+        <w:t>6</w:t>
+      </w:r>
+      <w:r>
+        <w:fldChar w:fldCharType="end"/>
+      </w:r>
+      <w:r>
+        <w:t xml:space="preserve"> : Planning prévisionnel</w:t>
+      </w:r>
+    </w:p>
+    <w:p>
+      <w:pPr>
+        <w:pStyle w:val="Titre2"/>
+      </w:pPr>
+      <w:bookmarkStart w:id="22" w:name="_Toc102466249"/>
+      <w:r>
+        <w:t>Planning effectif</w:t>
+      </w:r>
+      <w:bookmarkEnd w:id="22"/>
+    </w:p>
+    <w:p/>
+    <w:p>
+      <w:pPr>
+        <w:pStyle w:val="Titre2"/>
+      </w:pPr>
+      <w:bookmarkStart w:id="23" w:name="_Toc102466250"/>
+      <w:r>
+        <w:t>Bilan planning</w:t>
+      </w:r>
+      <w:bookmarkEnd w:id="23"/>
+    </w:p>
+    <w:p/>
+    <w:p>
+      <w:pPr>
+        <w:pStyle w:val="Titre1"/>
+      </w:pPr>
+      <w:r>
+        <w:t>Analyse fonctionnelle</w:t>
+      </w:r>
+    </w:p>
+    <w:p/>
+    <w:p>
+      <w:pPr>
+        <w:pStyle w:val="Titre1"/>
+      </w:pPr>
+      <w:r>
+        <w:t>Analyse organi</w:t>
+      </w:r>
+      <w:r>
+        <w:t>que</w:t>
+      </w:r>
+    </w:p>
+    <w:p/>
+    <w:p>
+      <w:pPr>
+        <w:pStyle w:val="Titre1"/>
+      </w:pPr>
+      <w:r>
+        <w:t>Plan de test</w:t>
+      </w:r>
+    </w:p>
+    <w:p>
+      <w:r>
+        <w:t>Dans le cadre du développement de mon application, le cahier des charges exige que je mette en place un protocole de test.</w:t>
+      </w:r>
+    </w:p>
+    <w:p>
+      <w:pPr>
+        <w:pStyle w:val="Titre2"/>
+      </w:pPr>
+      <w:r>
+        <w:t>Périmètre</w:t>
+      </w:r>
+    </w:p>
+    <w:p>
+      <w:r>
+        <w:t xml:space="preserve">Pour ce qui est du périmètre de mon protocole de test, le plus important sera la communication entre le client et le serveur puis l’affichage ensuite je vais donc séparer mes tests en </w:t>
+      </w:r>
+      <w:r>
+        <w:t>deux</w:t>
+      </w:r>
+      <w:r>
+        <w:t xml:space="preserve"> points :</w:t>
+      </w:r>
+    </w:p>
+    <w:p>
+      <w:pPr>
+        <w:pStyle w:val="Paragraphedeliste"/>
+        <w:numPr>
+          <w:ilvl w:val="0"/>
+          <w:numId w:val="4"/>
+        </w:numPr>
+      </w:pPr>
+      <w:r>
+        <w:lastRenderedPageBreak/>
+        <w:t>Les tests uniquement côtés serveurs (L’API reçoive bien les données envoyées par http, le traitement et qu’elle renvoie les bonnes informations Ex : je demande la liste des catégories le serveur me renvoie bien un JSON avec toutes les catégories) Cette partie sera testé avec Postman.</w:t>
+      </w:r>
+    </w:p>
+    <w:p>
+      <w:pPr>
+        <w:pStyle w:val="Paragraphedeliste"/>
+        <w:numPr>
+          <w:ilvl w:val="0"/>
+          <w:numId w:val="4"/>
+        </w:numPr>
+      </w:pPr>
+      <w:r>
+        <w:t xml:space="preserve">Les tests </w:t>
+      </w:r>
+      <w:r>
+        <w:t xml:space="preserve">côtés client (On affiche les bonnes informations reçus par le serveur on envoie bien les bonnes informations Ex : Quand je cherche </w:t>
+      </w:r>
+      <w:r>
+        <w:t>Mcdonald’s on m’affiche des Mcdonald’s sur la carte</w:t>
+      </w:r>
+      <w:r>
+        <w:t>).</w:t>
+      </w:r>
+    </w:p>
+    <w:p>
+      <w:pPr>
+        <w:pStyle w:val="Titre2"/>
+      </w:pPr>
+      <w:r>
+        <w:t>Description des tests</w:t>
+      </w:r>
+    </w:p>
+    <w:p/>
+    <w:tbl>
+      <w:tblPr>
+        <w:tblStyle w:val="Grilledutableau"/>
+        <w:tblW w:w="0" w:type="auto"/>
+        <w:tblBorders>
+          <w:top w:val="single" w:sz="3" w:space="0" w:color="auto"/>
+          <w:left w:val="single" w:sz="3" w:space="0" w:color="auto"/>
+          <w:bottom w:val="single" w:sz="3" w:space="0" w:color="auto"/>
+          <w:right w:val="single" w:sz="3" w:space="0" w:color="auto"/>
+          <w:insideH w:val="single" w:sz="3" w:space="0" w:color="auto"/>
+          <w:insideV w:val="single" w:sz="3" w:space="0" w:color="auto"/>
+        </w:tblBorders>
+        <w:tblCellMar>
+          <w:left w:w="96" w:type="dxa"/>
+          <w:right w:w="96" w:type="dxa"/>
+        </w:tblCellMar>
+        <w:tblLook w:val="04A0" w:firstRow="1" w:lastRow="0" w:firstColumn="1" w:lastColumn="0" w:noHBand="0" w:noVBand="1"/>
+      </w:tblPr>
+      <w:tblGrid>
+        <w:gridCol w:w="2140"/>
+        <w:gridCol w:w="6780"/>
+      </w:tblGrid>
+      <w:tr>
+        <w:tc>
+          <w:tcPr>
+            <w:tcW w:w="2140" w:type="dxa"/>
+            <w:shd w:val="clear" w:color="auto" w:fill="E7E6E6" w:themeFill="background2"/>
+          </w:tcPr>
+          <w:p>
+            <w:pPr>
+              <w:rPr>
+                <w:b/>
+              </w:rPr>
+            </w:pPr>
+            <w:r>
+              <w:rPr>
+                <w:b/>
+              </w:rPr>
+              <w:t>Nom du test</w:t>
+            </w:r>
+          </w:p>
+        </w:tc>
+        <w:tc>
+          <w:tcPr>
+            <w:tcW w:w="6780" w:type="dxa"/>
+          </w:tcPr>
+          <w:p>
+            <w:r>
+              <w:t xml:space="preserve">1.1 | </w:t>
+            </w:r>
+            <w:r>
+              <w:t>Récupérer les catégories</w:t>
+            </w:r>
+          </w:p>
+        </w:tc>
+      </w:tr>
+      <w:tr>
+        <w:tc>
+          <w:tcPr>
+            <w:tcW w:w="2140" w:type="dxa"/>
+            <w:shd w:val="clear" w:color="auto" w:fill="E7E6E6" w:themeFill="background2"/>
+          </w:tcPr>
+          <w:p>
+            <w:pPr>
+              <w:rPr>
+                <w:b/>
+              </w:rPr>
+            </w:pPr>
+            <w:r>
+              <w:rPr>
+                <w:b/>
+              </w:rPr>
+              <w:t>Description</w:t>
+            </w:r>
+          </w:p>
+        </w:tc>
+        <w:tc>
+          <w:tcPr>
+            <w:tcW w:w="6780" w:type="dxa"/>
+          </w:tcPr>
+          <w:p>
+            <w:r>
+              <w:t xml:space="preserve">On souhaite récupérer </w:t>
+            </w:r>
+            <w:r>
+              <w:t xml:space="preserve">un JSON contenant </w:t>
+            </w:r>
+            <w:r>
+              <w:t>les catégories existant dans la base de données</w:t>
+            </w:r>
+            <w:r>
+              <w:t>.</w:t>
+            </w:r>
+          </w:p>
+        </w:tc>
+      </w:tr>
+      <w:tr>
+        <w:tc>
+          <w:tcPr>
+            <w:tcW w:w="2140" w:type="dxa"/>
+            <w:shd w:val="clear" w:color="auto" w:fill="E7E6E6" w:themeFill="background2"/>
+          </w:tcPr>
+          <w:p>
+            <w:pPr>
+              <w:rPr>
+                <w:b/>
+              </w:rPr>
+            </w:pPr>
+            <w:r>
+              <w:rPr>
+                <w:b/>
+              </w:rPr>
+              <w:t>Comment le tester</w:t>
+            </w:r>
+          </w:p>
+        </w:tc>
+        <w:tc>
+          <w:tcPr>
+            <w:tcW w:w="6780" w:type="dxa"/>
+          </w:tcPr>
+          <w:p>
+            <w:r>
+              <w:t xml:space="preserve">Effectuer une requête HTTP GET </w:t>
+            </w:r>
+            <w:r>
+              <w:t>sur l’endpoint /categories du serveur</w:t>
+            </w:r>
+          </w:p>
+        </w:tc>
+      </w:tr>
+    </w:tbl>
+    <w:p/>
+    <w:tbl>
+      <w:tblPr>
+        <w:tblStyle w:val="Grilledutableau"/>
+        <w:tblW w:w="0" w:type="auto"/>
+        <w:tblBorders>
+          <w:top w:val="single" w:sz="3" w:space="0" w:color="auto"/>
+          <w:left w:val="single" w:sz="3" w:space="0" w:color="auto"/>
+          <w:bottom w:val="single" w:sz="3" w:space="0" w:color="auto"/>
+          <w:right w:val="single" w:sz="3" w:space="0" w:color="auto"/>
+          <w:insideH w:val="single" w:sz="3" w:space="0" w:color="auto"/>
+          <w:insideV w:val="single" w:sz="3" w:space="0" w:color="auto"/>
+        </w:tblBorders>
+        <w:tblCellMar>
+          <w:left w:w="96" w:type="dxa"/>
+          <w:right w:w="96" w:type="dxa"/>
+        </w:tblCellMar>
+        <w:tblLook w:val="04A0" w:firstRow="1" w:lastRow="0" w:firstColumn="1" w:lastColumn="0" w:noHBand="0" w:noVBand="1"/>
+      </w:tblPr>
+      <w:tblGrid>
+        <w:gridCol w:w="2140"/>
+        <w:gridCol w:w="6780"/>
+      </w:tblGrid>
+      <w:tr>
+        <w:tc>
+          <w:tcPr>
+            <w:tcW w:w="2140" w:type="dxa"/>
+            <w:shd w:val="clear" w:color="auto" w:fill="E7E6E6" w:themeFill="background2"/>
+          </w:tcPr>
+          <w:p>
+            <w:pPr>
+              <w:rPr>
+                <w:b/>
+              </w:rPr>
+            </w:pPr>
+            <w:r>
+              <w:rPr>
+                <w:b/>
+              </w:rPr>
+              <w:t>Nom du test</w:t>
+            </w:r>
+          </w:p>
+        </w:tc>
+        <w:tc>
+          <w:tcPr>
+            <w:tcW w:w="6780" w:type="dxa"/>
+          </w:tcPr>
+          <w:p>
+            <w:r>
+              <w:t>1.</w:t>
+            </w:r>
+            <w:r>
+              <w:t>2</w:t>
+            </w:r>
+            <w:r>
+              <w:t xml:space="preserve"> | Récupérer les </w:t>
+            </w:r>
+            <w:r>
+              <w:t>restaurants</w:t>
+            </w:r>
+            <w:r>
+              <w:t xml:space="preserve"> sans filtre</w:t>
+            </w:r>
+          </w:p>
+        </w:tc>
+      </w:tr>
+      <w:tr>
+        <w:tc>
+          <w:tcPr>
+            <w:tcW w:w="2140" w:type="dxa"/>
+            <w:shd w:val="clear" w:color="auto" w:fill="E7E6E6" w:themeFill="background2"/>
+          </w:tcPr>
+          <w:p>
+            <w:pPr>
+              <w:rPr>
+                <w:b/>
+              </w:rPr>
+            </w:pPr>
+            <w:r>
+              <w:rPr>
+                <w:b/>
+              </w:rPr>
+              <w:t>Description</w:t>
+            </w:r>
+          </w:p>
+        </w:tc>
+        <w:tc>
+          <w:tcPr>
+            <w:tcW w:w="6780" w:type="dxa"/>
+          </w:tcPr>
+          <w:p>
+            <w:r>
+              <w:t xml:space="preserve">On souhaite récupérer un JSON contenant les </w:t>
+            </w:r>
+            <w:r>
+              <w:t>restaurants</w:t>
+            </w:r>
+            <w:r>
+              <w:t xml:space="preserve"> </w:t>
+            </w:r>
+            <w:r>
+              <w:t>en envoyant juste notre adresse sans filtre</w:t>
+            </w:r>
+          </w:p>
+        </w:tc>
+      </w:tr>
+      <w:tr>
+        <w:tc>
+          <w:tcPr>
+            <w:tcW w:w="2140" w:type="dxa"/>
+            <w:shd w:val="clear" w:color="auto" w:fill="E7E6E6" w:themeFill="background2"/>
+          </w:tcPr>
+          <w:p>
+            <w:pPr>
+              <w:rPr>
+                <w:b/>
+              </w:rPr>
+            </w:pPr>
+            <w:r>
+              <w:rPr>
+                <w:b/>
+              </w:rPr>
+              <w:t>Comment le tester</w:t>
+            </w:r>
+          </w:p>
+        </w:tc>
+        <w:tc>
+          <w:tcPr>
+            <w:tcW w:w="6780" w:type="dxa"/>
+          </w:tcPr>
+          <w:p>
+            <w:r>
+              <w:t xml:space="preserve">Effectuer une requête HTTP </w:t>
+            </w:r>
+            <w:r>
+              <w:t>POST</w:t>
+            </w:r>
+            <w:r>
+              <w:t xml:space="preserve"> sur l’endpoint /</w:t>
+            </w:r>
+            <w:r>
+              <w:t>restaurants</w:t>
+            </w:r>
+            <w:r>
+              <w:t xml:space="preserve"> du serveur</w:t>
+            </w:r>
+            <w:r>
+              <w:t xml:space="preserve"> avec dans le body </w:t>
+            </w:r>
+            <w:r>
+              <w:t>en JSON une propriété address contenant une addresse.</w:t>
+            </w:r>
+          </w:p>
+        </w:tc>
+      </w:tr>
+    </w:tbl>
+    <w:p/>
+    <w:tbl>
+      <w:tblPr>
+        <w:tblStyle w:val="Grilledutableau"/>
+        <w:tblW w:w="0" w:type="auto"/>
+        <w:tblBorders>
+          <w:top w:val="single" w:sz="3" w:space="0" w:color="auto"/>
+          <w:left w:val="single" w:sz="3" w:space="0" w:color="auto"/>
+          <w:bottom w:val="single" w:sz="3" w:space="0" w:color="auto"/>
+          <w:right w:val="single" w:sz="3" w:space="0" w:color="auto"/>
+          <w:insideH w:val="single" w:sz="3" w:space="0" w:color="auto"/>
+          <w:insideV w:val="single" w:sz="3" w:space="0" w:color="auto"/>
+        </w:tblBorders>
+        <w:tblCellMar>
+          <w:left w:w="96" w:type="dxa"/>
+          <w:right w:w="96" w:type="dxa"/>
+        </w:tblCellMar>
+        <w:tblLook w:val="04A0" w:firstRow="1" w:lastRow="0" w:firstColumn="1" w:lastColumn="0" w:noHBand="0" w:noVBand="1"/>
+      </w:tblPr>
+      <w:tblGrid>
+        <w:gridCol w:w="2140"/>
+        <w:gridCol w:w="6780"/>
+      </w:tblGrid>
+      <w:tr>
+        <w:tc>
+          <w:tcPr>
+            <w:tcW w:w="2140" w:type="dxa"/>
+            <w:shd w:val="clear" w:color="auto" w:fill="E7E6E6" w:themeFill="background2"/>
+          </w:tcPr>
+          <w:p>
+            <w:pPr>
+              <w:rPr>
+                <w:b/>
+              </w:rPr>
+            </w:pPr>
+            <w:r>
+              <w:rPr>
+                <w:b/>
+              </w:rPr>
+              <w:t>Nom du test</w:t>
+            </w:r>
+          </w:p>
+        </w:tc>
+        <w:tc>
+          <w:tcPr>
+            <w:tcW w:w="6780" w:type="dxa"/>
+          </w:tcPr>
+          <w:p>
+            <w:r>
+              <w:t>1.</w:t>
+            </w:r>
+            <w:r>
+              <w:t>3</w:t>
+            </w:r>
+            <w:r>
+              <w:t xml:space="preserve"> | Récupérer les restaurants sans filtre</w:t>
+            </w:r>
+            <w:r>
+              <w:t xml:space="preserve"> et sans adresse (Erreur attendu)</w:t>
+            </w:r>
+          </w:p>
+        </w:tc>
+      </w:tr>
+      <w:tr>
+        <w:tc>
+          <w:tcPr>
+            <w:tcW w:w="2140" w:type="dxa"/>
+            <w:shd w:val="clear" w:color="auto" w:fill="E7E6E6" w:themeFill="background2"/>
+          </w:tcPr>
+          <w:p>
+            <w:pPr>
+              <w:rPr>
+                <w:b/>
+              </w:rPr>
+            </w:pPr>
+            <w:r>
+              <w:rPr>
+                <w:b/>
+              </w:rPr>
+              <w:t>Description</w:t>
+            </w:r>
+          </w:p>
+        </w:tc>
+        <w:tc>
+          <w:tcPr>
+            <w:tcW w:w="6780" w:type="dxa"/>
+          </w:tcPr>
+          <w:p>
+            <w:r>
+              <w:t xml:space="preserve">On souhaite essayer de récupérer les restaurants sans renseigner d’adresse alors que le serveur en attend strictement. </w:t>
+            </w:r>
+          </w:p>
+        </w:tc>
+      </w:tr>
+      <w:tr>
+        <w:tc>
+          <w:tcPr>
+            <w:tcW w:w="2140" w:type="dxa"/>
+            <w:shd w:val="clear" w:color="auto" w:fill="E7E6E6" w:themeFill="background2"/>
+          </w:tcPr>
+          <w:p>
+            <w:pPr>
+              <w:rPr>
+                <w:b/>
+              </w:rPr>
+            </w:pPr>
+            <w:r>
+              <w:rPr>
+                <w:b/>
+              </w:rPr>
+              <w:t>Comment le tester</w:t>
+            </w:r>
+          </w:p>
+        </w:tc>
+        <w:tc>
+          <w:tcPr>
+            <w:tcW w:w="6780" w:type="dxa"/>
+          </w:tcPr>
+          <w:p>
+            <w:r>
+              <w:t>Effectuer une requête HTTP POST sur l’endpoint /restaurants du serveur avec</w:t>
+            </w:r>
+            <w:r>
+              <w:t xml:space="preserve"> rien dans le body</w:t>
+            </w:r>
+          </w:p>
+        </w:tc>
+      </w:tr>
+    </w:tbl>
+    <w:p/>
     <w:sectPr>
-      <w:headerReference w:type="default" r:id="rId9"/>
+      <w:headerReference w:type="default" r:id="rId15"/>
       <w:pgSz w:w="11906" w:h="16838"/>
       <w:pgMar w:top="1417" w:right="1417" w:bottom="1417" w:left="1417" w:header="708" w:footer="708" w:gutter="0"/>
       <w:pgNumType w:start="0"/>
@@ -1871,6 +4547,92 @@
       </w:rPr>
     </w:lvl>
   </w:abstractNum>
+  <w:abstractNum w:abstractNumId="3" w15:restartNumberingAfterBreak="0">
+    <w:nsid w:val="45E531F5"/>
+    <w:multiLevelType w:val="hybridMultilevel"/>
+    <w:tmpl w:val="844E089E"/>
+    <w:lvl w:ilvl="0" w:tplc="100C000F">
+      <w:start w:val="1"/>
+      <w:numFmt w:val="decimal"/>
+      <w:lvlText w:val="%1."/>
+      <w:lvlJc w:val="left"/>
+      <w:pPr>
+        <w:ind w:left="720" w:hanging="360"/>
+      </w:pPr>
+    </w:lvl>
+    <w:lvl w:ilvl="1" w:tplc="100C0019" w:tentative="1">
+      <w:start w:val="1"/>
+      <w:numFmt w:val="lowerLetter"/>
+      <w:lvlText w:val="%2."/>
+      <w:lvlJc w:val="left"/>
+      <w:pPr>
+        <w:ind w:left="1440" w:hanging="360"/>
+      </w:pPr>
+    </w:lvl>
+    <w:lvl w:ilvl="2" w:tplc="100C001B" w:tentative="1">
+      <w:start w:val="1"/>
+      <w:numFmt w:val="lowerRoman"/>
+      <w:lvlText w:val="%3."/>
+      <w:lvlJc w:val="right"/>
+      <w:pPr>
+        <w:ind w:left="2160" w:hanging="180"/>
+      </w:pPr>
+    </w:lvl>
+    <w:lvl w:ilvl="3" w:tplc="100C000F" w:tentative="1">
+      <w:start w:val="1"/>
+      <w:numFmt w:val="decimal"/>
+      <w:lvlText w:val="%4."/>
+      <w:lvlJc w:val="left"/>
+      <w:pPr>
+        <w:ind w:left="2880" w:hanging="360"/>
+      </w:pPr>
+    </w:lvl>
+    <w:lvl w:ilvl="4" w:tplc="100C0019" w:tentative="1">
+      <w:start w:val="1"/>
+      <w:numFmt w:val="lowerLetter"/>
+      <w:lvlText w:val="%5."/>
+      <w:lvlJc w:val="left"/>
+      <w:pPr>
+        <w:ind w:left="3600" w:hanging="360"/>
+      </w:pPr>
+    </w:lvl>
+    <w:lvl w:ilvl="5" w:tplc="100C001B" w:tentative="1">
+      <w:start w:val="1"/>
+      <w:numFmt w:val="lowerRoman"/>
+      <w:lvlText w:val="%6."/>
+      <w:lvlJc w:val="right"/>
+      <w:pPr>
+        <w:ind w:left="4320" w:hanging="180"/>
+      </w:pPr>
+    </w:lvl>
+    <w:lvl w:ilvl="6" w:tplc="100C000F" w:tentative="1">
+      <w:start w:val="1"/>
+      <w:numFmt w:val="decimal"/>
+      <w:lvlText w:val="%7."/>
+      <w:lvlJc w:val="left"/>
+      <w:pPr>
+        <w:ind w:left="5040" w:hanging="360"/>
+      </w:pPr>
+    </w:lvl>
+    <w:lvl w:ilvl="7" w:tplc="100C0019" w:tentative="1">
+      <w:start w:val="1"/>
+      <w:numFmt w:val="lowerLetter"/>
+      <w:lvlText w:val="%8."/>
+      <w:lvlJc w:val="left"/>
+      <w:pPr>
+        <w:ind w:left="5760" w:hanging="360"/>
+      </w:pPr>
+    </w:lvl>
+    <w:lvl w:ilvl="8" w:tplc="100C001B" w:tentative="1">
+      <w:start w:val="1"/>
+      <w:numFmt w:val="lowerRoman"/>
+      <w:lvlText w:val="%9."/>
+      <w:lvlJc w:val="right"/>
+      <w:pPr>
+        <w:ind w:left="6480" w:hanging="180"/>
+      </w:pPr>
+    </w:lvl>
+  </w:abstractNum>
   <w:num w:numId="1" w16cid:durableId="62602554">
     <w:abstractNumId w:val="1"/>
   </w:num>
@@ -1879,6 +4641,9 @@
   </w:num>
   <w:num w:numId="3" w16cid:durableId="1773892619">
     <w:abstractNumId w:val="0"/>
+  </w:num>
+  <w:num w:numId="4" w16cid:durableId="178079663">
+    <w:abstractNumId w:val="3"/>
   </w:num>
 </w:numbering>
 </file>
@@ -2055,7 +4820,7 @@
     <w:lsdException w:name="Table Web 2" w:semiHidden="1" w:unhideWhenUsed="1"/>
     <w:lsdException w:name="Table Web 3" w:semiHidden="1" w:unhideWhenUsed="1"/>
     <w:lsdException w:name="Balloon Text" w:semiHidden="1" w:unhideWhenUsed="1"/>
-    <w:lsdException w:name="Table Grid" w:uiPriority="39"/>
+    <w:lsdException w:name="Table Grid" w:uiPriority="1"/>
     <w:lsdException w:name="Table Theme" w:semiHidden="1" w:unhideWhenUsed="1"/>
     <w:lsdException w:name="Placeholder Text" w:semiHidden="1"/>
     <w:lsdException w:name="No Spacing" w:uiPriority="1" w:qFormat="1"/>
@@ -2475,7 +5240,7 @@
   <w:style w:type="table" w:styleId="Grilledutableau">
     <w:name w:val="Table Grid"/>
     <w:basedOn w:val="TableauNormal"/>
-    <w:uiPriority w:val="39"/>
+    <w:uiPriority w:val="1"/>
     <w:rsid w:val="00CD207D"/>
     <w:pPr>
       <w:spacing w:after="0" w:line="240" w:lineRule="auto"/>
@@ -5195,6 +7960,8 @@
   </w:compat>
   <w:rsids>
     <w:rsidRoot w:val="00AE5318"/>
+    <w:rsid w:val="005E092F"/>
+    <w:rsid w:val="00712971"/>
     <w:rsid w:val="00A731F5"/>
     <w:rsid w:val="00AE5318"/>
   </w:rsids>
@@ -5981,10 +8748,22 @@
 </CoverPageProperties>
 </file>
 
+<file path=customXml/item2.xml><?xml version="1.0" encoding="utf-8"?>
+<b:Sources xmlns:b="http://schemas.openxmlformats.org/officeDocument/2006/bibliography" xmlns="http://schemas.openxmlformats.org/officeDocument/2006/bibliography" SelectedStyle="\APASixthEditionOfficeOnline.xsl" StyleName="APA" Version="6"/>
+</file>
+
 <file path=customXml/itemProps1.xml><?xml version="1.0" encoding="utf-8"?>
 <ds:datastoreItem xmlns:ds="http://schemas.openxmlformats.org/officeDocument/2006/customXml" ds:itemID="{55AF091B-3C7A-41E3-B477-F2FDAA23CFDA}">
   <ds:schemaRefs>
     <ds:schemaRef ds:uri="http://schemas.microsoft.com/office/2006/coverPageProps"/>
   </ds:schemaRefs>
 </ds:datastoreItem>
+</file>
+
+<file path=customXml/itemProps2.xml><?xml version="1.0" encoding="utf-8"?>
+<ds:datastoreItem xmlns:ds="http://schemas.openxmlformats.org/officeDocument/2006/customXml" ds:itemID="{0E8B95B4-2528-4E9C-B0AA-926E92ADA902}">
+  <ds:schemaRefs>
+    <ds:schemaRef ds:uri="http://schemas.openxmlformats.org/officeDocument/2006/bibliography"/>
+  </ds:schemaRefs>
+</ds:datastoreItem>
 </file>
</xml_diff>

<commit_message>
push planning update + doc
</commit_message>
<xml_diff>
--- a/docs/documentation_technique.docx
+++ b/docs/documentation_technique.docx
@@ -112,6 +112,7 @@
                         <w:szCs w:val="88"/>
                       </w:rPr>
                     </w:pPr>
+                    <w:proofErr w:type="spellStart"/>
                     <w:r>
                       <w:rPr>
                         <w:rFonts w:asciiTheme="majorHAnsi" w:eastAsiaTheme="majorEastAsia" w:hAnsiTheme="majorHAnsi" w:cstheme="majorBidi"/>
@@ -121,6 +122,7 @@
                       </w:rPr>
                       <w:t>GrinEat</w:t>
                     </w:r>
+                    <w:proofErr w:type="spellEnd"/>
                   </w:p>
                 </w:sdtContent>
               </w:sdt>
@@ -2237,8 +2239,13 @@
               <w:cnfStyle w:val="000000100000" w:firstRow="0" w:lastRow="0" w:firstColumn="0" w:lastColumn="0" w:oddVBand="0" w:evenVBand="0" w:oddHBand="1" w:evenHBand="0" w:firstRowFirstColumn="0" w:firstRowLastColumn="0" w:lastRowFirstColumn="0" w:lastRowLastColumn="0"/>
             </w:pPr>
             <w:r>
-              <w:t>Structure de la documentation, Introduction, Cahier des charges, planification prévisionnelle et backlog</w:t>
-            </w:r>
+              <w:t xml:space="preserve">Structure de la documentation, Introduction, Cahier des charges, planification prévisionnelle et </w:t>
+            </w:r>
+            <w:proofErr w:type="spellStart"/>
+            <w:r>
+              <w:t>backlog</w:t>
+            </w:r>
+            <w:proofErr w:type="spellEnd"/>
           </w:p>
         </w:tc>
       </w:tr>
@@ -2358,7 +2365,15 @@
         <w:t xml:space="preserve">Ce document </w:t>
       </w:r>
       <w:r>
-        <w:t xml:space="preserve">a pour but de décrire le procédé et le raisonnement qui a servi à réaliser le projet « GrinEat » dans le cadre de mon travail de pratique individuel (TPI). Ce travail </w:t>
+        <w:t>a pour but de décrire le procédé et le raisonnement qui a servi à réaliser le projet « </w:t>
+      </w:r>
+      <w:proofErr w:type="spellStart"/>
+      <w:r>
+        <w:t>GrinEat</w:t>
+      </w:r>
+      <w:proofErr w:type="spellEnd"/>
+      <w:r>
+        <w:t xml:space="preserve"> » dans le cadre de mon travail de pratique individuel (TPI). Ce travail </w:t>
       </w:r>
       <w:r>
         <w:t>sert à</w:t>
@@ -2368,8 +2383,13 @@
       </w:r>
     </w:p>
     <w:p>
-      <w:r>
-        <w:t>GrinEat est une application web permettant de consulter les restaurants autour d’un périmètre choisi autour d’une adresse fournie et de consulter les menus du restaurant sélectionné</w:t>
+      <w:proofErr w:type="spellStart"/>
+      <w:r>
+        <w:t>GrinEat</w:t>
+      </w:r>
+      <w:proofErr w:type="spellEnd"/>
+      <w:r>
+        <w:t xml:space="preserve"> est une application web permettant de consulter les restaurants autour d’un périmètre choisi autour d’une adresse fournie et de consulter les menus du restaurant sélectionné</w:t>
       </w:r>
       <w:r>
         <w:t>.</w:t>
@@ -2453,8 +2473,13 @@
         <w:pStyle w:val="Titre2"/>
       </w:pPr>
       <w:bookmarkStart w:id="4" w:name="_Toc102466231"/>
-      <w:r>
-        <w:t>JustEat ou Eat.ch</w:t>
+      <w:proofErr w:type="spellStart"/>
+      <w:r>
+        <w:t>JustEat</w:t>
+      </w:r>
+      <w:proofErr w:type="spellEnd"/>
+      <w:r>
+        <w:t xml:space="preserve"> ou Eat.ch</w:t>
       </w:r>
       <w:bookmarkEnd w:id="4"/>
     </w:p>
@@ -2511,24 +2536,14 @@
       <w:r>
         <w:t xml:space="preserve">Figure </w:t>
       </w:r>
-      <w:r>
-        <w:fldChar w:fldCharType="begin"/>
-      </w:r>
-      <w:r>
-        <w:instrText xml:space="preserve"> SEQ Figure \* ARABIC </w:instrText>
-      </w:r>
-      <w:r>
-        <w:fldChar w:fldCharType="separate"/>
-      </w:r>
-      <w:r>
-        <w:rPr>
-          <w:noProof/>
-        </w:rPr>
-        <w:t>1</w:t>
-      </w:r>
-      <w:r>
-        <w:fldChar w:fldCharType="end"/>
-      </w:r>
+      <w:fldSimple w:instr=" SEQ Figure \* ARABIC ">
+        <w:r>
+          <w:rPr>
+            <w:noProof/>
+          </w:rPr>
+          <w:t>1</w:t>
+        </w:r>
+      </w:fldSimple>
       <w:r>
         <w:t xml:space="preserve"> : </w:t>
       </w:r>
@@ -2558,7 +2573,15 @@
     </w:p>
     <w:p>
       <w:r>
-        <w:t>Il reste un bon concurrent mais selon moi pas le plus grand, le design reste très basique et il n’y a pas de carte interactive qui sera surement un plus pour GrinEat.</w:t>
+        <w:t xml:space="preserve">Il reste un bon concurrent mais selon moi pas le plus grand, le design reste très basique et il n’y a pas de carte interactive qui sera surement un plus pour </w:t>
+      </w:r>
+      <w:proofErr w:type="spellStart"/>
+      <w:r>
+        <w:t>GrinEat</w:t>
+      </w:r>
+      <w:proofErr w:type="spellEnd"/>
+      <w:r>
+        <w:t>.</w:t>
       </w:r>
     </w:p>
     <w:p>
@@ -2566,10 +2589,12 @@
         <w:pStyle w:val="Titre2"/>
       </w:pPr>
       <w:bookmarkStart w:id="5" w:name="_Toc102466232"/>
+      <w:proofErr w:type="spellStart"/>
       <w:r>
         <w:t>Smood</w:t>
       </w:r>
       <w:bookmarkEnd w:id="5"/>
+      <w:proofErr w:type="spellEnd"/>
     </w:p>
     <w:p>
       <w:pPr>
@@ -2624,38 +2649,44 @@
       <w:r>
         <w:t xml:space="preserve">Figure </w:t>
       </w:r>
-      <w:r>
-        <w:fldChar w:fldCharType="begin"/>
-      </w:r>
-      <w:r>
-        <w:instrText xml:space="preserve"> SEQ Figure \* ARABIC </w:instrText>
-      </w:r>
-      <w:r>
-        <w:fldChar w:fldCharType="separate"/>
-      </w:r>
-      <w:r>
-        <w:rPr>
-          <w:noProof/>
-        </w:rPr>
-        <w:t>2</w:t>
-      </w:r>
-      <w:r>
-        <w:fldChar w:fldCharType="end"/>
-      </w:r>
+      <w:fldSimple w:instr=" SEQ Figure \* ARABIC ">
+        <w:r>
+          <w:rPr>
+            <w:noProof/>
+          </w:rPr>
+          <w:t>2</w:t>
+        </w:r>
+      </w:fldSimple>
       <w:r>
         <w:t xml:space="preserve"> : Page principale de smood.ch</w:t>
       </w:r>
     </w:p>
     <w:p>
       <w:r>
-        <w:t xml:space="preserve">Il est le dernier arrivé à Genève (mais créé avant Ubereats). Son design parait plus moderne qu’eat.ch avec des animations mais je pense </w:t>
+        <w:t xml:space="preserve">Il est le dernier arrivé à Genève (mais créé avant </w:t>
+      </w:r>
+      <w:proofErr w:type="spellStart"/>
+      <w:r>
+        <w:t>Ubereats</w:t>
+      </w:r>
+      <w:proofErr w:type="spellEnd"/>
+      <w:r>
+        <w:t xml:space="preserve">). Son design parait plus moderne qu’eat.ch avec des animations mais je pense </w:t>
       </w:r>
       <w:r>
         <w:t xml:space="preserve">même si ce n’est qu’un détail il est important selon moi il n’y a pas </w:t>
       </w:r>
       <w:r>
         <w:lastRenderedPageBreak/>
-        <w:t>de carte interactive de nouveau ici mais les restaurants sont proposés en ligne, sur un écran 16:9 on a 4 restaurants par ligne comparé à eat.ch qui comportait juste une colonne de restaurant ce qui forçait à scroller plus pour consulter la liste des restaurants.</w:t>
+        <w:t xml:space="preserve">de carte interactive de nouveau ici mais les restaurants sont proposés en ligne, sur un écran </w:t>
+      </w:r>
+      <w:proofErr w:type="gramStart"/>
+      <w:r>
+        <w:t>16:</w:t>
+      </w:r>
+      <w:proofErr w:type="gramEnd"/>
+      <w:r>
+        <w:t>9 on a 4 restaurants par ligne comparé à eat.ch qui comportait juste une colonne de restaurant ce qui forçait à scroller plus pour consulter la liste des restaurants.</w:t>
       </w:r>
     </w:p>
     <w:p>
@@ -2665,7 +2696,15 @@
     </w:p>
     <w:p>
       <w:r>
-        <w:t>Surtout, il est celui avec le meilleur système de filtre séparant les filtres par cuisines et spécialités par exemple pour la cuisine thaï ou pour la spécialité Pad Thai</w:t>
+        <w:t xml:space="preserve">Surtout, il est celui avec le meilleur système de filtre séparant les filtres par cuisines et spécialités par exemple pour </w:t>
+      </w:r>
+      <w:proofErr w:type="gramStart"/>
+      <w:r>
+        <w:t>la cuisine thaï</w:t>
+      </w:r>
+      <w:proofErr w:type="gramEnd"/>
+      <w:r>
+        <w:t xml:space="preserve"> ou pour la spécialité Pad Thai</w:t>
       </w:r>
       <w:r>
         <w:t>.</w:t>
@@ -2676,14 +2715,19 @@
         <w:t>En conclusion, il se place au-dessus d’eat.ch selon moi avec son design moderne et les</w:t>
       </w:r>
       <w:r>
-        <w:t xml:space="preserve"> petits</w:t>
-      </w:r>
-      <w:r>
         <w:t xml:space="preserve"> </w:t>
       </w:r>
+      <w:proofErr w:type="gramStart"/>
+      <w:r>
+        <w:t>petits</w:t>
+      </w:r>
+      <w:r>
+        <w:t xml:space="preserve"> </w:t>
+      </w:r>
       <w:r>
         <w:t>détails</w:t>
       </w:r>
+      <w:proofErr w:type="gramEnd"/>
       <w:r>
         <w:t xml:space="preserve"> qui font la différence.</w:t>
       </w:r>
@@ -2693,6 +2737,7 @@
         <w:pStyle w:val="Titre2"/>
       </w:pPr>
       <w:bookmarkStart w:id="6" w:name="_Toc102466233"/>
+      <w:proofErr w:type="spellStart"/>
       <w:r>
         <w:t>Uber</w:t>
       </w:r>
@@ -2703,6 +2748,7 @@
         <w:t>ats</w:t>
       </w:r>
       <w:bookmarkEnd w:id="6"/>
+      <w:proofErr w:type="spellEnd"/>
     </w:p>
     <w:p>
       <w:pPr>
@@ -2757,31 +2803,34 @@
       <w:r>
         <w:t xml:space="preserve">Figure </w:t>
       </w:r>
-      <w:r>
-        <w:fldChar w:fldCharType="begin"/>
-      </w:r>
-      <w:r>
-        <w:instrText xml:space="preserve"> SEQ Figure \* ARABIC </w:instrText>
-      </w:r>
-      <w:r>
-        <w:fldChar w:fldCharType="separate"/>
-      </w:r>
-      <w:r>
-        <w:rPr>
-          <w:noProof/>
-        </w:rPr>
-        <w:t>3</w:t>
-      </w:r>
-      <w:r>
-        <w:fldChar w:fldCharType="end"/>
-      </w:r>
-      <w:r>
-        <w:t xml:space="preserve"> : Page principale UberEats</w:t>
-      </w:r>
+      <w:fldSimple w:instr=" SEQ Figure \* ARABIC ">
+        <w:r>
+          <w:rPr>
+            <w:noProof/>
+          </w:rPr>
+          <w:t>3</w:t>
+        </w:r>
+      </w:fldSimple>
+      <w:r>
+        <w:t xml:space="preserve"> : Page principale </w:t>
+      </w:r>
+      <w:proofErr w:type="spellStart"/>
+      <w:r>
+        <w:t>UberEats</w:t>
+      </w:r>
+      <w:proofErr w:type="spellEnd"/>
     </w:p>
     <w:p>
       <w:r>
-        <w:t>Finalement j’en parle en dernier car juste par son nom il est surement déjà considéré pour le plus grand concurrent, qui ne connait pas UberEats quand l’on parle de service de livraison surement celui le plus présent dans le monde filial de l’entreprise américaine Uber.</w:t>
+        <w:t xml:space="preserve">Finalement j’en parle en dernier car juste par son nom il est surement déjà considéré pour le plus grand concurrent, qui ne connait pas </w:t>
+      </w:r>
+      <w:proofErr w:type="spellStart"/>
+      <w:r>
+        <w:t>UberEats</w:t>
+      </w:r>
+      <w:proofErr w:type="spellEnd"/>
+      <w:r>
+        <w:t xml:space="preserve"> quand l’on parle de service de livraison surement celui le plus présent dans le monde filial de l’entreprise américaine Uber.</w:t>
       </w:r>
     </w:p>
     <w:p>
@@ -2843,27 +2892,22 @@
       <w:r>
         <w:t xml:space="preserve">Figure </w:t>
       </w:r>
-      <w:r>
-        <w:fldChar w:fldCharType="begin"/>
-      </w:r>
-      <w:r>
-        <w:instrText xml:space="preserve"> SEQ Figure \* ARABIC </w:instrText>
-      </w:r>
-      <w:r>
-        <w:fldChar w:fldCharType="separate"/>
-      </w:r>
-      <w:r>
-        <w:rPr>
-          <w:noProof/>
-        </w:rPr>
-        <w:t>4</w:t>
-      </w:r>
-      <w:r>
-        <w:fldChar w:fldCharType="end"/>
-      </w:r>
-      <w:r>
-        <w:t xml:space="preserve"> : Carte interactive UberEats</w:t>
-      </w:r>
+      <w:fldSimple w:instr=" SEQ Figure \* ARABIC ">
+        <w:r>
+          <w:rPr>
+            <w:noProof/>
+          </w:rPr>
+          <w:t>4</w:t>
+        </w:r>
+      </w:fldSimple>
+      <w:r>
+        <w:t xml:space="preserve"> : Carte interactive </w:t>
+      </w:r>
+      <w:proofErr w:type="spellStart"/>
+      <w:r>
+        <w:t>UberEats</w:t>
+      </w:r>
+      <w:proofErr w:type="spellEnd"/>
     </w:p>
     <w:p>
       <w:r>
@@ -2881,7 +2925,15 @@
     </w:p>
     <w:p>
       <w:r>
-        <w:t xml:space="preserve">Finalement, il est surement le plus grand concurrent ici pour le projet GrinEat dans un contexte lucratif. Bien que la carte interactive soit pas présentée directement mais une </w:t>
+        <w:t xml:space="preserve">Finalement, il est surement le plus grand concurrent ici pour le projet </w:t>
+      </w:r>
+      <w:proofErr w:type="spellStart"/>
+      <w:r>
+        <w:t>GrinEat</w:t>
+      </w:r>
+      <w:proofErr w:type="spellEnd"/>
+      <w:r>
+        <w:t xml:space="preserve"> dans un contexte lucratif. Bien que la carte interactive soit pas présentée directement mais une </w:t>
       </w:r>
       <w:r>
         <w:t>fonctionnalité</w:t>
@@ -2890,8 +2942,13 @@
         <w:t xml:space="preserve"> en plus laissant le choix à l’utilisateur de l’utiliser ou non</w:t>
       </w:r>
       <w:r>
-        <w:t xml:space="preserve"> et ne soit pas utiliser dans le même but que GrinEat</w:t>
-      </w:r>
+        <w:t xml:space="preserve"> et ne soit pas utiliser dans le même but que </w:t>
+      </w:r>
+      <w:proofErr w:type="spellStart"/>
+      <w:r>
+        <w:t>GrinEat</w:t>
+      </w:r>
+      <w:proofErr w:type="spellEnd"/>
       <w:r>
         <w:t>. Néanmoins j’aurais un reproche quand même à ce site qui est le fait que la navigation comportant la barre de recherche et les catégories ne soit pas statique quand l’on scroll ce qui force l’utilisateur à remonter si finalement il souhaite effectuer une recherche ou filtrer par une catégorie.</w:t>
       </w:r>
@@ -2925,10 +2982,26 @@
         <w:t xml:space="preserve"> et le temps accordé ne permet pas de réaliser un site aussi complet c’est pourquoi tout en </w:t>
       </w:r>
       <w:r>
-        <w:t>restant conforme au cahier des charges. GrinEat regroupera dans la mesure du possible le meilleur de ses concurrents.</w:t>
-      </w:r>
-      <w:r>
-        <w:t xml:space="preserve"> Le point fort de GrinEat sera la carte interactive qui facilitera l’estimation du temps d’une livraison et l’usage pour l’utilisateur comparé à une liste qui donne juste l’adresse du restaurant on ne connait pas forcément toutes les adresses.</w:t>
+        <w:t xml:space="preserve">restant conforme au cahier des charges. </w:t>
+      </w:r>
+      <w:proofErr w:type="spellStart"/>
+      <w:r>
+        <w:t>GrinEat</w:t>
+      </w:r>
+      <w:proofErr w:type="spellEnd"/>
+      <w:r>
+        <w:t xml:space="preserve"> regroupera dans la mesure du possible le meilleur de ses concurrents.</w:t>
+      </w:r>
+      <w:r>
+        <w:t xml:space="preserve"> Le point fort de </w:t>
+      </w:r>
+      <w:proofErr w:type="spellStart"/>
+      <w:r>
+        <w:t>GrinEat</w:t>
+      </w:r>
+      <w:proofErr w:type="spellEnd"/>
+      <w:r>
+        <w:t xml:space="preserve"> sera la carte interactive qui facilitera l’estimation du temps d’une livraison et l’usage pour l’utilisateur comparé à une liste qui donne juste l’adresse du restaurant on ne connait pas forcément toutes les adresses.</w:t>
       </w:r>
     </w:p>
     <w:p>
@@ -3146,8 +3219,13 @@
               <w:cnfStyle w:val="000000000000" w:firstRow="0" w:lastRow="0" w:firstColumn="0" w:lastColumn="0" w:oddVBand="0" w:evenVBand="0" w:oddHBand="0" w:evenHBand="0" w:firstRowFirstColumn="0" w:firstRowLastColumn="0" w:lastRowFirstColumn="0" w:lastRowLastColumn="0"/>
             </w:pPr>
             <w:r>
-              <w:t>Francesco Foti</w:t>
-            </w:r>
+              <w:t xml:space="preserve">Francesco </w:t>
+            </w:r>
+            <w:proofErr w:type="spellStart"/>
+            <w:r>
+              <w:t>Foti</w:t>
+            </w:r>
+            <w:proofErr w:type="spellEnd"/>
           </w:p>
         </w:tc>
         <w:tc>
@@ -3269,7 +3347,15 @@
         </w:numPr>
       </w:pPr>
       <w:r>
-        <w:t>Le journal des « commits »</w:t>
+        <w:t>Le journal des « </w:t>
+      </w:r>
+      <w:proofErr w:type="spellStart"/>
+      <w:r>
+        <w:t>commits</w:t>
+      </w:r>
+      <w:proofErr w:type="spellEnd"/>
+      <w:r>
+        <w:t> »</w:t>
       </w:r>
     </w:p>
     <w:p>
@@ -3294,8 +3380,13 @@
       <w:bookmarkEnd w:id="12"/>
     </w:p>
     <w:p>
-      <w:r>
-        <w:t>GrinEat est un site web permettant de trouver des restaurants et de consulter leurs menus. La recherche des restaurants est basée selon une adresse saisie manuellement, le rayon (distance à vol d’oiseau entre le restaurant et l’adresse), le type de cuisine ou le nom du restaurant. Les restaurants trouvés sont affichés sur une carte et sous forme de liste. La sélection d’un restaurant permet d’afficher le menu.</w:t>
+      <w:proofErr w:type="spellStart"/>
+      <w:r>
+        <w:t>GrinEat</w:t>
+      </w:r>
+      <w:proofErr w:type="spellEnd"/>
+      <w:r>
+        <w:t xml:space="preserve"> est un site web permettant de trouver des restaurants et de consulter leurs menus. La recherche des restaurants est basée selon une adresse saisie manuellement, le rayon (distance à vol d’oiseau entre le restaurant et l’adresse), le type de cuisine ou le nom du restaurant. Les restaurants trouvés sont affichés sur une carte et sous forme de liste. La sélection d’un restaurant permet d’afficher le menu.</w:t>
       </w:r>
     </w:p>
     <w:p>
@@ -3363,24 +3454,14 @@
       <w:r>
         <w:t xml:space="preserve">Figure </w:t>
       </w:r>
-      <w:r>
-        <w:fldChar w:fldCharType="begin"/>
-      </w:r>
-      <w:r>
-        <w:instrText xml:space="preserve"> SEQ Figure \* ARABIC </w:instrText>
-      </w:r>
-      <w:r>
-        <w:fldChar w:fldCharType="separate"/>
-      </w:r>
-      <w:r>
-        <w:rPr>
-          <w:noProof/>
-        </w:rPr>
-        <w:t>5</w:t>
-      </w:r>
-      <w:r>
-        <w:fldChar w:fldCharType="end"/>
-      </w:r>
+      <w:fldSimple w:instr=" SEQ Figure \* ARABIC ">
+        <w:r>
+          <w:rPr>
+            <w:noProof/>
+          </w:rPr>
+          <w:t>5</w:t>
+        </w:r>
+      </w:fldSimple>
       <w:r>
         <w:t xml:space="preserve"> : La méthode en six étapes</w:t>
       </w:r>
@@ -3442,9 +3523,11 @@
       <w:bookmarkEnd w:id="16"/>
     </w:p>
     <w:p>
+      <w:proofErr w:type="spellStart"/>
       <w:r>
         <w:t>Text</w:t>
       </w:r>
+      <w:proofErr w:type="spellEnd"/>
     </w:p>
     <w:p>
       <w:pPr>
@@ -3565,24 +3648,14 @@
       <w:r>
         <w:t xml:space="preserve">Figure </w:t>
       </w:r>
-      <w:r>
-        <w:fldChar w:fldCharType="begin"/>
-      </w:r>
-      <w:r>
-        <w:instrText xml:space="preserve"> SEQ Figure \* ARABIC </w:instrText>
-      </w:r>
-      <w:r>
-        <w:fldChar w:fldCharType="separate"/>
-      </w:r>
-      <w:r>
-        <w:rPr>
-          <w:noProof/>
-        </w:rPr>
-        <w:t>6</w:t>
-      </w:r>
-      <w:r>
-        <w:fldChar w:fldCharType="end"/>
-      </w:r>
+      <w:fldSimple w:instr=" SEQ Figure \* ARABIC ">
+        <w:r>
+          <w:rPr>
+            <w:noProof/>
+          </w:rPr>
+          <w:t>6</w:t>
+        </w:r>
+      </w:fldSimple>
       <w:r>
         <w:t xml:space="preserve"> : Planning prévisionnel</w:t>
       </w:r>
@@ -3689,8 +3762,21 @@
       <w:r>
         <w:t xml:space="preserve">côtés client (On affiche les bonnes informations reçus par le serveur on envoie bien les bonnes informations Ex : Quand je cherche </w:t>
       </w:r>
-      <w:r>
-        <w:t>Mcdonald’s on m’affiche des Mcdonald’s sur la carte</w:t>
+      <w:proofErr w:type="spellStart"/>
+      <w:r>
+        <w:t>Mcdonald’s</w:t>
+      </w:r>
+      <w:proofErr w:type="spellEnd"/>
+      <w:r>
+        <w:t xml:space="preserve"> on m’affiche des </w:t>
+      </w:r>
+      <w:proofErr w:type="spellStart"/>
+      <w:r>
+        <w:t>Mcdonald’s</w:t>
+      </w:r>
+      <w:proofErr w:type="spellEnd"/>
+      <w:r>
+        <w:t xml:space="preserve"> sur la carte</w:t>
       </w:r>
       <w:r>
         <w:t>).</w:t>
@@ -3753,10 +3839,7 @@
           </w:tcPr>
           <w:p>
             <w:r>
-              <w:t xml:space="preserve">1.1 | </w:t>
-            </w:r>
-            <w:r>
-              <w:t>Récupérer les catégories</w:t>
+              <w:t>1.1 | Récupérer les catégories</w:t>
             </w:r>
           </w:p>
         </w:tc>
@@ -3830,7 +3913,23 @@
               <w:t xml:space="preserve">Effectuer une requête HTTP GET </w:t>
             </w:r>
             <w:r>
-              <w:t>sur l’endpoint /categories du serveur</w:t>
+              <w:t xml:space="preserve">sur </w:t>
+            </w:r>
+            <w:proofErr w:type="spellStart"/>
+            <w:r>
+              <w:t>l’endpoint</w:t>
+            </w:r>
+            <w:proofErr w:type="spellEnd"/>
+            <w:r>
+              <w:t xml:space="preserve"> /</w:t>
+            </w:r>
+            <w:proofErr w:type="spellStart"/>
+            <w:r>
+              <w:t>categories</w:t>
+            </w:r>
+            <w:proofErr w:type="spellEnd"/>
+            <w:r>
+              <w:t xml:space="preserve"> du serveur</w:t>
             </w:r>
           </w:p>
         </w:tc>
@@ -3885,16 +3984,7 @@
           </w:tcPr>
           <w:p>
             <w:r>
-              <w:t>1.</w:t>
-            </w:r>
-            <w:r>
-              <w:t>2</w:t>
-            </w:r>
-            <w:r>
-              <w:t xml:space="preserve"> | Récupérer les </w:t>
-            </w:r>
-            <w:r>
-              <w:t>restaurants</w:t>
+              <w:t>1.2 | Récupérer les restaurants</w:t>
             </w:r>
             <w:r>
               <w:t xml:space="preserve"> sans filtre</w:t>
@@ -3974,7 +4064,15 @@
               <w:t>POST</w:t>
             </w:r>
             <w:r>
-              <w:t xml:space="preserve"> sur l’endpoint /</w:t>
+              <w:t xml:space="preserve"> sur </w:t>
+            </w:r>
+            <w:proofErr w:type="spellStart"/>
+            <w:r>
+              <w:t>l’endpoint</w:t>
+            </w:r>
+            <w:proofErr w:type="spellEnd"/>
+            <w:r>
+              <w:t xml:space="preserve"> /</w:t>
             </w:r>
             <w:r>
               <w:t>restaurants</w:t>
@@ -3986,7 +4084,23 @@
               <w:t xml:space="preserve"> avec dans le body </w:t>
             </w:r>
             <w:r>
-              <w:t>en JSON une propriété address contenant une addresse.</w:t>
+              <w:t xml:space="preserve">en JSON une propriété </w:t>
+            </w:r>
+            <w:proofErr w:type="spellStart"/>
+            <w:r>
+              <w:t>address</w:t>
+            </w:r>
+            <w:proofErr w:type="spellEnd"/>
+            <w:r>
+              <w:t xml:space="preserve"> contenant une </w:t>
+            </w:r>
+            <w:proofErr w:type="spellStart"/>
+            <w:r>
+              <w:t>addresse</w:t>
+            </w:r>
+            <w:proofErr w:type="spellEnd"/>
+            <w:r>
+              <w:t>.</w:t>
             </w:r>
           </w:p>
         </w:tc>
@@ -4047,10 +4161,10 @@
               <w:t>3</w:t>
             </w:r>
             <w:r>
-              <w:t xml:space="preserve"> | Récupérer les restaurants sans filtre</w:t>
-            </w:r>
-            <w:r>
-              <w:t xml:space="preserve"> et sans adresse (Erreur attendu)</w:t>
+              <w:t xml:space="preserve"> | </w:t>
+            </w:r>
+            <w:r>
+              <w:t>Erreur 500 pas d’adresse</w:t>
             </w:r>
           </w:p>
         </w:tc>
@@ -4081,7 +4195,10 @@
           </w:tcPr>
           <w:p>
             <w:r>
-              <w:t xml:space="preserve">On souhaite essayer de récupérer les restaurants sans renseigner d’adresse alors que le serveur en attend strictement. </w:t>
+              <w:t>On teste un cas où l’on ne renseigne pas d’adresse et on s’attend à une erreur 500 renvoyé par le serveur.</w:t>
+            </w:r>
+            <w:r>
+              <w:t xml:space="preserve"> </w:t>
             </w:r>
           </w:p>
         </w:tc>
@@ -4112,11 +4229,1546 @@
           </w:tcPr>
           <w:p>
             <w:r>
-              <w:t>Effectuer une requête HTTP POST sur l’endpoint /restaurants du serveur avec</w:t>
-            </w:r>
-            <w:r>
-              <w:t xml:space="preserve"> rien dans le body</w:t>
-            </w:r>
+              <w:t xml:space="preserve">Effectuer une requête HTTP POST sur </w:t>
+            </w:r>
+            <w:proofErr w:type="spellStart"/>
+            <w:r>
+              <w:t>l’endpoint</w:t>
+            </w:r>
+            <w:proofErr w:type="spellEnd"/>
+            <w:r>
+              <w:t xml:space="preserve"> /restaurants du serveur avec rien dans le body</w:t>
+            </w:r>
+          </w:p>
+        </w:tc>
+      </w:tr>
+    </w:tbl>
+    <w:p/>
+    <w:tbl>
+      <w:tblPr>
+        <w:tblStyle w:val="Grilledutableau"/>
+        <w:tblW w:w="0" w:type="auto"/>
+        <w:tblBorders>
+          <w:top w:val="single" w:sz="3" w:space="0" w:color="auto"/>
+          <w:left w:val="single" w:sz="3" w:space="0" w:color="auto"/>
+          <w:bottom w:val="single" w:sz="3" w:space="0" w:color="auto"/>
+          <w:right w:val="single" w:sz="3" w:space="0" w:color="auto"/>
+          <w:insideH w:val="single" w:sz="3" w:space="0" w:color="auto"/>
+          <w:insideV w:val="single" w:sz="3" w:space="0" w:color="auto"/>
+        </w:tblBorders>
+        <w:tblCellMar>
+          <w:left w:w="96" w:type="dxa"/>
+          <w:right w:w="96" w:type="dxa"/>
+        </w:tblCellMar>
+        <w:tblLook w:val="04A0" w:firstRow="1" w:lastRow="0" w:firstColumn="1" w:lastColumn="0" w:noHBand="0" w:noVBand="1"/>
+      </w:tblPr>
+      <w:tblGrid>
+        <w:gridCol w:w="2140"/>
+        <w:gridCol w:w="6780"/>
+      </w:tblGrid>
+      <w:tr>
+        <w:tc>
+          <w:tcPr>
+            <w:tcW w:w="2140" w:type="dxa"/>
+            <w:shd w:val="clear" w:color="auto" w:fill="E7E6E6" w:themeFill="background2"/>
+          </w:tcPr>
+          <w:p>
+            <w:pPr>
+              <w:rPr>
+                <w:b/>
+              </w:rPr>
+            </w:pPr>
+            <w:r>
+              <w:rPr>
+                <w:b/>
+              </w:rPr>
+              <w:t>Nom du test</w:t>
+            </w:r>
+          </w:p>
+        </w:tc>
+        <w:tc>
+          <w:tcPr>
+            <w:tcW w:w="6780" w:type="dxa"/>
+          </w:tcPr>
+          <w:p>
+            <w:r>
+              <w:t>1.</w:t>
+            </w:r>
+            <w:r>
+              <w:t>4</w:t>
+            </w:r>
+            <w:r>
+              <w:t xml:space="preserve"> | </w:t>
+            </w:r>
+            <w:r>
+              <w:t>Récupérer les restaurants en filtrant par catégories</w:t>
+            </w:r>
+          </w:p>
+        </w:tc>
+      </w:tr>
+      <w:tr>
+        <w:tc>
+          <w:tcPr>
+            <w:tcW w:w="2140" w:type="dxa"/>
+            <w:shd w:val="clear" w:color="auto" w:fill="E7E6E6" w:themeFill="background2"/>
+          </w:tcPr>
+          <w:p>
+            <w:pPr>
+              <w:rPr>
+                <w:b/>
+              </w:rPr>
+            </w:pPr>
+            <w:r>
+              <w:rPr>
+                <w:b/>
+              </w:rPr>
+              <w:t>Description</w:t>
+            </w:r>
+          </w:p>
+        </w:tc>
+        <w:tc>
+          <w:tcPr>
+            <w:tcW w:w="6780" w:type="dxa"/>
+          </w:tcPr>
+          <w:p>
+            <w:r>
+              <w:t>On souhaite récupérer un JSON contenant les restaurants filtrés par les catégories qu’on envoie et notre adresse.</w:t>
+            </w:r>
+          </w:p>
+        </w:tc>
+      </w:tr>
+      <w:tr>
+        <w:tc>
+          <w:tcPr>
+            <w:tcW w:w="2140" w:type="dxa"/>
+            <w:shd w:val="clear" w:color="auto" w:fill="E7E6E6" w:themeFill="background2"/>
+          </w:tcPr>
+          <w:p>
+            <w:pPr>
+              <w:rPr>
+                <w:b/>
+              </w:rPr>
+            </w:pPr>
+            <w:r>
+              <w:rPr>
+                <w:b/>
+              </w:rPr>
+              <w:t>Comment le tester</w:t>
+            </w:r>
+          </w:p>
+        </w:tc>
+        <w:tc>
+          <w:tcPr>
+            <w:tcW w:w="6780" w:type="dxa"/>
+          </w:tcPr>
+          <w:p>
+            <w:r>
+              <w:t xml:space="preserve">Effectuer une requête POST sur </w:t>
+            </w:r>
+            <w:proofErr w:type="spellStart"/>
+            <w:r>
+              <w:t>l’endpoint</w:t>
+            </w:r>
+            <w:proofErr w:type="spellEnd"/>
+            <w:r>
+              <w:t xml:space="preserve"> /restaurants du serveur avec dans le body en JSON une propriété </w:t>
+            </w:r>
+            <w:proofErr w:type="spellStart"/>
+            <w:r>
+              <w:t>address</w:t>
+            </w:r>
+            <w:proofErr w:type="spellEnd"/>
+            <w:r>
+              <w:t xml:space="preserve"> contenant l’adresse et une propriété </w:t>
+            </w:r>
+            <w:proofErr w:type="spellStart"/>
+            <w:r>
+              <w:t>categories</w:t>
+            </w:r>
+            <w:proofErr w:type="spellEnd"/>
+            <w:r>
+              <w:t xml:space="preserve"> contenant un tableau de 1 ou plusieurs catégories.</w:t>
+            </w:r>
+          </w:p>
+        </w:tc>
+      </w:tr>
+    </w:tbl>
+    <w:p/>
+    <w:tbl>
+      <w:tblPr>
+        <w:tblStyle w:val="Grilledutableau"/>
+        <w:tblW w:w="0" w:type="auto"/>
+        <w:tblBorders>
+          <w:top w:val="single" w:sz="3" w:space="0" w:color="auto"/>
+          <w:left w:val="single" w:sz="3" w:space="0" w:color="auto"/>
+          <w:bottom w:val="single" w:sz="3" w:space="0" w:color="auto"/>
+          <w:right w:val="single" w:sz="3" w:space="0" w:color="auto"/>
+          <w:insideH w:val="single" w:sz="3" w:space="0" w:color="auto"/>
+          <w:insideV w:val="single" w:sz="3" w:space="0" w:color="auto"/>
+        </w:tblBorders>
+        <w:tblCellMar>
+          <w:left w:w="96" w:type="dxa"/>
+          <w:right w:w="96" w:type="dxa"/>
+        </w:tblCellMar>
+        <w:tblLook w:val="04A0" w:firstRow="1" w:lastRow="0" w:firstColumn="1" w:lastColumn="0" w:noHBand="0" w:noVBand="1"/>
+      </w:tblPr>
+      <w:tblGrid>
+        <w:gridCol w:w="2140"/>
+        <w:gridCol w:w="6780"/>
+      </w:tblGrid>
+      <w:tr>
+        <w:tc>
+          <w:tcPr>
+            <w:tcW w:w="2140" w:type="dxa"/>
+            <w:shd w:val="clear" w:color="auto" w:fill="E7E6E6" w:themeFill="background2"/>
+          </w:tcPr>
+          <w:p>
+            <w:pPr>
+              <w:rPr>
+                <w:b/>
+              </w:rPr>
+            </w:pPr>
+            <w:r>
+              <w:rPr>
+                <w:b/>
+              </w:rPr>
+              <w:t>Nom du test</w:t>
+            </w:r>
+          </w:p>
+        </w:tc>
+        <w:tc>
+          <w:tcPr>
+            <w:tcW w:w="6780" w:type="dxa"/>
+          </w:tcPr>
+          <w:p>
+            <w:r>
+              <w:t>1.</w:t>
+            </w:r>
+            <w:r>
+              <w:t>5</w:t>
+            </w:r>
+            <w:r>
+              <w:t xml:space="preserve"> | Récupérer les restaurants en filtrant par </w:t>
+            </w:r>
+            <w:r>
+              <w:t>nom</w:t>
+            </w:r>
+          </w:p>
+        </w:tc>
+      </w:tr>
+      <w:tr>
+        <w:tc>
+          <w:tcPr>
+            <w:tcW w:w="2140" w:type="dxa"/>
+            <w:shd w:val="clear" w:color="auto" w:fill="E7E6E6" w:themeFill="background2"/>
+          </w:tcPr>
+          <w:p>
+            <w:pPr>
+              <w:rPr>
+                <w:b/>
+              </w:rPr>
+            </w:pPr>
+            <w:r>
+              <w:rPr>
+                <w:b/>
+              </w:rPr>
+              <w:t>Description</w:t>
+            </w:r>
+          </w:p>
+        </w:tc>
+        <w:tc>
+          <w:tcPr>
+            <w:tcW w:w="6780" w:type="dxa"/>
+          </w:tcPr>
+          <w:p>
+            <w:r>
+              <w:t xml:space="preserve">On souhaite récupérer un JSON contenant les restaurants </w:t>
+            </w:r>
+            <w:r>
+              <w:t xml:space="preserve">dont le nom ressemble au nom </w:t>
+            </w:r>
+            <w:r>
+              <w:t>qu’on envoie et notre adresse.</w:t>
+            </w:r>
+          </w:p>
+        </w:tc>
+      </w:tr>
+      <w:tr>
+        <w:tc>
+          <w:tcPr>
+            <w:tcW w:w="2140" w:type="dxa"/>
+            <w:shd w:val="clear" w:color="auto" w:fill="E7E6E6" w:themeFill="background2"/>
+          </w:tcPr>
+          <w:p>
+            <w:pPr>
+              <w:rPr>
+                <w:b/>
+              </w:rPr>
+            </w:pPr>
+            <w:r>
+              <w:rPr>
+                <w:b/>
+              </w:rPr>
+              <w:t>Comment le tester</w:t>
+            </w:r>
+          </w:p>
+        </w:tc>
+        <w:tc>
+          <w:tcPr>
+            <w:tcW w:w="6780" w:type="dxa"/>
+          </w:tcPr>
+          <w:p>
+            <w:r>
+              <w:t xml:space="preserve">Effectuer une requête POST sur </w:t>
+            </w:r>
+            <w:proofErr w:type="spellStart"/>
+            <w:r>
+              <w:t>l’endpoint</w:t>
+            </w:r>
+            <w:proofErr w:type="spellEnd"/>
+            <w:r>
+              <w:t xml:space="preserve"> /restaurants du serveur avec dans le body en JSON une propriété </w:t>
+            </w:r>
+            <w:proofErr w:type="spellStart"/>
+            <w:r>
+              <w:t>address</w:t>
+            </w:r>
+            <w:proofErr w:type="spellEnd"/>
+            <w:r>
+              <w:t xml:space="preserve"> contenant l’adresse et une propriété </w:t>
+            </w:r>
+            <w:proofErr w:type="spellStart"/>
+            <w:r>
+              <w:t>name</w:t>
+            </w:r>
+            <w:proofErr w:type="spellEnd"/>
+            <w:r>
+              <w:t xml:space="preserve"> contenant le nom qu’on cherche</w:t>
+            </w:r>
+            <w:r>
+              <w:t>.</w:t>
+            </w:r>
+          </w:p>
+        </w:tc>
+      </w:tr>
+    </w:tbl>
+    <w:p/>
+    <w:tbl>
+      <w:tblPr>
+        <w:tblStyle w:val="Grilledutableau"/>
+        <w:tblW w:w="0" w:type="auto"/>
+        <w:tblBorders>
+          <w:top w:val="single" w:sz="3" w:space="0" w:color="auto"/>
+          <w:left w:val="single" w:sz="3" w:space="0" w:color="auto"/>
+          <w:bottom w:val="single" w:sz="3" w:space="0" w:color="auto"/>
+          <w:right w:val="single" w:sz="3" w:space="0" w:color="auto"/>
+          <w:insideH w:val="single" w:sz="3" w:space="0" w:color="auto"/>
+          <w:insideV w:val="single" w:sz="3" w:space="0" w:color="auto"/>
+        </w:tblBorders>
+        <w:tblCellMar>
+          <w:left w:w="96" w:type="dxa"/>
+          <w:right w:w="96" w:type="dxa"/>
+        </w:tblCellMar>
+        <w:tblLook w:val="04A0" w:firstRow="1" w:lastRow="0" w:firstColumn="1" w:lastColumn="0" w:noHBand="0" w:noVBand="1"/>
+      </w:tblPr>
+      <w:tblGrid>
+        <w:gridCol w:w="2140"/>
+        <w:gridCol w:w="6780"/>
+      </w:tblGrid>
+      <w:tr>
+        <w:tc>
+          <w:tcPr>
+            <w:tcW w:w="2140" w:type="dxa"/>
+            <w:shd w:val="clear" w:color="auto" w:fill="E7E6E6" w:themeFill="background2"/>
+          </w:tcPr>
+          <w:p>
+            <w:pPr>
+              <w:rPr>
+                <w:b/>
+              </w:rPr>
+            </w:pPr>
+            <w:r>
+              <w:rPr>
+                <w:b/>
+              </w:rPr>
+              <w:t>Nom du test</w:t>
+            </w:r>
+          </w:p>
+        </w:tc>
+        <w:tc>
+          <w:tcPr>
+            <w:tcW w:w="6780" w:type="dxa"/>
+          </w:tcPr>
+          <w:p>
+            <w:r>
+              <w:t>1.</w:t>
+            </w:r>
+            <w:r>
+              <w:t>6</w:t>
+            </w:r>
+            <w:r>
+              <w:t xml:space="preserve"> | Récupérer les restaurants en filtrant par </w:t>
+            </w:r>
+            <w:r>
+              <w:t>rayon</w:t>
+            </w:r>
+          </w:p>
+        </w:tc>
+      </w:tr>
+      <w:tr>
+        <w:tc>
+          <w:tcPr>
+            <w:tcW w:w="2140" w:type="dxa"/>
+            <w:shd w:val="clear" w:color="auto" w:fill="E7E6E6" w:themeFill="background2"/>
+          </w:tcPr>
+          <w:p>
+            <w:pPr>
+              <w:rPr>
+                <w:b/>
+              </w:rPr>
+            </w:pPr>
+            <w:r>
+              <w:rPr>
+                <w:b/>
+              </w:rPr>
+              <w:t>Description</w:t>
+            </w:r>
+          </w:p>
+        </w:tc>
+        <w:tc>
+          <w:tcPr>
+            <w:tcW w:w="6780" w:type="dxa"/>
+          </w:tcPr>
+          <w:p>
+            <w:r>
+              <w:t>On souhaite récupérer un JSON contenant les restaurants</w:t>
+            </w:r>
+            <w:r>
+              <w:t xml:space="preserve"> dans un rayon autour de l’adresse qu’on envoie</w:t>
+            </w:r>
+            <w:r>
+              <w:t>.</w:t>
+            </w:r>
+          </w:p>
+        </w:tc>
+      </w:tr>
+      <w:tr>
+        <w:tc>
+          <w:tcPr>
+            <w:tcW w:w="2140" w:type="dxa"/>
+            <w:shd w:val="clear" w:color="auto" w:fill="E7E6E6" w:themeFill="background2"/>
+          </w:tcPr>
+          <w:p>
+            <w:pPr>
+              <w:rPr>
+                <w:b/>
+              </w:rPr>
+            </w:pPr>
+            <w:r>
+              <w:rPr>
+                <w:b/>
+              </w:rPr>
+              <w:lastRenderedPageBreak/>
+              <w:t>Comment le tester</w:t>
+            </w:r>
+          </w:p>
+        </w:tc>
+        <w:tc>
+          <w:tcPr>
+            <w:tcW w:w="6780" w:type="dxa"/>
+          </w:tcPr>
+          <w:p>
+            <w:r>
+              <w:t xml:space="preserve">Effectuer une requête POST sur </w:t>
+            </w:r>
+            <w:proofErr w:type="spellStart"/>
+            <w:r>
+              <w:t>l’endpoint</w:t>
+            </w:r>
+            <w:proofErr w:type="spellEnd"/>
+            <w:r>
+              <w:t xml:space="preserve"> /restaurants du serveur avec dans le body en JSON une propriété </w:t>
+            </w:r>
+            <w:proofErr w:type="spellStart"/>
+            <w:r>
+              <w:t>address</w:t>
+            </w:r>
+            <w:proofErr w:type="spellEnd"/>
+            <w:r>
+              <w:t xml:space="preserve"> contenant l’adresse et une propriété</w:t>
+            </w:r>
+            <w:r>
+              <w:t xml:space="preserve"> radius avec le nombre en kilomètre </w:t>
+            </w:r>
+            <w:r>
+              <w:t>exemple : 5 (pour 5km)</w:t>
+            </w:r>
+            <w:r>
+              <w:t>.</w:t>
+            </w:r>
+          </w:p>
+        </w:tc>
+      </w:tr>
+    </w:tbl>
+    <w:p/>
+    <w:p>
+      <w:pPr>
+        <w:pStyle w:val="Titre2"/>
+      </w:pPr>
+      <w:r>
+        <w:t>Scénarios de tests</w:t>
+      </w:r>
+    </w:p>
+    <w:p>
+      <w:r>
+        <w:t>Tableau récapitulatif de l’état des tests au fur et à mesure des 11 jours.</w:t>
+      </w:r>
+    </w:p>
+    <w:p>
+      <w:r>
+        <w:rPr>
+          <w:rFonts w:ascii="Segoe UI Symbol" w:hAnsi="Segoe UI Symbol" w:cs="Segoe UI Symbol"/>
+          <w:b/>
+          <w:bCs/>
+          <w:sz w:val="26"/>
+          <w:szCs w:val="26"/>
+        </w:rPr>
+        <w:t>✗</w:t>
+      </w:r>
+      <w:r>
+        <w:t xml:space="preserve"> = signifie que le test est raté.</w:t>
+      </w:r>
+    </w:p>
+    <w:p>
+      <w:r>
+        <w:rPr>
+          <w:rFonts w:ascii="Segoe UI Symbol" w:hAnsi="Segoe UI Symbol" w:cs="Segoe UI Symbol"/>
+        </w:rPr>
+        <w:t>✔</w:t>
+      </w:r>
+      <w:r>
+        <w:t>️ = signifie que le test est passé</w:t>
+      </w:r>
+    </w:p>
+    <w:p>
+      <w:r>
+        <w:t># = signifie que le test est passé partiellement</w:t>
+      </w:r>
+    </w:p>
+    <w:tbl>
+      <w:tblPr>
+        <w:tblStyle w:val="TableauGrille4-Accentuation3"/>
+        <w:tblW w:w="0" w:type="auto"/>
+        <w:tblLook w:val="0420" w:firstRow="1" w:lastRow="0" w:firstColumn="0" w:lastColumn="0" w:noHBand="0" w:noVBand="1"/>
+      </w:tblPr>
+      <w:tblGrid>
+        <w:gridCol w:w="755"/>
+        <w:gridCol w:w="755"/>
+        <w:gridCol w:w="755"/>
+        <w:gridCol w:w="755"/>
+        <w:gridCol w:w="755"/>
+        <w:gridCol w:w="755"/>
+        <w:gridCol w:w="755"/>
+        <w:gridCol w:w="755"/>
+        <w:gridCol w:w="755"/>
+        <w:gridCol w:w="755"/>
+        <w:gridCol w:w="756"/>
+        <w:gridCol w:w="756"/>
+      </w:tblGrid>
+      <w:tr>
+        <w:trPr>
+          <w:cnfStyle w:val="100000000000" w:firstRow="1" w:lastRow="0" w:firstColumn="0" w:lastColumn="0" w:oddVBand="0" w:evenVBand="0" w:oddHBand="0" w:evenHBand="0" w:firstRowFirstColumn="0" w:firstRowLastColumn="0" w:lastRowFirstColumn="0" w:lastRowLastColumn="0"/>
+        </w:trPr>
+        <w:tc>
+          <w:tcPr>
+            <w:tcW w:w="755" w:type="dxa"/>
+          </w:tcPr>
+          <w:p>
+            <w:r>
+              <w:t>Test</w:t>
+            </w:r>
+          </w:p>
+        </w:tc>
+        <w:tc>
+          <w:tcPr>
+            <w:tcW w:w="755" w:type="dxa"/>
+          </w:tcPr>
+          <w:p>
+            <w:r>
+              <w:t>J 1</w:t>
+            </w:r>
+          </w:p>
+        </w:tc>
+        <w:tc>
+          <w:tcPr>
+            <w:tcW w:w="755" w:type="dxa"/>
+          </w:tcPr>
+          <w:p>
+            <w:r>
+              <w:t>J 2</w:t>
+            </w:r>
+          </w:p>
+        </w:tc>
+        <w:tc>
+          <w:tcPr>
+            <w:tcW w:w="755" w:type="dxa"/>
+          </w:tcPr>
+          <w:p>
+            <w:r>
+              <w:t>J 3</w:t>
+            </w:r>
+          </w:p>
+        </w:tc>
+        <w:tc>
+          <w:tcPr>
+            <w:tcW w:w="755" w:type="dxa"/>
+          </w:tcPr>
+          <w:p>
+            <w:r>
+              <w:t>J 4</w:t>
+            </w:r>
+          </w:p>
+        </w:tc>
+        <w:tc>
+          <w:tcPr>
+            <w:tcW w:w="755" w:type="dxa"/>
+          </w:tcPr>
+          <w:p>
+            <w:r>
+              <w:t>J 5</w:t>
+            </w:r>
+          </w:p>
+        </w:tc>
+        <w:tc>
+          <w:tcPr>
+            <w:tcW w:w="755" w:type="dxa"/>
+          </w:tcPr>
+          <w:p>
+            <w:r>
+              <w:t>J 6</w:t>
+            </w:r>
+          </w:p>
+        </w:tc>
+        <w:tc>
+          <w:tcPr>
+            <w:tcW w:w="755" w:type="dxa"/>
+          </w:tcPr>
+          <w:p>
+            <w:r>
+              <w:t>J 7</w:t>
+            </w:r>
+          </w:p>
+        </w:tc>
+        <w:tc>
+          <w:tcPr>
+            <w:tcW w:w="755" w:type="dxa"/>
+          </w:tcPr>
+          <w:p>
+            <w:r>
+              <w:t>J 8</w:t>
+            </w:r>
+          </w:p>
+        </w:tc>
+        <w:tc>
+          <w:tcPr>
+            <w:tcW w:w="755" w:type="dxa"/>
+          </w:tcPr>
+          <w:p>
+            <w:r>
+              <w:t>J 9</w:t>
+            </w:r>
+          </w:p>
+        </w:tc>
+        <w:tc>
+          <w:tcPr>
+            <w:tcW w:w="756" w:type="dxa"/>
+          </w:tcPr>
+          <w:p>
+            <w:r>
+              <w:t>J 10</w:t>
+            </w:r>
+          </w:p>
+        </w:tc>
+        <w:tc>
+          <w:tcPr>
+            <w:tcW w:w="756" w:type="dxa"/>
+          </w:tcPr>
+          <w:p>
+            <w:r>
+              <w:t>J 11</w:t>
+            </w:r>
+          </w:p>
+        </w:tc>
+      </w:tr>
+      <w:tr>
+        <w:trPr>
+          <w:cnfStyle w:val="000000100000" w:firstRow="0" w:lastRow="0" w:firstColumn="0" w:lastColumn="0" w:oddVBand="0" w:evenVBand="0" w:oddHBand="1" w:evenHBand="0" w:firstRowFirstColumn="0" w:firstRowLastColumn="0" w:lastRowFirstColumn="0" w:lastRowLastColumn="0"/>
+        </w:trPr>
+        <w:tc>
+          <w:tcPr>
+            <w:tcW w:w="755" w:type="dxa"/>
+          </w:tcPr>
+          <w:p>
+            <w:r>
+              <w:t>1.1</w:t>
+            </w:r>
+          </w:p>
+        </w:tc>
+        <w:tc>
+          <w:tcPr>
+            <w:tcW w:w="755" w:type="dxa"/>
+          </w:tcPr>
+          <w:p>
+            <w:pPr>
+              <w:jc w:val="center"/>
+            </w:pPr>
+            <w:r>
+              <w:rPr>
+                <w:rFonts w:ascii="Segoe UI Symbol" w:hAnsi="Segoe UI Symbol" w:cs="Segoe UI Symbol"/>
+                <w:b/>
+                <w:bCs/>
+                <w:sz w:val="26"/>
+                <w:szCs w:val="26"/>
+              </w:rPr>
+              <w:t>✗</w:t>
+            </w:r>
+          </w:p>
+        </w:tc>
+        <w:tc>
+          <w:tcPr>
+            <w:tcW w:w="755" w:type="dxa"/>
+          </w:tcPr>
+          <w:p>
+            <w:pPr>
+              <w:jc w:val="center"/>
+            </w:pPr>
+            <w:r>
+              <w:rPr>
+                <w:rFonts w:ascii="Segoe UI Symbol" w:hAnsi="Segoe UI Symbol" w:cs="Segoe UI Symbol"/>
+              </w:rPr>
+              <w:t>✔</w:t>
+            </w:r>
+            <w:r>
+              <w:t>️</w:t>
+            </w:r>
+          </w:p>
+        </w:tc>
+        <w:tc>
+          <w:tcPr>
+            <w:tcW w:w="755" w:type="dxa"/>
+          </w:tcPr>
+          <w:p>
+            <w:pPr>
+              <w:jc w:val="center"/>
+            </w:pPr>
+          </w:p>
+        </w:tc>
+        <w:tc>
+          <w:tcPr>
+            <w:tcW w:w="755" w:type="dxa"/>
+          </w:tcPr>
+          <w:p>
+            <w:pPr>
+              <w:jc w:val="center"/>
+            </w:pPr>
+          </w:p>
+        </w:tc>
+        <w:tc>
+          <w:tcPr>
+            <w:tcW w:w="755" w:type="dxa"/>
+          </w:tcPr>
+          <w:p>
+            <w:pPr>
+              <w:jc w:val="center"/>
+            </w:pPr>
+          </w:p>
+        </w:tc>
+        <w:tc>
+          <w:tcPr>
+            <w:tcW w:w="755" w:type="dxa"/>
+          </w:tcPr>
+          <w:p>
+            <w:pPr>
+              <w:jc w:val="center"/>
+            </w:pPr>
+          </w:p>
+        </w:tc>
+        <w:tc>
+          <w:tcPr>
+            <w:tcW w:w="755" w:type="dxa"/>
+          </w:tcPr>
+          <w:p>
+            <w:pPr>
+              <w:jc w:val="center"/>
+            </w:pPr>
+          </w:p>
+        </w:tc>
+        <w:tc>
+          <w:tcPr>
+            <w:tcW w:w="755" w:type="dxa"/>
+          </w:tcPr>
+          <w:p>
+            <w:pPr>
+              <w:jc w:val="center"/>
+            </w:pPr>
+          </w:p>
+        </w:tc>
+        <w:tc>
+          <w:tcPr>
+            <w:tcW w:w="755" w:type="dxa"/>
+          </w:tcPr>
+          <w:p>
+            <w:pPr>
+              <w:jc w:val="center"/>
+            </w:pPr>
+          </w:p>
+        </w:tc>
+        <w:tc>
+          <w:tcPr>
+            <w:tcW w:w="756" w:type="dxa"/>
+          </w:tcPr>
+          <w:p>
+            <w:pPr>
+              <w:jc w:val="center"/>
+            </w:pPr>
+          </w:p>
+        </w:tc>
+        <w:tc>
+          <w:tcPr>
+            <w:tcW w:w="756" w:type="dxa"/>
+          </w:tcPr>
+          <w:p>
+            <w:pPr>
+              <w:jc w:val="center"/>
+            </w:pPr>
+          </w:p>
+        </w:tc>
+      </w:tr>
+      <w:tr>
+        <w:tc>
+          <w:tcPr>
+            <w:tcW w:w="755" w:type="dxa"/>
+          </w:tcPr>
+          <w:p>
+            <w:r>
+              <w:t>1.2</w:t>
+            </w:r>
+          </w:p>
+        </w:tc>
+        <w:tc>
+          <w:tcPr>
+            <w:tcW w:w="755" w:type="dxa"/>
+          </w:tcPr>
+          <w:p>
+            <w:pPr>
+              <w:jc w:val="center"/>
+            </w:pPr>
+            <w:r>
+              <w:rPr>
+                <w:rFonts w:ascii="Segoe UI Symbol" w:hAnsi="Segoe UI Symbol" w:cs="Segoe UI Symbol"/>
+                <w:b/>
+                <w:bCs/>
+                <w:sz w:val="26"/>
+                <w:szCs w:val="26"/>
+              </w:rPr>
+              <w:t>✗</w:t>
+            </w:r>
+          </w:p>
+        </w:tc>
+        <w:tc>
+          <w:tcPr>
+            <w:tcW w:w="755" w:type="dxa"/>
+          </w:tcPr>
+          <w:p>
+            <w:pPr>
+              <w:jc w:val="center"/>
+            </w:pPr>
+            <w:r>
+              <w:rPr>
+                <w:rFonts w:ascii="Segoe UI Symbol" w:hAnsi="Segoe UI Symbol" w:cs="Segoe UI Symbol"/>
+                <w:b/>
+                <w:bCs/>
+                <w:sz w:val="26"/>
+                <w:szCs w:val="26"/>
+              </w:rPr>
+              <w:t>✗</w:t>
+            </w:r>
+          </w:p>
+        </w:tc>
+        <w:tc>
+          <w:tcPr>
+            <w:tcW w:w="755" w:type="dxa"/>
+          </w:tcPr>
+          <w:p>
+            <w:pPr>
+              <w:jc w:val="center"/>
+            </w:pPr>
+          </w:p>
+        </w:tc>
+        <w:tc>
+          <w:tcPr>
+            <w:tcW w:w="755" w:type="dxa"/>
+          </w:tcPr>
+          <w:p>
+            <w:pPr>
+              <w:jc w:val="center"/>
+            </w:pPr>
+          </w:p>
+        </w:tc>
+        <w:tc>
+          <w:tcPr>
+            <w:tcW w:w="755" w:type="dxa"/>
+          </w:tcPr>
+          <w:p>
+            <w:pPr>
+              <w:jc w:val="center"/>
+            </w:pPr>
+          </w:p>
+        </w:tc>
+        <w:tc>
+          <w:tcPr>
+            <w:tcW w:w="755" w:type="dxa"/>
+          </w:tcPr>
+          <w:p>
+            <w:pPr>
+              <w:jc w:val="center"/>
+            </w:pPr>
+          </w:p>
+        </w:tc>
+        <w:tc>
+          <w:tcPr>
+            <w:tcW w:w="755" w:type="dxa"/>
+          </w:tcPr>
+          <w:p>
+            <w:pPr>
+              <w:jc w:val="center"/>
+            </w:pPr>
+          </w:p>
+        </w:tc>
+        <w:tc>
+          <w:tcPr>
+            <w:tcW w:w="755" w:type="dxa"/>
+          </w:tcPr>
+          <w:p>
+            <w:pPr>
+              <w:jc w:val="center"/>
+            </w:pPr>
+          </w:p>
+        </w:tc>
+        <w:tc>
+          <w:tcPr>
+            <w:tcW w:w="755" w:type="dxa"/>
+          </w:tcPr>
+          <w:p>
+            <w:pPr>
+              <w:jc w:val="center"/>
+            </w:pPr>
+          </w:p>
+        </w:tc>
+        <w:tc>
+          <w:tcPr>
+            <w:tcW w:w="756" w:type="dxa"/>
+          </w:tcPr>
+          <w:p>
+            <w:pPr>
+              <w:jc w:val="center"/>
+            </w:pPr>
+          </w:p>
+        </w:tc>
+        <w:tc>
+          <w:tcPr>
+            <w:tcW w:w="756" w:type="dxa"/>
+          </w:tcPr>
+          <w:p>
+            <w:pPr>
+              <w:jc w:val="center"/>
+            </w:pPr>
+          </w:p>
+        </w:tc>
+      </w:tr>
+      <w:tr>
+        <w:trPr>
+          <w:cnfStyle w:val="000000100000" w:firstRow="0" w:lastRow="0" w:firstColumn="0" w:lastColumn="0" w:oddVBand="0" w:evenVBand="0" w:oddHBand="1" w:evenHBand="0" w:firstRowFirstColumn="0" w:firstRowLastColumn="0" w:lastRowFirstColumn="0" w:lastRowLastColumn="0"/>
+        </w:trPr>
+        <w:tc>
+          <w:tcPr>
+            <w:tcW w:w="755" w:type="dxa"/>
+          </w:tcPr>
+          <w:p>
+            <w:r>
+              <w:t>1.3</w:t>
+            </w:r>
+          </w:p>
+        </w:tc>
+        <w:tc>
+          <w:tcPr>
+            <w:tcW w:w="755" w:type="dxa"/>
+          </w:tcPr>
+          <w:p>
+            <w:pPr>
+              <w:jc w:val="center"/>
+              <w:rPr>
+                <w:rFonts w:ascii="Segoe UI Emoji" w:hAnsi="Segoe UI Emoji" w:cs="Segoe UI Emoji"/>
+              </w:rPr>
+            </w:pPr>
+            <w:r>
+              <w:rPr>
+                <w:rFonts w:ascii="Segoe UI Symbol" w:hAnsi="Segoe UI Symbol" w:cs="Segoe UI Symbol"/>
+                <w:b/>
+                <w:bCs/>
+                <w:sz w:val="26"/>
+                <w:szCs w:val="26"/>
+              </w:rPr>
+              <w:t>✗</w:t>
+            </w:r>
+          </w:p>
+        </w:tc>
+        <w:tc>
+          <w:tcPr>
+            <w:tcW w:w="755" w:type="dxa"/>
+          </w:tcPr>
+          <w:p>
+            <w:pPr>
+              <w:jc w:val="center"/>
+            </w:pPr>
+            <w:r>
+              <w:rPr>
+                <w:rFonts w:ascii="Segoe UI Symbol" w:hAnsi="Segoe UI Symbol" w:cs="Segoe UI Symbol"/>
+                <w:b/>
+                <w:bCs/>
+                <w:sz w:val="26"/>
+                <w:szCs w:val="26"/>
+              </w:rPr>
+              <w:t>✗</w:t>
+            </w:r>
+          </w:p>
+        </w:tc>
+        <w:tc>
+          <w:tcPr>
+            <w:tcW w:w="755" w:type="dxa"/>
+          </w:tcPr>
+          <w:p>
+            <w:pPr>
+              <w:jc w:val="center"/>
+            </w:pPr>
+            <w:r>
+              <w:rPr>
+                <w:rFonts w:ascii="Segoe UI Symbol" w:hAnsi="Segoe UI Symbol" w:cs="Segoe UI Symbol"/>
+              </w:rPr>
+              <w:t>✔</w:t>
+            </w:r>
+            <w:r>
+              <w:t>️</w:t>
+            </w:r>
+          </w:p>
+        </w:tc>
+        <w:tc>
+          <w:tcPr>
+            <w:tcW w:w="755" w:type="dxa"/>
+          </w:tcPr>
+          <w:p>
+            <w:pPr>
+              <w:jc w:val="center"/>
+            </w:pPr>
+          </w:p>
+        </w:tc>
+        <w:tc>
+          <w:tcPr>
+            <w:tcW w:w="755" w:type="dxa"/>
+          </w:tcPr>
+          <w:p>
+            <w:pPr>
+              <w:jc w:val="center"/>
+            </w:pPr>
+          </w:p>
+        </w:tc>
+        <w:tc>
+          <w:tcPr>
+            <w:tcW w:w="755" w:type="dxa"/>
+          </w:tcPr>
+          <w:p>
+            <w:pPr>
+              <w:jc w:val="center"/>
+            </w:pPr>
+          </w:p>
+        </w:tc>
+        <w:tc>
+          <w:tcPr>
+            <w:tcW w:w="755" w:type="dxa"/>
+          </w:tcPr>
+          <w:p>
+            <w:pPr>
+              <w:jc w:val="center"/>
+            </w:pPr>
+          </w:p>
+        </w:tc>
+        <w:tc>
+          <w:tcPr>
+            <w:tcW w:w="755" w:type="dxa"/>
+          </w:tcPr>
+          <w:p>
+            <w:pPr>
+              <w:jc w:val="center"/>
+            </w:pPr>
+          </w:p>
+        </w:tc>
+        <w:tc>
+          <w:tcPr>
+            <w:tcW w:w="755" w:type="dxa"/>
+          </w:tcPr>
+          <w:p>
+            <w:pPr>
+              <w:jc w:val="center"/>
+            </w:pPr>
+          </w:p>
+        </w:tc>
+        <w:tc>
+          <w:tcPr>
+            <w:tcW w:w="756" w:type="dxa"/>
+          </w:tcPr>
+          <w:p>
+            <w:pPr>
+              <w:jc w:val="center"/>
+            </w:pPr>
+          </w:p>
+        </w:tc>
+        <w:tc>
+          <w:tcPr>
+            <w:tcW w:w="756" w:type="dxa"/>
+          </w:tcPr>
+          <w:p>
+            <w:pPr>
+              <w:jc w:val="center"/>
+            </w:pPr>
+          </w:p>
+        </w:tc>
+      </w:tr>
+      <w:tr>
+        <w:tc>
+          <w:tcPr>
+            <w:tcW w:w="755" w:type="dxa"/>
+          </w:tcPr>
+          <w:p>
+            <w:r>
+              <w:t>1.4</w:t>
+            </w:r>
+          </w:p>
+        </w:tc>
+        <w:tc>
+          <w:tcPr>
+            <w:tcW w:w="755" w:type="dxa"/>
+          </w:tcPr>
+          <w:p>
+            <w:pPr>
+              <w:jc w:val="center"/>
+            </w:pPr>
+            <w:r>
+              <w:rPr>
+                <w:rFonts w:ascii="Segoe UI Symbol" w:hAnsi="Segoe UI Symbol" w:cs="Segoe UI Symbol"/>
+                <w:b/>
+                <w:bCs/>
+                <w:sz w:val="26"/>
+                <w:szCs w:val="26"/>
+              </w:rPr>
+              <w:t>✗</w:t>
+            </w:r>
+          </w:p>
+        </w:tc>
+        <w:tc>
+          <w:tcPr>
+            <w:tcW w:w="755" w:type="dxa"/>
+          </w:tcPr>
+          <w:p>
+            <w:pPr>
+              <w:jc w:val="center"/>
+            </w:pPr>
+            <w:r>
+              <w:rPr>
+                <w:rFonts w:ascii="Segoe UI Symbol" w:hAnsi="Segoe UI Symbol" w:cs="Segoe UI Symbol"/>
+                <w:b/>
+                <w:bCs/>
+                <w:sz w:val="26"/>
+                <w:szCs w:val="26"/>
+              </w:rPr>
+              <w:t>✗</w:t>
+            </w:r>
+          </w:p>
+        </w:tc>
+        <w:tc>
+          <w:tcPr>
+            <w:tcW w:w="755" w:type="dxa"/>
+          </w:tcPr>
+          <w:p>
+            <w:pPr>
+              <w:jc w:val="center"/>
+            </w:pPr>
+          </w:p>
+        </w:tc>
+        <w:tc>
+          <w:tcPr>
+            <w:tcW w:w="755" w:type="dxa"/>
+          </w:tcPr>
+          <w:p>
+            <w:pPr>
+              <w:jc w:val="center"/>
+            </w:pPr>
+          </w:p>
+        </w:tc>
+        <w:tc>
+          <w:tcPr>
+            <w:tcW w:w="755" w:type="dxa"/>
+          </w:tcPr>
+          <w:p>
+            <w:pPr>
+              <w:jc w:val="center"/>
+            </w:pPr>
+          </w:p>
+        </w:tc>
+        <w:tc>
+          <w:tcPr>
+            <w:tcW w:w="755" w:type="dxa"/>
+          </w:tcPr>
+          <w:p>
+            <w:pPr>
+              <w:jc w:val="center"/>
+            </w:pPr>
+          </w:p>
+        </w:tc>
+        <w:tc>
+          <w:tcPr>
+            <w:tcW w:w="755" w:type="dxa"/>
+          </w:tcPr>
+          <w:p>
+            <w:pPr>
+              <w:jc w:val="center"/>
+            </w:pPr>
+          </w:p>
+        </w:tc>
+        <w:tc>
+          <w:tcPr>
+            <w:tcW w:w="755" w:type="dxa"/>
+          </w:tcPr>
+          <w:p>
+            <w:pPr>
+              <w:jc w:val="center"/>
+            </w:pPr>
+          </w:p>
+        </w:tc>
+        <w:tc>
+          <w:tcPr>
+            <w:tcW w:w="755" w:type="dxa"/>
+          </w:tcPr>
+          <w:p>
+            <w:pPr>
+              <w:jc w:val="center"/>
+            </w:pPr>
+          </w:p>
+        </w:tc>
+        <w:tc>
+          <w:tcPr>
+            <w:tcW w:w="756" w:type="dxa"/>
+          </w:tcPr>
+          <w:p>
+            <w:pPr>
+              <w:jc w:val="center"/>
+            </w:pPr>
+          </w:p>
+        </w:tc>
+        <w:tc>
+          <w:tcPr>
+            <w:tcW w:w="756" w:type="dxa"/>
+          </w:tcPr>
+          <w:p>
+            <w:pPr>
+              <w:jc w:val="center"/>
+            </w:pPr>
+          </w:p>
+        </w:tc>
+      </w:tr>
+      <w:tr>
+        <w:trPr>
+          <w:cnfStyle w:val="000000100000" w:firstRow="0" w:lastRow="0" w:firstColumn="0" w:lastColumn="0" w:oddVBand="0" w:evenVBand="0" w:oddHBand="1" w:evenHBand="0" w:firstRowFirstColumn="0" w:firstRowLastColumn="0" w:lastRowFirstColumn="0" w:lastRowLastColumn="0"/>
+        </w:trPr>
+        <w:tc>
+          <w:tcPr>
+            <w:tcW w:w="755" w:type="dxa"/>
+          </w:tcPr>
+          <w:p>
+            <w:r>
+              <w:t>1.5</w:t>
+            </w:r>
+          </w:p>
+        </w:tc>
+        <w:tc>
+          <w:tcPr>
+            <w:tcW w:w="755" w:type="dxa"/>
+          </w:tcPr>
+          <w:p>
+            <w:pPr>
+              <w:jc w:val="center"/>
+            </w:pPr>
+            <w:r>
+              <w:rPr>
+                <w:rFonts w:ascii="Segoe UI Symbol" w:hAnsi="Segoe UI Symbol" w:cs="Segoe UI Symbol"/>
+                <w:b/>
+                <w:bCs/>
+                <w:sz w:val="26"/>
+                <w:szCs w:val="26"/>
+              </w:rPr>
+              <w:t>✗</w:t>
+            </w:r>
+          </w:p>
+        </w:tc>
+        <w:tc>
+          <w:tcPr>
+            <w:tcW w:w="755" w:type="dxa"/>
+          </w:tcPr>
+          <w:p>
+            <w:pPr>
+              <w:jc w:val="center"/>
+            </w:pPr>
+            <w:r>
+              <w:rPr>
+                <w:rFonts w:ascii="Segoe UI Symbol" w:hAnsi="Segoe UI Symbol" w:cs="Segoe UI Symbol"/>
+                <w:b/>
+                <w:bCs/>
+                <w:sz w:val="26"/>
+                <w:szCs w:val="26"/>
+              </w:rPr>
+              <w:t>✗</w:t>
+            </w:r>
+          </w:p>
+        </w:tc>
+        <w:tc>
+          <w:tcPr>
+            <w:tcW w:w="755" w:type="dxa"/>
+          </w:tcPr>
+          <w:p>
+            <w:pPr>
+              <w:jc w:val="center"/>
+            </w:pPr>
+          </w:p>
+        </w:tc>
+        <w:tc>
+          <w:tcPr>
+            <w:tcW w:w="755" w:type="dxa"/>
+          </w:tcPr>
+          <w:p>
+            <w:pPr>
+              <w:jc w:val="center"/>
+            </w:pPr>
+          </w:p>
+        </w:tc>
+        <w:tc>
+          <w:tcPr>
+            <w:tcW w:w="755" w:type="dxa"/>
+          </w:tcPr>
+          <w:p>
+            <w:pPr>
+              <w:jc w:val="center"/>
+            </w:pPr>
+          </w:p>
+        </w:tc>
+        <w:tc>
+          <w:tcPr>
+            <w:tcW w:w="755" w:type="dxa"/>
+          </w:tcPr>
+          <w:p>
+            <w:pPr>
+              <w:jc w:val="center"/>
+            </w:pPr>
+          </w:p>
+        </w:tc>
+        <w:tc>
+          <w:tcPr>
+            <w:tcW w:w="755" w:type="dxa"/>
+          </w:tcPr>
+          <w:p>
+            <w:pPr>
+              <w:jc w:val="center"/>
+            </w:pPr>
+          </w:p>
+        </w:tc>
+        <w:tc>
+          <w:tcPr>
+            <w:tcW w:w="755" w:type="dxa"/>
+          </w:tcPr>
+          <w:p>
+            <w:pPr>
+              <w:jc w:val="center"/>
+            </w:pPr>
+          </w:p>
+        </w:tc>
+        <w:tc>
+          <w:tcPr>
+            <w:tcW w:w="755" w:type="dxa"/>
+          </w:tcPr>
+          <w:p>
+            <w:pPr>
+              <w:jc w:val="center"/>
+            </w:pPr>
+          </w:p>
+        </w:tc>
+        <w:tc>
+          <w:tcPr>
+            <w:tcW w:w="756" w:type="dxa"/>
+          </w:tcPr>
+          <w:p>
+            <w:pPr>
+              <w:jc w:val="center"/>
+            </w:pPr>
+          </w:p>
+        </w:tc>
+        <w:tc>
+          <w:tcPr>
+            <w:tcW w:w="756" w:type="dxa"/>
+          </w:tcPr>
+          <w:p>
+            <w:pPr>
+              <w:jc w:val="center"/>
+            </w:pPr>
+          </w:p>
+        </w:tc>
+      </w:tr>
+      <w:tr>
+        <w:tc>
+          <w:tcPr>
+            <w:tcW w:w="755" w:type="dxa"/>
+          </w:tcPr>
+          <w:p>
+            <w:r>
+              <w:t>1.6</w:t>
+            </w:r>
+          </w:p>
+        </w:tc>
+        <w:tc>
+          <w:tcPr>
+            <w:tcW w:w="755" w:type="dxa"/>
+          </w:tcPr>
+          <w:p>
+            <w:pPr>
+              <w:jc w:val="center"/>
+            </w:pPr>
+            <w:r>
+              <w:rPr>
+                <w:rFonts w:ascii="Segoe UI Symbol" w:hAnsi="Segoe UI Symbol" w:cs="Segoe UI Symbol"/>
+                <w:b/>
+                <w:bCs/>
+                <w:sz w:val="26"/>
+                <w:szCs w:val="26"/>
+              </w:rPr>
+              <w:t>✗</w:t>
+            </w:r>
+          </w:p>
+        </w:tc>
+        <w:tc>
+          <w:tcPr>
+            <w:tcW w:w="755" w:type="dxa"/>
+          </w:tcPr>
+          <w:p>
+            <w:pPr>
+              <w:jc w:val="center"/>
+            </w:pPr>
+            <w:r>
+              <w:rPr>
+                <w:rFonts w:ascii="Segoe UI Symbol" w:hAnsi="Segoe UI Symbol" w:cs="Segoe UI Symbol"/>
+                <w:b/>
+                <w:bCs/>
+                <w:sz w:val="26"/>
+                <w:szCs w:val="26"/>
+              </w:rPr>
+              <w:t>✗</w:t>
+            </w:r>
+          </w:p>
+        </w:tc>
+        <w:tc>
+          <w:tcPr>
+            <w:tcW w:w="755" w:type="dxa"/>
+          </w:tcPr>
+          <w:p>
+            <w:pPr>
+              <w:jc w:val="center"/>
+            </w:pPr>
+          </w:p>
+        </w:tc>
+        <w:tc>
+          <w:tcPr>
+            <w:tcW w:w="755" w:type="dxa"/>
+          </w:tcPr>
+          <w:p>
+            <w:pPr>
+              <w:jc w:val="center"/>
+            </w:pPr>
+          </w:p>
+        </w:tc>
+        <w:tc>
+          <w:tcPr>
+            <w:tcW w:w="755" w:type="dxa"/>
+          </w:tcPr>
+          <w:p>
+            <w:pPr>
+              <w:jc w:val="center"/>
+            </w:pPr>
+          </w:p>
+        </w:tc>
+        <w:tc>
+          <w:tcPr>
+            <w:tcW w:w="755" w:type="dxa"/>
+          </w:tcPr>
+          <w:p>
+            <w:pPr>
+              <w:jc w:val="center"/>
+            </w:pPr>
+          </w:p>
+        </w:tc>
+        <w:tc>
+          <w:tcPr>
+            <w:tcW w:w="755" w:type="dxa"/>
+          </w:tcPr>
+          <w:p>
+            <w:pPr>
+              <w:jc w:val="center"/>
+            </w:pPr>
+          </w:p>
+        </w:tc>
+        <w:tc>
+          <w:tcPr>
+            <w:tcW w:w="755" w:type="dxa"/>
+          </w:tcPr>
+          <w:p>
+            <w:pPr>
+              <w:jc w:val="center"/>
+            </w:pPr>
+          </w:p>
+        </w:tc>
+        <w:tc>
+          <w:tcPr>
+            <w:tcW w:w="755" w:type="dxa"/>
+          </w:tcPr>
+          <w:p>
+            <w:pPr>
+              <w:jc w:val="center"/>
+            </w:pPr>
+          </w:p>
+        </w:tc>
+        <w:tc>
+          <w:tcPr>
+            <w:tcW w:w="756" w:type="dxa"/>
+          </w:tcPr>
+          <w:p>
+            <w:pPr>
+              <w:jc w:val="center"/>
+            </w:pPr>
+          </w:p>
+        </w:tc>
+        <w:tc>
+          <w:tcPr>
+            <w:tcW w:w="756" w:type="dxa"/>
+          </w:tcPr>
+          <w:p>
+            <w:pPr>
+              <w:jc w:val="center"/>
+            </w:pPr>
           </w:p>
         </w:tc>
       </w:tr>
@@ -7725,6 +9377,502 @@
       <w:szCs w:val="18"/>
     </w:rPr>
   </w:style>
+  <w:style w:type="table" w:styleId="TableauListe4-Accentuation6">
+    <w:name w:val="List Table 4 Accent 6"/>
+    <w:basedOn w:val="TableauNormal"/>
+    <w:uiPriority w:val="49"/>
+    <w:rsid w:val="00F73893"/>
+    <w:pPr>
+      <w:spacing w:after="0" w:line="240" w:lineRule="auto"/>
+    </w:pPr>
+    <w:tblPr>
+      <w:tblStyleRowBandSize w:val="1"/>
+      <w:tblStyleColBandSize w:val="1"/>
+      <w:tblBorders>
+        <w:top w:val="single" w:sz="4" w:space="0" w:color="A8D08D" w:themeColor="accent6" w:themeTint="99"/>
+        <w:left w:val="single" w:sz="4" w:space="0" w:color="A8D08D" w:themeColor="accent6" w:themeTint="99"/>
+        <w:bottom w:val="single" w:sz="4" w:space="0" w:color="A8D08D" w:themeColor="accent6" w:themeTint="99"/>
+        <w:right w:val="single" w:sz="4" w:space="0" w:color="A8D08D" w:themeColor="accent6" w:themeTint="99"/>
+        <w:insideH w:val="single" w:sz="4" w:space="0" w:color="A8D08D" w:themeColor="accent6" w:themeTint="99"/>
+      </w:tblBorders>
+    </w:tblPr>
+    <w:tblStylePr w:type="firstRow">
+      <w:rPr>
+        <w:b/>
+        <w:bCs/>
+        <w:color w:val="FFFFFF" w:themeColor="background1"/>
+      </w:rPr>
+      <w:tblPr/>
+      <w:tcPr>
+        <w:tcBorders>
+          <w:top w:val="single" w:sz="4" w:space="0" w:color="70AD47" w:themeColor="accent6"/>
+          <w:left w:val="single" w:sz="4" w:space="0" w:color="70AD47" w:themeColor="accent6"/>
+          <w:bottom w:val="single" w:sz="4" w:space="0" w:color="70AD47" w:themeColor="accent6"/>
+          <w:right w:val="single" w:sz="4" w:space="0" w:color="70AD47" w:themeColor="accent6"/>
+          <w:insideH w:val="nil"/>
+        </w:tcBorders>
+        <w:shd w:val="clear" w:color="auto" w:fill="70AD47" w:themeFill="accent6"/>
+      </w:tcPr>
+    </w:tblStylePr>
+    <w:tblStylePr w:type="lastRow">
+      <w:rPr>
+        <w:b/>
+        <w:bCs/>
+      </w:rPr>
+      <w:tblPr/>
+      <w:tcPr>
+        <w:tcBorders>
+          <w:top w:val="double" w:sz="4" w:space="0" w:color="A8D08D" w:themeColor="accent6" w:themeTint="99"/>
+        </w:tcBorders>
+      </w:tcPr>
+    </w:tblStylePr>
+    <w:tblStylePr w:type="firstCol">
+      <w:rPr>
+        <w:b/>
+        <w:bCs/>
+      </w:rPr>
+    </w:tblStylePr>
+    <w:tblStylePr w:type="lastCol">
+      <w:rPr>
+        <w:b/>
+        <w:bCs/>
+      </w:rPr>
+    </w:tblStylePr>
+    <w:tblStylePr w:type="band1Vert">
+      <w:tblPr/>
+      <w:tcPr>
+        <w:shd w:val="clear" w:color="auto" w:fill="E2EFD9" w:themeFill="accent6" w:themeFillTint="33"/>
+      </w:tcPr>
+    </w:tblStylePr>
+    <w:tblStylePr w:type="band1Horz">
+      <w:tblPr/>
+      <w:tcPr>
+        <w:shd w:val="clear" w:color="auto" w:fill="E2EFD9" w:themeFill="accent6" w:themeFillTint="33"/>
+      </w:tcPr>
+    </w:tblStylePr>
+  </w:style>
+  <w:style w:type="table" w:styleId="TableauGrille3">
+    <w:name w:val="Grid Table 3"/>
+    <w:basedOn w:val="TableauNormal"/>
+    <w:uiPriority w:val="48"/>
+    <w:rsid w:val="00F73893"/>
+    <w:pPr>
+      <w:spacing w:after="0" w:line="240" w:lineRule="auto"/>
+    </w:pPr>
+    <w:tblPr>
+      <w:tblStyleRowBandSize w:val="1"/>
+      <w:tblStyleColBandSize w:val="1"/>
+      <w:tblBorders>
+        <w:top w:val="single" w:sz="4" w:space="0" w:color="666666" w:themeColor="text1" w:themeTint="99"/>
+        <w:left w:val="single" w:sz="4" w:space="0" w:color="666666" w:themeColor="text1" w:themeTint="99"/>
+        <w:bottom w:val="single" w:sz="4" w:space="0" w:color="666666" w:themeColor="text1" w:themeTint="99"/>
+        <w:right w:val="single" w:sz="4" w:space="0" w:color="666666" w:themeColor="text1" w:themeTint="99"/>
+        <w:insideH w:val="single" w:sz="4" w:space="0" w:color="666666" w:themeColor="text1" w:themeTint="99"/>
+        <w:insideV w:val="single" w:sz="4" w:space="0" w:color="666666" w:themeColor="text1" w:themeTint="99"/>
+      </w:tblBorders>
+    </w:tblPr>
+    <w:tblStylePr w:type="firstRow">
+      <w:rPr>
+        <w:b/>
+        <w:bCs/>
+      </w:rPr>
+      <w:tblPr/>
+      <w:tcPr>
+        <w:tcBorders>
+          <w:top w:val="nil"/>
+          <w:left w:val="nil"/>
+          <w:right w:val="nil"/>
+          <w:insideH w:val="nil"/>
+          <w:insideV w:val="nil"/>
+        </w:tcBorders>
+        <w:shd w:val="clear" w:color="auto" w:fill="FFFFFF" w:themeFill="background1"/>
+      </w:tcPr>
+    </w:tblStylePr>
+    <w:tblStylePr w:type="lastRow">
+      <w:rPr>
+        <w:b/>
+        <w:bCs/>
+      </w:rPr>
+      <w:tblPr/>
+      <w:tcPr>
+        <w:tcBorders>
+          <w:left w:val="nil"/>
+          <w:bottom w:val="nil"/>
+          <w:right w:val="nil"/>
+          <w:insideH w:val="nil"/>
+          <w:insideV w:val="nil"/>
+        </w:tcBorders>
+        <w:shd w:val="clear" w:color="auto" w:fill="FFFFFF" w:themeFill="background1"/>
+      </w:tcPr>
+    </w:tblStylePr>
+    <w:tblStylePr w:type="firstCol">
+      <w:pPr>
+        <w:jc w:val="right"/>
+      </w:pPr>
+      <w:rPr>
+        <w:i/>
+        <w:iCs/>
+      </w:rPr>
+      <w:tblPr/>
+      <w:tcPr>
+        <w:tcBorders>
+          <w:top w:val="nil"/>
+          <w:left w:val="nil"/>
+          <w:bottom w:val="nil"/>
+          <w:insideH w:val="nil"/>
+          <w:insideV w:val="nil"/>
+        </w:tcBorders>
+        <w:shd w:val="clear" w:color="auto" w:fill="FFFFFF" w:themeFill="background1"/>
+      </w:tcPr>
+    </w:tblStylePr>
+    <w:tblStylePr w:type="lastCol">
+      <w:rPr>
+        <w:i/>
+        <w:iCs/>
+      </w:rPr>
+      <w:tblPr/>
+      <w:tcPr>
+        <w:tcBorders>
+          <w:top w:val="nil"/>
+          <w:bottom w:val="nil"/>
+          <w:right w:val="nil"/>
+          <w:insideH w:val="nil"/>
+          <w:insideV w:val="nil"/>
+        </w:tcBorders>
+        <w:shd w:val="clear" w:color="auto" w:fill="FFFFFF" w:themeFill="background1"/>
+      </w:tcPr>
+    </w:tblStylePr>
+    <w:tblStylePr w:type="band1Vert">
+      <w:tblPr/>
+      <w:tcPr>
+        <w:shd w:val="clear" w:color="auto" w:fill="CCCCCC" w:themeFill="text1" w:themeFillTint="33"/>
+      </w:tcPr>
+    </w:tblStylePr>
+    <w:tblStylePr w:type="band1Horz">
+      <w:tblPr/>
+      <w:tcPr>
+        <w:shd w:val="clear" w:color="auto" w:fill="CCCCCC" w:themeFill="text1" w:themeFillTint="33"/>
+      </w:tcPr>
+    </w:tblStylePr>
+    <w:tblStylePr w:type="neCell">
+      <w:tblPr/>
+      <w:tcPr>
+        <w:tcBorders>
+          <w:bottom w:val="single" w:sz="4" w:space="0" w:color="666666" w:themeColor="text1" w:themeTint="99"/>
+        </w:tcBorders>
+      </w:tcPr>
+    </w:tblStylePr>
+    <w:tblStylePr w:type="nwCell">
+      <w:tblPr/>
+      <w:tcPr>
+        <w:tcBorders>
+          <w:bottom w:val="single" w:sz="4" w:space="0" w:color="666666" w:themeColor="text1" w:themeTint="99"/>
+        </w:tcBorders>
+      </w:tcPr>
+    </w:tblStylePr>
+    <w:tblStylePr w:type="seCell">
+      <w:tblPr/>
+      <w:tcPr>
+        <w:tcBorders>
+          <w:top w:val="single" w:sz="4" w:space="0" w:color="666666" w:themeColor="text1" w:themeTint="99"/>
+        </w:tcBorders>
+      </w:tcPr>
+    </w:tblStylePr>
+    <w:tblStylePr w:type="swCell">
+      <w:tblPr/>
+      <w:tcPr>
+        <w:tcBorders>
+          <w:top w:val="single" w:sz="4" w:space="0" w:color="666666" w:themeColor="text1" w:themeTint="99"/>
+        </w:tcBorders>
+      </w:tcPr>
+    </w:tblStylePr>
+  </w:style>
+  <w:style w:type="table" w:styleId="TableauGrille2">
+    <w:name w:val="Grid Table 2"/>
+    <w:basedOn w:val="TableauNormal"/>
+    <w:uiPriority w:val="47"/>
+    <w:rsid w:val="00F73893"/>
+    <w:pPr>
+      <w:spacing w:after="0" w:line="240" w:lineRule="auto"/>
+    </w:pPr>
+    <w:tblPr>
+      <w:tblStyleRowBandSize w:val="1"/>
+      <w:tblStyleColBandSize w:val="1"/>
+      <w:tblBorders>
+        <w:top w:val="single" w:sz="2" w:space="0" w:color="666666" w:themeColor="text1" w:themeTint="99"/>
+        <w:bottom w:val="single" w:sz="2" w:space="0" w:color="666666" w:themeColor="text1" w:themeTint="99"/>
+        <w:insideH w:val="single" w:sz="2" w:space="0" w:color="666666" w:themeColor="text1" w:themeTint="99"/>
+        <w:insideV w:val="single" w:sz="2" w:space="0" w:color="666666" w:themeColor="text1" w:themeTint="99"/>
+      </w:tblBorders>
+    </w:tblPr>
+    <w:tblStylePr w:type="firstRow">
+      <w:rPr>
+        <w:b/>
+        <w:bCs/>
+      </w:rPr>
+      <w:tblPr/>
+      <w:tcPr>
+        <w:tcBorders>
+          <w:top w:val="nil"/>
+          <w:bottom w:val="single" w:sz="12" w:space="0" w:color="666666" w:themeColor="text1" w:themeTint="99"/>
+          <w:insideH w:val="nil"/>
+          <w:insideV w:val="nil"/>
+        </w:tcBorders>
+        <w:shd w:val="clear" w:color="auto" w:fill="FFFFFF" w:themeFill="background1"/>
+      </w:tcPr>
+    </w:tblStylePr>
+    <w:tblStylePr w:type="lastRow">
+      <w:rPr>
+        <w:b/>
+        <w:bCs/>
+      </w:rPr>
+      <w:tblPr/>
+      <w:tcPr>
+        <w:tcBorders>
+          <w:top w:val="double" w:sz="2" w:space="0" w:color="666666" w:themeColor="text1" w:themeTint="99"/>
+          <w:bottom w:val="nil"/>
+          <w:insideH w:val="nil"/>
+          <w:insideV w:val="nil"/>
+        </w:tcBorders>
+        <w:shd w:val="clear" w:color="auto" w:fill="FFFFFF" w:themeFill="background1"/>
+      </w:tcPr>
+    </w:tblStylePr>
+    <w:tblStylePr w:type="firstCol">
+      <w:rPr>
+        <w:b/>
+        <w:bCs/>
+      </w:rPr>
+    </w:tblStylePr>
+    <w:tblStylePr w:type="lastCol">
+      <w:rPr>
+        <w:b/>
+        <w:bCs/>
+      </w:rPr>
+    </w:tblStylePr>
+    <w:tblStylePr w:type="band1Vert">
+      <w:tblPr/>
+      <w:tcPr>
+        <w:shd w:val="clear" w:color="auto" w:fill="CCCCCC" w:themeFill="text1" w:themeFillTint="33"/>
+      </w:tcPr>
+    </w:tblStylePr>
+    <w:tblStylePr w:type="band1Horz">
+      <w:tblPr/>
+      <w:tcPr>
+        <w:shd w:val="clear" w:color="auto" w:fill="CCCCCC" w:themeFill="text1" w:themeFillTint="33"/>
+      </w:tcPr>
+    </w:tblStylePr>
+  </w:style>
+  <w:style w:type="table" w:styleId="TableauGrille2-Accentuation1">
+    <w:name w:val="Grid Table 2 Accent 1"/>
+    <w:basedOn w:val="TableauNormal"/>
+    <w:uiPriority w:val="47"/>
+    <w:rsid w:val="00F73893"/>
+    <w:pPr>
+      <w:spacing w:after="0" w:line="240" w:lineRule="auto"/>
+    </w:pPr>
+    <w:tblPr>
+      <w:tblStyleRowBandSize w:val="1"/>
+      <w:tblStyleColBandSize w:val="1"/>
+      <w:tblBorders>
+        <w:top w:val="single" w:sz="2" w:space="0" w:color="8EAADB" w:themeColor="accent1" w:themeTint="99"/>
+        <w:bottom w:val="single" w:sz="2" w:space="0" w:color="8EAADB" w:themeColor="accent1" w:themeTint="99"/>
+        <w:insideH w:val="single" w:sz="2" w:space="0" w:color="8EAADB" w:themeColor="accent1" w:themeTint="99"/>
+        <w:insideV w:val="single" w:sz="2" w:space="0" w:color="8EAADB" w:themeColor="accent1" w:themeTint="99"/>
+      </w:tblBorders>
+    </w:tblPr>
+    <w:tblStylePr w:type="firstRow">
+      <w:rPr>
+        <w:b/>
+        <w:bCs/>
+      </w:rPr>
+      <w:tblPr/>
+      <w:tcPr>
+        <w:tcBorders>
+          <w:top w:val="nil"/>
+          <w:bottom w:val="single" w:sz="12" w:space="0" w:color="8EAADB" w:themeColor="accent1" w:themeTint="99"/>
+          <w:insideH w:val="nil"/>
+          <w:insideV w:val="nil"/>
+        </w:tcBorders>
+        <w:shd w:val="clear" w:color="auto" w:fill="FFFFFF" w:themeFill="background1"/>
+      </w:tcPr>
+    </w:tblStylePr>
+    <w:tblStylePr w:type="lastRow">
+      <w:rPr>
+        <w:b/>
+        <w:bCs/>
+      </w:rPr>
+      <w:tblPr/>
+      <w:tcPr>
+        <w:tcBorders>
+          <w:top w:val="double" w:sz="2" w:space="0" w:color="8EAADB" w:themeColor="accent1" w:themeTint="99"/>
+          <w:bottom w:val="nil"/>
+          <w:insideH w:val="nil"/>
+          <w:insideV w:val="nil"/>
+        </w:tcBorders>
+        <w:shd w:val="clear" w:color="auto" w:fill="FFFFFF" w:themeFill="background1"/>
+      </w:tcPr>
+    </w:tblStylePr>
+    <w:tblStylePr w:type="firstCol">
+      <w:rPr>
+        <w:b/>
+        <w:bCs/>
+      </w:rPr>
+    </w:tblStylePr>
+    <w:tblStylePr w:type="lastCol">
+      <w:rPr>
+        <w:b/>
+        <w:bCs/>
+      </w:rPr>
+    </w:tblStylePr>
+    <w:tblStylePr w:type="band1Vert">
+      <w:tblPr/>
+      <w:tcPr>
+        <w:shd w:val="clear" w:color="auto" w:fill="D9E2F3" w:themeFill="accent1" w:themeFillTint="33"/>
+      </w:tcPr>
+    </w:tblStylePr>
+    <w:tblStylePr w:type="band1Horz">
+      <w:tblPr/>
+      <w:tcPr>
+        <w:shd w:val="clear" w:color="auto" w:fill="D9E2F3" w:themeFill="accent1" w:themeFillTint="33"/>
+      </w:tcPr>
+    </w:tblStylePr>
+  </w:style>
+  <w:style w:type="table" w:styleId="TableauGrille3-Accentuation5">
+    <w:name w:val="Grid Table 3 Accent 5"/>
+    <w:basedOn w:val="TableauNormal"/>
+    <w:uiPriority w:val="48"/>
+    <w:rsid w:val="00F73893"/>
+    <w:pPr>
+      <w:spacing w:after="0" w:line="240" w:lineRule="auto"/>
+    </w:pPr>
+    <w:tblPr>
+      <w:tblStyleRowBandSize w:val="1"/>
+      <w:tblStyleColBandSize w:val="1"/>
+      <w:tblBorders>
+        <w:top w:val="single" w:sz="4" w:space="0" w:color="9CC2E5" w:themeColor="accent5" w:themeTint="99"/>
+        <w:left w:val="single" w:sz="4" w:space="0" w:color="9CC2E5" w:themeColor="accent5" w:themeTint="99"/>
+        <w:bottom w:val="single" w:sz="4" w:space="0" w:color="9CC2E5" w:themeColor="accent5" w:themeTint="99"/>
+        <w:right w:val="single" w:sz="4" w:space="0" w:color="9CC2E5" w:themeColor="accent5" w:themeTint="99"/>
+        <w:insideH w:val="single" w:sz="4" w:space="0" w:color="9CC2E5" w:themeColor="accent5" w:themeTint="99"/>
+        <w:insideV w:val="single" w:sz="4" w:space="0" w:color="9CC2E5" w:themeColor="accent5" w:themeTint="99"/>
+      </w:tblBorders>
+    </w:tblPr>
+    <w:tblStylePr w:type="firstRow">
+      <w:rPr>
+        <w:b/>
+        <w:bCs/>
+      </w:rPr>
+      <w:tblPr/>
+      <w:tcPr>
+        <w:tcBorders>
+          <w:top w:val="nil"/>
+          <w:left w:val="nil"/>
+          <w:right w:val="nil"/>
+          <w:insideH w:val="nil"/>
+          <w:insideV w:val="nil"/>
+        </w:tcBorders>
+        <w:shd w:val="clear" w:color="auto" w:fill="FFFFFF" w:themeFill="background1"/>
+      </w:tcPr>
+    </w:tblStylePr>
+    <w:tblStylePr w:type="lastRow">
+      <w:rPr>
+        <w:b/>
+        <w:bCs/>
+      </w:rPr>
+      <w:tblPr/>
+      <w:tcPr>
+        <w:tcBorders>
+          <w:left w:val="nil"/>
+          <w:bottom w:val="nil"/>
+          <w:right w:val="nil"/>
+          <w:insideH w:val="nil"/>
+          <w:insideV w:val="nil"/>
+        </w:tcBorders>
+        <w:shd w:val="clear" w:color="auto" w:fill="FFFFFF" w:themeFill="background1"/>
+      </w:tcPr>
+    </w:tblStylePr>
+    <w:tblStylePr w:type="firstCol">
+      <w:pPr>
+        <w:jc w:val="right"/>
+      </w:pPr>
+      <w:rPr>
+        <w:i/>
+        <w:iCs/>
+      </w:rPr>
+      <w:tblPr/>
+      <w:tcPr>
+        <w:tcBorders>
+          <w:top w:val="nil"/>
+          <w:left w:val="nil"/>
+          <w:bottom w:val="nil"/>
+          <w:insideH w:val="nil"/>
+          <w:insideV w:val="nil"/>
+        </w:tcBorders>
+        <w:shd w:val="clear" w:color="auto" w:fill="FFFFFF" w:themeFill="background1"/>
+      </w:tcPr>
+    </w:tblStylePr>
+    <w:tblStylePr w:type="lastCol">
+      <w:rPr>
+        <w:i/>
+        <w:iCs/>
+      </w:rPr>
+      <w:tblPr/>
+      <w:tcPr>
+        <w:tcBorders>
+          <w:top w:val="nil"/>
+          <w:bottom w:val="nil"/>
+          <w:right w:val="nil"/>
+          <w:insideH w:val="nil"/>
+          <w:insideV w:val="nil"/>
+        </w:tcBorders>
+        <w:shd w:val="clear" w:color="auto" w:fill="FFFFFF" w:themeFill="background1"/>
+      </w:tcPr>
+    </w:tblStylePr>
+    <w:tblStylePr w:type="band1Vert">
+      <w:tblPr/>
+      <w:tcPr>
+        <w:shd w:val="clear" w:color="auto" w:fill="DEEAF6" w:themeFill="accent5" w:themeFillTint="33"/>
+      </w:tcPr>
+    </w:tblStylePr>
+    <w:tblStylePr w:type="band1Horz">
+      <w:tblPr/>
+      <w:tcPr>
+        <w:shd w:val="clear" w:color="auto" w:fill="DEEAF6" w:themeFill="accent5" w:themeFillTint="33"/>
+      </w:tcPr>
+    </w:tblStylePr>
+    <w:tblStylePr w:type="neCell">
+      <w:tblPr/>
+      <w:tcPr>
+        <w:tcBorders>
+          <w:bottom w:val="single" w:sz="4" w:space="0" w:color="9CC2E5" w:themeColor="accent5" w:themeTint="99"/>
+        </w:tcBorders>
+      </w:tcPr>
+    </w:tblStylePr>
+    <w:tblStylePr w:type="nwCell">
+      <w:tblPr/>
+      <w:tcPr>
+        <w:tcBorders>
+          <w:bottom w:val="single" w:sz="4" w:space="0" w:color="9CC2E5" w:themeColor="accent5" w:themeTint="99"/>
+        </w:tcBorders>
+      </w:tcPr>
+    </w:tblStylePr>
+    <w:tblStylePr w:type="seCell">
+      <w:tblPr/>
+      <w:tcPr>
+        <w:tcBorders>
+          <w:top w:val="single" w:sz="4" w:space="0" w:color="9CC2E5" w:themeColor="accent5" w:themeTint="99"/>
+        </w:tcBorders>
+      </w:tcPr>
+    </w:tblStylePr>
+    <w:tblStylePr w:type="swCell">
+      <w:tblPr/>
+      <w:tcPr>
+        <w:tcBorders>
+          <w:top w:val="single" w:sz="4" w:space="0" w:color="9CC2E5" w:themeColor="accent5" w:themeTint="99"/>
+        </w:tcBorders>
+      </w:tcPr>
+    </w:tblStylePr>
+  </w:style>
 </w:styles>
 </file>
 
@@ -7940,6 +10088,20 @@
     <w:pitch w:val="variable"/>
     <w:sig w:usb0="E4002EFF" w:usb1="C000247B" w:usb2="00000009" w:usb3="00000000" w:csb0="000001FF" w:csb1="00000000"/>
   </w:font>
+  <w:font w:name="Segoe UI Symbol">
+    <w:panose1 w:val="020B0502040204020203"/>
+    <w:charset w:val="00"/>
+    <w:family w:val="swiss"/>
+    <w:pitch w:val="variable"/>
+    <w:sig w:usb0="800001E3" w:usb1="1200FFEF" w:usb2="00040000" w:usb3="00000000" w:csb0="00000001" w:csb1="00000000"/>
+  </w:font>
+  <w:font w:name="Segoe UI Emoji">
+    <w:panose1 w:val="020B0502040204020203"/>
+    <w:charset w:val="00"/>
+    <w:family w:val="swiss"/>
+    <w:pitch w:val="variable"/>
+    <w:sig w:usb0="00000003" w:usb1="02000000" w:usb2="00000000" w:usb3="00000000" w:csb0="00000001" w:csb1="00000000"/>
+  </w:font>
 </w:fonts>
 </file>
 
@@ -7960,6 +10122,7 @@
   </w:compat>
   <w:rsids>
     <w:rsidRoot w:val="00AE5318"/>
+    <w:rsid w:val="002568B1"/>
     <w:rsid w:val="005E092F"/>
     <w:rsid w:val="00712971"/>
     <w:rsid w:val="00A731F5"/>

</xml_diff>

<commit_message>
update docs day 4
</commit_message>
<xml_diff>
--- a/docs/documentation_technique.docx
+++ b/docs/documentation_technique.docx
@@ -112,6 +112,7 @@
                         <w:szCs w:val="88"/>
                       </w:rPr>
                     </w:pPr>
+                    <w:proofErr w:type="spellStart"/>
                     <w:r>
                       <w:rPr>
                         <w:rFonts w:asciiTheme="majorHAnsi" w:eastAsiaTheme="majorEastAsia" w:hAnsiTheme="majorHAnsi" w:cstheme="majorBidi"/>
@@ -121,6 +122,7 @@
                       </w:rPr>
                       <w:t>GrinEat</w:t>
                     </w:r>
+                    <w:proofErr w:type="spellEnd"/>
                   </w:p>
                 </w:sdtContent>
               </w:sdt>
@@ -2237,8 +2239,13 @@
               <w:cnfStyle w:val="000000100000" w:firstRow="0" w:lastRow="0" w:firstColumn="0" w:lastColumn="0" w:oddVBand="0" w:evenVBand="0" w:oddHBand="1" w:evenHBand="0" w:firstRowFirstColumn="0" w:firstRowLastColumn="0" w:lastRowFirstColumn="0" w:lastRowLastColumn="0"/>
             </w:pPr>
             <w:r>
-              <w:t>Structure de la documentation, Introduction, Cahier des charges, planification prévisionnelle et backlog</w:t>
-            </w:r>
+              <w:t xml:space="preserve">Structure de la documentation, Introduction, Cahier des charges, planification prévisionnelle et </w:t>
+            </w:r>
+            <w:proofErr w:type="spellStart"/>
+            <w:r>
+              <w:t>backlog</w:t>
+            </w:r>
+            <w:proofErr w:type="spellEnd"/>
           </w:p>
         </w:tc>
       </w:tr>
@@ -2358,7 +2365,15 @@
         <w:t xml:space="preserve">Ce document </w:t>
       </w:r>
       <w:r>
-        <w:t xml:space="preserve">a pour but de décrire le procédé et le raisonnement qui a servi à réaliser le projet « GrinEat » dans le cadre de mon travail de pratique individuel (TPI). Ce travail </w:t>
+        <w:t>a pour but de décrire le procédé et le raisonnement qui a servi à réaliser le projet « </w:t>
+      </w:r>
+      <w:proofErr w:type="spellStart"/>
+      <w:r>
+        <w:t>GrinEat</w:t>
+      </w:r>
+      <w:proofErr w:type="spellEnd"/>
+      <w:r>
+        <w:t xml:space="preserve"> » dans le cadre de mon travail de pratique individuel (TPI). Ce travail </w:t>
       </w:r>
       <w:r>
         <w:t>sert à</w:t>
@@ -2368,8 +2383,13 @@
       </w:r>
     </w:p>
     <w:p>
-      <w:r>
-        <w:t>GrinEat est une application web permettant de consulter les restaurants autour d’un périmètre choisi autour d’une adresse fournie et de consulter les menus du restaurant sélectionné</w:t>
+      <w:proofErr w:type="spellStart"/>
+      <w:r>
+        <w:t>GrinEat</w:t>
+      </w:r>
+      <w:proofErr w:type="spellEnd"/>
+      <w:r>
+        <w:t xml:space="preserve"> est une application web permettant de consulter les restaurants autour d’un périmètre choisi autour d’une adresse fournie et de consulter les menus du restaurant sélectionné</w:t>
       </w:r>
       <w:r>
         <w:t>.</w:t>
@@ -2453,8 +2473,13 @@
         <w:pStyle w:val="Titre2"/>
       </w:pPr>
       <w:bookmarkStart w:id="4" w:name="_Toc102466231"/>
-      <w:r>
-        <w:t>JustEat ou Eat.ch</w:t>
+      <w:proofErr w:type="spellStart"/>
+      <w:r>
+        <w:t>JustEat</w:t>
+      </w:r>
+      <w:proofErr w:type="spellEnd"/>
+      <w:r>
+        <w:t xml:space="preserve"> ou Eat.ch</w:t>
       </w:r>
       <w:bookmarkEnd w:id="4"/>
     </w:p>
@@ -2511,30 +2536,14 @@
       <w:r>
         <w:t xml:space="preserve">Figure </w:t>
       </w:r>
-      <w:r>
-        <w:fldChar w:fldCharType="begin"/>
-      </w:r>
-      <w:r>
-        <w:instrText xml:space="preserve"> SEQ Figure \* ARAB</w:instrText>
-      </w:r>
-      <w:r>
-        <w:instrText xml:space="preserve">IC </w:instrText>
-      </w:r>
-      <w:r>
-        <w:fldChar w:fldCharType="separate"/>
-      </w:r>
-      <w:r>
-        <w:rPr>
-          <w:noProof/>
-        </w:rPr>
-        <w:t>1</w:t>
-      </w:r>
-      <w:r>
-        <w:rPr>
-          <w:noProof/>
-        </w:rPr>
-        <w:fldChar w:fldCharType="end"/>
-      </w:r>
+      <w:fldSimple w:instr=" SEQ Figure \* ARABIC ">
+        <w:r>
+          <w:rPr>
+            <w:noProof/>
+          </w:rPr>
+          <w:t>1</w:t>
+        </w:r>
+      </w:fldSimple>
       <w:r>
         <w:t xml:space="preserve"> : </w:t>
       </w:r>
@@ -2564,7 +2573,15 @@
     </w:p>
     <w:p>
       <w:r>
-        <w:t>Il reste un bon concurrent mais selon moi pas le plus grand, le design reste très basique et il n’y a pas de carte interactive qui sera surement un plus pour GrinEat.</w:t>
+        <w:t xml:space="preserve">Il reste un bon concurrent mais selon moi pas le plus grand, le design reste très basique et il n’y a pas de carte interactive qui sera surement un plus pour </w:t>
+      </w:r>
+      <w:proofErr w:type="spellStart"/>
+      <w:r>
+        <w:t>GrinEat</w:t>
+      </w:r>
+      <w:proofErr w:type="spellEnd"/>
+      <w:r>
+        <w:t>.</w:t>
       </w:r>
     </w:p>
     <w:p>
@@ -2572,10 +2589,12 @@
         <w:pStyle w:val="Titre2"/>
       </w:pPr>
       <w:bookmarkStart w:id="5" w:name="_Toc102466232"/>
+      <w:proofErr w:type="spellStart"/>
       <w:r>
         <w:t>Smood</w:t>
       </w:r>
       <w:bookmarkEnd w:id="5"/>
+      <w:proofErr w:type="spellEnd"/>
     </w:p>
     <w:p>
       <w:pPr>
@@ -2630,41 +2649,44 @@
       <w:r>
         <w:t xml:space="preserve">Figure </w:t>
       </w:r>
-      <w:r>
-        <w:fldChar w:fldCharType="begin"/>
-      </w:r>
-      <w:r>
-        <w:instrText xml:space="preserve"> SEQ Figure \* ARABIC </w:instrText>
-      </w:r>
-      <w:r>
-        <w:fldChar w:fldCharType="separate"/>
-      </w:r>
-      <w:r>
-        <w:rPr>
-          <w:noProof/>
-        </w:rPr>
-        <w:t>2</w:t>
-      </w:r>
-      <w:r>
-        <w:rPr>
-          <w:noProof/>
-        </w:rPr>
-        <w:fldChar w:fldCharType="end"/>
-      </w:r>
+      <w:fldSimple w:instr=" SEQ Figure \* ARABIC ">
+        <w:r>
+          <w:rPr>
+            <w:noProof/>
+          </w:rPr>
+          <w:t>2</w:t>
+        </w:r>
+      </w:fldSimple>
       <w:r>
         <w:t xml:space="preserve"> : Page principale de smood.ch</w:t>
       </w:r>
     </w:p>
     <w:p>
       <w:r>
-        <w:t xml:space="preserve">Il est le dernier arrivé à Genève (mais créé avant Ubereats). Son design parait plus moderne qu’eat.ch avec des animations mais je pense </w:t>
+        <w:t xml:space="preserve">Il est le dernier arrivé à Genève (mais créé avant </w:t>
+      </w:r>
+      <w:proofErr w:type="spellStart"/>
+      <w:r>
+        <w:t>Ubereats</w:t>
+      </w:r>
+      <w:proofErr w:type="spellEnd"/>
+      <w:r>
+        <w:t xml:space="preserve">). Son design parait plus moderne qu’eat.ch avec des animations mais je pense </w:t>
       </w:r>
       <w:r>
         <w:t xml:space="preserve">même si ce n’est qu’un détail il est important selon moi il n’y a pas </w:t>
       </w:r>
       <w:r>
         <w:lastRenderedPageBreak/>
-        <w:t>de carte interactive de nouveau ici mais les restaurants sont proposés en ligne, sur un écran 16:9 on a 4 restaurants par ligne comparé à eat.ch qui comportait juste une colonne de restaurant ce qui forçait à scroller plus pour consulter la liste des restaurants.</w:t>
+        <w:t xml:space="preserve">de carte interactive de nouveau ici mais les restaurants sont proposés en ligne, sur un écran </w:t>
+      </w:r>
+      <w:proofErr w:type="gramStart"/>
+      <w:r>
+        <w:t>16:</w:t>
+      </w:r>
+      <w:proofErr w:type="gramEnd"/>
+      <w:r>
+        <w:t>9 on a 4 restaurants par ligne comparé à eat.ch qui comportait juste une colonne de restaurant ce qui forçait à scroller plus pour consulter la liste des restaurants.</w:t>
       </w:r>
     </w:p>
     <w:p>
@@ -2674,7 +2696,15 @@
     </w:p>
     <w:p>
       <w:r>
-        <w:t>Surtout, il est celui avec le meilleur système de filtre séparant les filtres par cuisines et spécialités par exemple pour la cuisine thaï ou pour la spécialité Pad Thai</w:t>
+        <w:t xml:space="preserve">Surtout, il est celui avec le meilleur système de filtre séparant les filtres par cuisines et spécialités par exemple pour </w:t>
+      </w:r>
+      <w:proofErr w:type="gramStart"/>
+      <w:r>
+        <w:t>la cuisine thaï</w:t>
+      </w:r>
+      <w:proofErr w:type="gramEnd"/>
+      <w:r>
+        <w:t xml:space="preserve"> ou pour la spécialité Pad Thai</w:t>
       </w:r>
       <w:r>
         <w:t>.</w:t>
@@ -2685,14 +2715,19 @@
         <w:t>En conclusion, il se place au-dessus d’eat.ch selon moi avec son design moderne et les</w:t>
       </w:r>
       <w:r>
-        <w:t xml:space="preserve"> petits</w:t>
-      </w:r>
-      <w:r>
         <w:t xml:space="preserve"> </w:t>
       </w:r>
+      <w:proofErr w:type="gramStart"/>
+      <w:r>
+        <w:t>petits</w:t>
+      </w:r>
+      <w:r>
+        <w:t xml:space="preserve"> </w:t>
+      </w:r>
       <w:r>
         <w:t>détails</w:t>
       </w:r>
+      <w:proofErr w:type="gramEnd"/>
       <w:r>
         <w:t xml:space="preserve"> qui font la différence.</w:t>
       </w:r>
@@ -2702,6 +2737,7 @@
         <w:pStyle w:val="Titre2"/>
       </w:pPr>
       <w:bookmarkStart w:id="6" w:name="_Toc102466233"/>
+      <w:proofErr w:type="spellStart"/>
       <w:r>
         <w:t>Uber</w:t>
       </w:r>
@@ -2712,6 +2748,7 @@
         <w:t>ats</w:t>
       </w:r>
       <w:bookmarkEnd w:id="6"/>
+      <w:proofErr w:type="spellEnd"/>
     </w:p>
     <w:p>
       <w:pPr>
@@ -2766,34 +2803,34 @@
       <w:r>
         <w:t xml:space="preserve">Figure </w:t>
       </w:r>
-      <w:r>
-        <w:fldChar w:fldCharType="begin"/>
-      </w:r>
-      <w:r>
-        <w:instrText xml:space="preserve"> SEQ Figure \* ARABIC </w:instrText>
-      </w:r>
-      <w:r>
-        <w:fldChar w:fldCharType="separate"/>
-      </w:r>
-      <w:r>
-        <w:rPr>
-          <w:noProof/>
-        </w:rPr>
-        <w:t>3</w:t>
-      </w:r>
-      <w:r>
-        <w:rPr>
-          <w:noProof/>
-        </w:rPr>
-        <w:fldChar w:fldCharType="end"/>
-      </w:r>
-      <w:r>
-        <w:t xml:space="preserve"> : Page principale UberEats</w:t>
-      </w:r>
+      <w:fldSimple w:instr=" SEQ Figure \* ARABIC ">
+        <w:r>
+          <w:rPr>
+            <w:noProof/>
+          </w:rPr>
+          <w:t>3</w:t>
+        </w:r>
+      </w:fldSimple>
+      <w:r>
+        <w:t xml:space="preserve"> : Page principale </w:t>
+      </w:r>
+      <w:proofErr w:type="spellStart"/>
+      <w:r>
+        <w:t>UberEats</w:t>
+      </w:r>
+      <w:proofErr w:type="spellEnd"/>
     </w:p>
     <w:p>
       <w:r>
-        <w:t>Finalement j’en parle en dernier car juste par son nom il est surement déjà considéré pour le plus grand concurrent, qui ne connait pas UberEats quand l’on parle de service de livraison surement celui le plus présent dans le monde filial de l’entreprise américaine Uber.</w:t>
+        <w:t xml:space="preserve">Finalement j’en parle en dernier car juste par son nom il est surement déjà considéré pour le plus grand concurrent, qui ne connait pas </w:t>
+      </w:r>
+      <w:proofErr w:type="spellStart"/>
+      <w:r>
+        <w:t>UberEats</w:t>
+      </w:r>
+      <w:proofErr w:type="spellEnd"/>
+      <w:r>
+        <w:t xml:space="preserve"> quand l’on parle de service de livraison surement celui le plus présent dans le monde filial de l’entreprise américaine Uber.</w:t>
       </w:r>
     </w:p>
     <w:p>
@@ -2855,30 +2892,22 @@
       <w:r>
         <w:t xml:space="preserve">Figure </w:t>
       </w:r>
-      <w:r>
-        <w:fldChar w:fldCharType="begin"/>
-      </w:r>
-      <w:r>
-        <w:instrText xml:space="preserve"> SEQ Figure \* ARABIC </w:instrText>
-      </w:r>
-      <w:r>
-        <w:fldChar w:fldCharType="separate"/>
-      </w:r>
-      <w:r>
-        <w:rPr>
-          <w:noProof/>
-        </w:rPr>
-        <w:t>4</w:t>
-      </w:r>
-      <w:r>
-        <w:rPr>
-          <w:noProof/>
-        </w:rPr>
-        <w:fldChar w:fldCharType="end"/>
-      </w:r>
-      <w:r>
-        <w:t xml:space="preserve"> : Carte interactive UberEats</w:t>
-      </w:r>
+      <w:fldSimple w:instr=" SEQ Figure \* ARABIC ">
+        <w:r>
+          <w:rPr>
+            <w:noProof/>
+          </w:rPr>
+          <w:t>4</w:t>
+        </w:r>
+      </w:fldSimple>
+      <w:r>
+        <w:t xml:space="preserve"> : Carte interactive </w:t>
+      </w:r>
+      <w:proofErr w:type="spellStart"/>
+      <w:r>
+        <w:t>UberEats</w:t>
+      </w:r>
+      <w:proofErr w:type="spellEnd"/>
     </w:p>
     <w:p>
       <w:r>
@@ -2896,7 +2925,15 @@
     </w:p>
     <w:p>
       <w:r>
-        <w:t xml:space="preserve">Finalement, il est surement le plus grand concurrent ici pour le projet GrinEat dans un contexte lucratif. Bien que la carte interactive soit pas présentée directement mais une </w:t>
+        <w:t xml:space="preserve">Finalement, il est surement le plus grand concurrent ici pour le projet </w:t>
+      </w:r>
+      <w:proofErr w:type="spellStart"/>
+      <w:r>
+        <w:t>GrinEat</w:t>
+      </w:r>
+      <w:proofErr w:type="spellEnd"/>
+      <w:r>
+        <w:t xml:space="preserve"> dans un contexte lucratif. Bien que la carte interactive soit pas présentée directement mais une </w:t>
       </w:r>
       <w:r>
         <w:t>fonctionnalité</w:t>
@@ -2905,8 +2942,13 @@
         <w:t xml:space="preserve"> en plus laissant le choix à l’utilisateur de l’utiliser ou non</w:t>
       </w:r>
       <w:r>
-        <w:t xml:space="preserve"> et ne soit pas utiliser dans le même but que GrinEat</w:t>
-      </w:r>
+        <w:t xml:space="preserve"> et ne soit pas utiliser dans le même but que </w:t>
+      </w:r>
+      <w:proofErr w:type="spellStart"/>
+      <w:r>
+        <w:t>GrinEat</w:t>
+      </w:r>
+      <w:proofErr w:type="spellEnd"/>
       <w:r>
         <w:t>. Néanmoins j’aurais un reproche quand même à ce site qui est le fait que la navigation comportant la barre de recherche et les catégories ne soit pas statique quand l’on scroll ce qui force l’utilisateur à remonter si finalement il souhaite effectuer une recherche ou filtrer par une catégorie.</w:t>
       </w:r>
@@ -2940,10 +2982,26 @@
         <w:t xml:space="preserve"> et le temps accordé ne permet pas de réaliser un site aussi complet c’est pourquoi tout en </w:t>
       </w:r>
       <w:r>
-        <w:t>restant conforme au cahier des charges. GrinEat regroupera dans la mesure du possible le meilleur de ses concurrents.</w:t>
-      </w:r>
-      <w:r>
-        <w:t xml:space="preserve"> Le point fort de GrinEat sera la carte interactive qui facilitera l’estimation du temps d’une livraison et l’usage pour l’utilisateur comparé à une liste qui donne juste l’adresse du restaurant on ne connait pas forcément toutes les adresses.</w:t>
+        <w:t xml:space="preserve">restant conforme au cahier des charges. </w:t>
+      </w:r>
+      <w:proofErr w:type="spellStart"/>
+      <w:r>
+        <w:t>GrinEat</w:t>
+      </w:r>
+      <w:proofErr w:type="spellEnd"/>
+      <w:r>
+        <w:t xml:space="preserve"> regroupera dans la mesure du possible le meilleur de ses concurrents.</w:t>
+      </w:r>
+      <w:r>
+        <w:t xml:space="preserve"> Le point fort de </w:t>
+      </w:r>
+      <w:proofErr w:type="spellStart"/>
+      <w:r>
+        <w:t>GrinEat</w:t>
+      </w:r>
+      <w:proofErr w:type="spellEnd"/>
+      <w:r>
+        <w:t xml:space="preserve"> sera la carte interactive qui facilitera l’estimation du temps d’une livraison et l’usage pour l’utilisateur comparé à une liste qui donne juste l’adresse du restaurant on ne connait pas forcément toutes les adresses.</w:t>
       </w:r>
     </w:p>
     <w:p>
@@ -3161,8 +3219,13 @@
               <w:cnfStyle w:val="000000000000" w:firstRow="0" w:lastRow="0" w:firstColumn="0" w:lastColumn="0" w:oddVBand="0" w:evenVBand="0" w:oddHBand="0" w:evenHBand="0" w:firstRowFirstColumn="0" w:firstRowLastColumn="0" w:lastRowFirstColumn="0" w:lastRowLastColumn="0"/>
             </w:pPr>
             <w:r>
-              <w:t>Francesco Foti</w:t>
-            </w:r>
+              <w:t xml:space="preserve">Francesco </w:t>
+            </w:r>
+            <w:proofErr w:type="spellStart"/>
+            <w:r>
+              <w:t>Foti</w:t>
+            </w:r>
+            <w:proofErr w:type="spellEnd"/>
           </w:p>
         </w:tc>
         <w:tc>
@@ -3284,7 +3347,15 @@
         </w:numPr>
       </w:pPr>
       <w:r>
-        <w:t>Le journal des « commits »</w:t>
+        <w:t>Le journal des « </w:t>
+      </w:r>
+      <w:proofErr w:type="spellStart"/>
+      <w:r>
+        <w:t>commits</w:t>
+      </w:r>
+      <w:proofErr w:type="spellEnd"/>
+      <w:r>
+        <w:t> »</w:t>
       </w:r>
     </w:p>
     <w:p>
@@ -3309,10 +3380,220 @@
       <w:bookmarkEnd w:id="12"/>
     </w:p>
     <w:p>
-      <w:r>
-        <w:t>GrinEat est un site web permettant de trouver des restaurants et de consulter leurs menus. La recherche des restaurants est basée selon une adresse saisie manuellement, le rayon (distance à vol d’oiseau entre le restaurant et l’adresse), le type de cuisine ou le nom du restaurant. Les restaurants trouvés sont affichés sur une carte et sous forme de liste. La sélection d’un restaurant permet d’afficher le menu.</w:t>
+      <w:proofErr w:type="spellStart"/>
+      <w:r>
+        <w:t>GrinEat</w:t>
+      </w:r>
+      <w:proofErr w:type="spellEnd"/>
+      <w:r>
+        <w:t xml:space="preserve"> est un site web permettant de trouver des restaurants et de consulter leurs menus. La recherche des restaurants est basée selon une adresse saisie manuellement, le rayon (distance à vol d’oiseau entre le restaurant et l’adresse), le type de cuisine ou le nom du restaurant. Les restaurants trouvés sont affichés sur une carte et sous forme de liste. La sélection d’un restaurant permet d’afficher le menu.</w:t>
       </w:r>
     </w:p>
+    <w:p>
+      <w:r>
+        <w:t>Voici les fonctionnalités qui doivent être implémentée :</w:t>
+      </w:r>
+    </w:p>
+    <w:p>
+      <w:pPr>
+        <w:pStyle w:val="Paragraphedeliste"/>
+        <w:numPr>
+          <w:ilvl w:val="0"/>
+          <w:numId w:val="6"/>
+        </w:numPr>
+      </w:pPr>
+      <w:r>
+        <w:t>Pour le serveur :</w:t>
+      </w:r>
+    </w:p>
+    <w:p>
+      <w:pPr>
+        <w:pStyle w:val="Paragraphedeliste"/>
+        <w:numPr>
+          <w:ilvl w:val="0"/>
+          <w:numId w:val="7"/>
+        </w:numPr>
+      </w:pPr>
+      <w:r>
+        <w:t>Retourner toutes les catégories de la base de données</w:t>
+      </w:r>
+    </w:p>
+    <w:p>
+      <w:pPr>
+        <w:pStyle w:val="Paragraphedeliste"/>
+        <w:numPr>
+          <w:ilvl w:val="0"/>
+          <w:numId w:val="7"/>
+        </w:numPr>
+      </w:pPr>
+      <w:r>
+        <w:t>Retourner les restaurants</w:t>
+      </w:r>
+    </w:p>
+    <w:p>
+      <w:pPr>
+        <w:pStyle w:val="Paragraphedeliste"/>
+        <w:numPr>
+          <w:ilvl w:val="0"/>
+          <w:numId w:val="7"/>
+        </w:numPr>
+      </w:pPr>
+      <w:r>
+        <w:t>Retourner le menu des restaurants</w:t>
+      </w:r>
+    </w:p>
+    <w:p>
+      <w:pPr>
+        <w:pStyle w:val="Paragraphedeliste"/>
+        <w:numPr>
+          <w:ilvl w:val="0"/>
+          <w:numId w:val="7"/>
+        </w:numPr>
+      </w:pPr>
+      <w:r>
+        <w:t>Filtrer les restaurants par un rayon (distance à vol d’oiseau entre le restaurant et l’adresse)</w:t>
+      </w:r>
+    </w:p>
+    <w:p>
+      <w:pPr>
+        <w:pStyle w:val="Paragraphedeliste"/>
+        <w:numPr>
+          <w:ilvl w:val="0"/>
+          <w:numId w:val="7"/>
+        </w:numPr>
+      </w:pPr>
+      <w:r>
+        <w:t>Filtrer par une ou des catégorie(s) de restaurants</w:t>
+      </w:r>
+    </w:p>
+    <w:p>
+      <w:pPr>
+        <w:pStyle w:val="Paragraphedeliste"/>
+        <w:numPr>
+          <w:ilvl w:val="0"/>
+          <w:numId w:val="7"/>
+        </w:numPr>
+      </w:pPr>
+      <w:r>
+        <w:t>Recherche par nom de restaurant</w:t>
+      </w:r>
+    </w:p>
+    <w:p>
+      <w:pPr>
+        <w:pStyle w:val="Paragraphedeliste"/>
+        <w:ind w:left="1776"/>
+      </w:pPr>
+    </w:p>
+    <w:p>
+      <w:pPr>
+        <w:pStyle w:val="Paragraphedeliste"/>
+        <w:numPr>
+          <w:ilvl w:val="0"/>
+          <w:numId w:val="6"/>
+        </w:numPr>
+      </w:pPr>
+      <w:r>
+        <w:t>Pour le client :</w:t>
+      </w:r>
+    </w:p>
+    <w:p>
+      <w:pPr>
+        <w:pStyle w:val="Paragraphedeliste"/>
+        <w:numPr>
+          <w:ilvl w:val="0"/>
+          <w:numId w:val="7"/>
+        </w:numPr>
+      </w:pPr>
+      <w:r>
+        <w:t>Rechercher un restaurant selon :</w:t>
+      </w:r>
+    </w:p>
+    <w:p>
+      <w:pPr>
+        <w:pStyle w:val="Paragraphedeliste"/>
+        <w:numPr>
+          <w:ilvl w:val="1"/>
+          <w:numId w:val="7"/>
+        </w:numPr>
+      </w:pPr>
+      <w:r>
+        <w:t>Une adresse saisie manuellement</w:t>
+      </w:r>
+    </w:p>
+    <w:p>
+      <w:pPr>
+        <w:pStyle w:val="Paragraphedeliste"/>
+        <w:numPr>
+          <w:ilvl w:val="1"/>
+          <w:numId w:val="7"/>
+        </w:numPr>
+      </w:pPr>
+      <w:r>
+        <w:t>Le rayon (distance à vol d’oiseau entre le restaurant et l’adresse)</w:t>
+      </w:r>
+    </w:p>
+    <w:p>
+      <w:pPr>
+        <w:pStyle w:val="Paragraphedeliste"/>
+        <w:numPr>
+          <w:ilvl w:val="1"/>
+          <w:numId w:val="7"/>
+        </w:numPr>
+      </w:pPr>
+      <w:r>
+        <w:t>La catégorie</w:t>
+      </w:r>
+    </w:p>
+    <w:p>
+      <w:pPr>
+        <w:pStyle w:val="Paragraphedeliste"/>
+        <w:numPr>
+          <w:ilvl w:val="1"/>
+          <w:numId w:val="7"/>
+        </w:numPr>
+      </w:pPr>
+      <w:r>
+        <w:t>Le nom du restaurant</w:t>
+      </w:r>
+    </w:p>
+    <w:p>
+      <w:pPr>
+        <w:pStyle w:val="Paragraphedeliste"/>
+        <w:numPr>
+          <w:ilvl w:val="0"/>
+          <w:numId w:val="7"/>
+        </w:numPr>
+      </w:pPr>
+      <w:r>
+        <w:t>Consulter les restaurants trouvés sur une carte interactive</w:t>
+      </w:r>
+    </w:p>
+    <w:p>
+      <w:pPr>
+        <w:pStyle w:val="Paragraphedeliste"/>
+        <w:numPr>
+          <w:ilvl w:val="0"/>
+          <w:numId w:val="7"/>
+        </w:numPr>
+      </w:pPr>
+      <w:r>
+        <w:t>Consulter les restaurants trouvés selon une liste</w:t>
+      </w:r>
+    </w:p>
+    <w:p>
+      <w:pPr>
+        <w:pStyle w:val="Paragraphedeliste"/>
+        <w:numPr>
+          <w:ilvl w:val="0"/>
+          <w:numId w:val="7"/>
+        </w:numPr>
+      </w:pPr>
+      <w:r>
+        <w:t>Sélectionner un restaurant pour afficher sa page de menu</w:t>
+      </w:r>
+    </w:p>
+    <w:p/>
+    <w:p/>
     <w:p>
       <w:pPr>
         <w:pStyle w:val="Titre1"/>
@@ -3378,30 +3659,14 @@
       <w:r>
         <w:t xml:space="preserve">Figure </w:t>
       </w:r>
-      <w:r>
-        <w:fldChar w:fldCharType="begin"/>
-      </w:r>
-      <w:r>
-        <w:instrText xml:space="preserve"> SEQ </w:instrText>
-      </w:r>
-      <w:r>
-        <w:instrText xml:space="preserve">Figure \* ARABIC </w:instrText>
-      </w:r>
-      <w:r>
-        <w:fldChar w:fldCharType="separate"/>
-      </w:r>
-      <w:r>
-        <w:rPr>
-          <w:noProof/>
-        </w:rPr>
-        <w:t>5</w:t>
-      </w:r>
-      <w:r>
-        <w:rPr>
-          <w:noProof/>
-        </w:rPr>
-        <w:fldChar w:fldCharType="end"/>
-      </w:r>
+      <w:fldSimple w:instr=" SEQ Figure \* ARABIC ">
+        <w:r>
+          <w:rPr>
+            <w:noProof/>
+          </w:rPr>
+          <w:t>5</w:t>
+        </w:r>
+      </w:fldSimple>
       <w:r>
         <w:t xml:space="preserve"> : La méthode en six étapes</w:t>
       </w:r>
@@ -3463,9 +3728,11 @@
       <w:bookmarkEnd w:id="16"/>
     </w:p>
     <w:p>
+      <w:proofErr w:type="spellStart"/>
       <w:r>
         <w:t>Text</w:t>
       </w:r>
+      <w:proofErr w:type="spellEnd"/>
     </w:p>
     <w:p>
       <w:pPr>
@@ -3586,27 +3853,14 @@
       <w:r>
         <w:t xml:space="preserve">Figure </w:t>
       </w:r>
-      <w:r>
-        <w:fldChar w:fldCharType="begin"/>
-      </w:r>
-      <w:r>
-        <w:instrText xml:space="preserve"> SEQ Figure \* ARABIC </w:instrText>
-      </w:r>
-      <w:r>
-        <w:fldChar w:fldCharType="separate"/>
-      </w:r>
-      <w:r>
-        <w:rPr>
-          <w:noProof/>
-        </w:rPr>
-        <w:t>6</w:t>
-      </w:r>
-      <w:r>
-        <w:rPr>
-          <w:noProof/>
-        </w:rPr>
-        <w:fldChar w:fldCharType="end"/>
-      </w:r>
+      <w:fldSimple w:instr=" SEQ Figure \* ARABIC ">
+        <w:r>
+          <w:rPr>
+            <w:noProof/>
+          </w:rPr>
+          <w:t>6</w:t>
+        </w:r>
+      </w:fldSimple>
       <w:r>
         <w:t xml:space="preserve"> : Planning prévisionnel</w:t>
       </w:r>
@@ -3713,8 +3967,21 @@
       <w:r>
         <w:t xml:space="preserve">côtés client (On affiche les bonnes informations reçus par le serveur on envoie bien les bonnes informations Ex : Quand je cherche </w:t>
       </w:r>
-      <w:r>
-        <w:t>Mcdonald’s on m’affiche des Mcdonald’s sur la carte</w:t>
+      <w:proofErr w:type="spellStart"/>
+      <w:r>
+        <w:t>Mcdonald’s</w:t>
+      </w:r>
+      <w:proofErr w:type="spellEnd"/>
+      <w:r>
+        <w:t xml:space="preserve"> on m’affiche des </w:t>
+      </w:r>
+      <w:proofErr w:type="spellStart"/>
+      <w:r>
+        <w:t>Mcdonald’s</w:t>
+      </w:r>
+      <w:proofErr w:type="spellEnd"/>
+      <w:r>
+        <w:t xml:space="preserve"> sur la carte</w:t>
       </w:r>
       <w:r>
         <w:t>).</w:t>
@@ -3851,7 +4118,23 @@
               <w:t xml:space="preserve">Effectuer une requête HTTP GET </w:t>
             </w:r>
             <w:r>
-              <w:t>sur l’endpoint /categories du serveur</w:t>
+              <w:t xml:space="preserve">sur </w:t>
+            </w:r>
+            <w:proofErr w:type="spellStart"/>
+            <w:r>
+              <w:t>l’endpoint</w:t>
+            </w:r>
+            <w:proofErr w:type="spellEnd"/>
+            <w:r>
+              <w:t xml:space="preserve"> /</w:t>
+            </w:r>
+            <w:proofErr w:type="spellStart"/>
+            <w:r>
+              <w:t>categories</w:t>
+            </w:r>
+            <w:proofErr w:type="spellEnd"/>
+            <w:r>
+              <w:t xml:space="preserve"> du serveur</w:t>
             </w:r>
           </w:p>
         </w:tc>
@@ -3989,7 +4272,15 @@
               <w:t>POST</w:t>
             </w:r>
             <w:r>
-              <w:t xml:space="preserve"> sur l’endpoint /</w:t>
+              <w:t xml:space="preserve"> sur </w:t>
+            </w:r>
+            <w:proofErr w:type="spellStart"/>
+            <w:r>
+              <w:t>l’endpoint</w:t>
+            </w:r>
+            <w:proofErr w:type="spellEnd"/>
+            <w:r>
+              <w:t xml:space="preserve"> /</w:t>
             </w:r>
             <w:r>
               <w:t>restaurants</w:t>
@@ -4001,7 +4292,23 @@
               <w:t xml:space="preserve"> avec dans le body </w:t>
             </w:r>
             <w:r>
-              <w:t>en JSON une propriété address contenant une addresse.</w:t>
+              <w:t xml:space="preserve">en JSON une propriété </w:t>
+            </w:r>
+            <w:proofErr w:type="spellStart"/>
+            <w:r>
+              <w:t>address</w:t>
+            </w:r>
+            <w:proofErr w:type="spellEnd"/>
+            <w:r>
+              <w:t xml:space="preserve"> contenant une </w:t>
+            </w:r>
+            <w:proofErr w:type="spellStart"/>
+            <w:r>
+              <w:t>addresse</w:t>
+            </w:r>
+            <w:proofErr w:type="spellEnd"/>
+            <w:r>
+              <w:t>.</w:t>
             </w:r>
           </w:p>
         </w:tc>
@@ -4130,7 +4437,15 @@
           </w:tcPr>
           <w:p>
             <w:r>
-              <w:t>Effectuer une requête HTTP POST sur l’endpoint /restaurants du serveur avec rien dans le body</w:t>
+              <w:t xml:space="preserve">Effectuer une requête HTTP POST sur </w:t>
+            </w:r>
+            <w:proofErr w:type="spellStart"/>
+            <w:r>
+              <w:t>l’endpoint</w:t>
+            </w:r>
+            <w:proofErr w:type="spellEnd"/>
+            <w:r>
+              <w:t xml:space="preserve"> /restaurants du serveur avec rien dans le body</w:t>
             </w:r>
           </w:p>
         </w:tc>
@@ -4250,7 +4565,31 @@
           </w:tcPr>
           <w:p>
             <w:r>
-              <w:t>Effectuer une requête POST sur l’endpoint /restaurants du serveur avec dans le body en JSON une propriété address contenant l’adresse et une propriété categories contenant un tableau de 1 ou plusieurs catégories.</w:t>
+              <w:t xml:space="preserve">Effectuer une requête POST sur </w:t>
+            </w:r>
+            <w:proofErr w:type="spellStart"/>
+            <w:r>
+              <w:t>l’endpoint</w:t>
+            </w:r>
+            <w:proofErr w:type="spellEnd"/>
+            <w:r>
+              <w:t xml:space="preserve"> /restaurants du serveur avec dans le body en JSON une propriété </w:t>
+            </w:r>
+            <w:proofErr w:type="spellStart"/>
+            <w:r>
+              <w:t>address</w:t>
+            </w:r>
+            <w:proofErr w:type="spellEnd"/>
+            <w:r>
+              <w:t xml:space="preserve"> contenant l’adresse et une propriété </w:t>
+            </w:r>
+            <w:proofErr w:type="spellStart"/>
+            <w:r>
+              <w:t>categories</w:t>
+            </w:r>
+            <w:proofErr w:type="spellEnd"/>
+            <w:r>
+              <w:t xml:space="preserve"> contenant un tableau de 1 ou plusieurs catégories.</w:t>
             </w:r>
           </w:p>
         </w:tc>
@@ -4367,10 +4706,31 @@
           </w:tcPr>
           <w:p>
             <w:r>
-              <w:t xml:space="preserve">Effectuer une requête POST sur l’endpoint /restaurants du serveur avec dans le body en JSON une propriété address contenant l’adresse et une propriété </w:t>
-            </w:r>
-            <w:r>
-              <w:t>name contenant le nom qu’on cherche</w:t>
+              <w:t xml:space="preserve">Effectuer une requête POST sur </w:t>
+            </w:r>
+            <w:proofErr w:type="spellStart"/>
+            <w:r>
+              <w:t>l’endpoint</w:t>
+            </w:r>
+            <w:proofErr w:type="spellEnd"/>
+            <w:r>
+              <w:t xml:space="preserve"> /restaurants du serveur avec dans le body en JSON une propriété </w:t>
+            </w:r>
+            <w:proofErr w:type="spellStart"/>
+            <w:r>
+              <w:t>address</w:t>
+            </w:r>
+            <w:proofErr w:type="spellEnd"/>
+            <w:r>
+              <w:t xml:space="preserve"> contenant l’adresse et une propriété </w:t>
+            </w:r>
+            <w:proofErr w:type="spellStart"/>
+            <w:r>
+              <w:t>name</w:t>
+            </w:r>
+            <w:proofErr w:type="spellEnd"/>
+            <w:r>
+              <w:t xml:space="preserve"> contenant le nom qu’on cherche</w:t>
             </w:r>
             <w:r>
               <w:t>.</w:t>
@@ -4506,7 +4866,23 @@
           </w:tcPr>
           <w:p>
             <w:r>
-              <w:t>Effectuer une requête POST sur l’endpoint /restaurants du serveur avec dans le body en JSON une propriété address contenant l’adresse et une propriété</w:t>
+              <w:t xml:space="preserve">Effectuer une requête POST sur </w:t>
+            </w:r>
+            <w:proofErr w:type="spellStart"/>
+            <w:r>
+              <w:t>l’endpoint</w:t>
+            </w:r>
+            <w:proofErr w:type="spellEnd"/>
+            <w:r>
+              <w:t xml:space="preserve"> /restaurants du serveur avec dans le body en JSON une propriété </w:t>
+            </w:r>
+            <w:proofErr w:type="spellStart"/>
+            <w:r>
+              <w:t>address</w:t>
+            </w:r>
+            <w:proofErr w:type="spellEnd"/>
+            <w:r>
+              <w:t xml:space="preserve"> contenant l’adresse et une propriété</w:t>
             </w:r>
             <w:r>
               <w:t xml:space="preserve"> radius avec le nombre en kilomètre </w:t>
@@ -4576,10 +4952,7 @@
               <w:t>7</w:t>
             </w:r>
             <w:r>
-              <w:t xml:space="preserve"> | Erreur 500 </w:t>
-            </w:r>
-            <w:r>
-              <w:t xml:space="preserve">adresse </w:t>
+              <w:t xml:space="preserve"> | Erreur 500 adresse </w:t>
             </w:r>
             <w:r>
               <w:t>chaine</w:t>
@@ -4616,13 +4989,7 @@
           </w:tcPr>
           <w:p>
             <w:r>
-              <w:t xml:space="preserve">On teste un cas où l’on ne renseigne </w:t>
-            </w:r>
-            <w:r>
-              <w:t xml:space="preserve">une adresse vide </w:t>
-            </w:r>
-            <w:r>
-              <w:t xml:space="preserve">et on s’attend à une erreur 500 renvoyé par le serveur. </w:t>
+              <w:t xml:space="preserve">On teste un cas où l’on ne renseigne une adresse vide et on s’attend à une erreur 500 renvoyé par le serveur. </w:t>
             </w:r>
           </w:p>
         </w:tc>
@@ -4653,7 +5020,15 @@
           </w:tcPr>
           <w:p>
             <w:r>
-              <w:t xml:space="preserve">Effectuer une requête HTTP POST sur l’endpoint /restaurants du serveur avec </w:t>
+              <w:t xml:space="preserve">Effectuer une requête HTTP POST sur </w:t>
+            </w:r>
+            <w:proofErr w:type="spellStart"/>
+            <w:r>
+              <w:t>l’endpoint</w:t>
+            </w:r>
+            <w:proofErr w:type="spellEnd"/>
+            <w:r>
+              <w:t xml:space="preserve"> /restaurants du serveur avec </w:t>
             </w:r>
             <w:r>
               <w:t>un JSON contenant la propriété adresse mais une chaine vide</w:t>
@@ -4711,16 +5086,7 @@
           </w:tcPr>
           <w:p>
             <w:r>
-              <w:t>1.</w:t>
-            </w:r>
-            <w:r>
-              <w:t>8</w:t>
-            </w:r>
-            <w:r>
-              <w:t xml:space="preserve"> |</w:t>
-            </w:r>
-            <w:r>
-              <w:t xml:space="preserve"> </w:t>
+              <w:t xml:space="preserve">1.8 | </w:t>
             </w:r>
             <w:r>
               <w:t>Récupérer les éléments d’un menu d’un restaurant</w:t>
@@ -4754,7 +5120,15 @@
           </w:tcPr>
           <w:p>
             <w:r>
-              <w:t>On souhaite récupérer les éléments du menu d’un restaurant, recevoir un JSON contenant les éléments quand on renseigne l’id d’un restaurant</w:t>
+              <w:t xml:space="preserve">On souhaite récupérer les éléments du menu d’un restaurant, recevoir un JSON contenant les éléments quand on renseigne </w:t>
+            </w:r>
+            <w:proofErr w:type="spellStart"/>
+            <w:r>
+              <w:t>l’id</w:t>
+            </w:r>
+            <w:proofErr w:type="spellEnd"/>
+            <w:r>
+              <w:t xml:space="preserve"> d’un restaurant</w:t>
             </w:r>
           </w:p>
         </w:tc>
@@ -4791,7 +5165,15 @@
               <w:t>GET</w:t>
             </w:r>
             <w:r>
-              <w:t xml:space="preserve"> sur l’endpoint /restaurants</w:t>
+              <w:t xml:space="preserve"> sur </w:t>
+            </w:r>
+            <w:proofErr w:type="spellStart"/>
+            <w:r>
+              <w:t>l’endpoint</w:t>
+            </w:r>
+            <w:proofErr w:type="spellEnd"/>
+            <w:r>
+              <w:t xml:space="preserve"> /restaurants</w:t>
             </w:r>
             <w:r>
               <w:t>/{id}/menu</w:t>
@@ -6882,6 +7264,119 @@
 <file path=word/numbering.xml><?xml version="1.0" encoding="utf-8"?>
 <w:numbering xmlns:wpc="http://schemas.microsoft.com/office/word/2010/wordprocessingCanvas" xmlns:cx="http://schemas.microsoft.com/office/drawing/2014/chartex" xmlns:cx1="http://schemas.microsoft.com/office/drawing/2015/9/8/chartex" xmlns:cx2="http://schemas.microsoft.com/office/drawing/2015/10/21/chartex" xmlns:cx3="http://schemas.microsoft.com/office/drawing/2016/5/9/chartex" xmlns:cx4="http://schemas.microsoft.com/office/drawing/2016/5/10/chartex" xmlns:cx5="http://schemas.microsoft.com/office/drawing/2016/5/11/chartex" xmlns:cx6="http://schemas.microsoft.com/office/drawing/2016/5/12/chartex" xmlns:cx7="http://schemas.microsoft.com/office/drawing/2016/5/13/chartex" xmlns:cx8="http://schemas.microsoft.com/office/drawing/2016/5/14/chartex" xmlns:mc="http://schemas.openxmlformats.org/markup-compatibility/2006" xmlns:aink="http://schemas.microsoft.com/office/drawing/2016/ink" xmlns:am3d="http://schemas.microsoft.com/office/drawing/2017/model3d" xmlns:o="urn:schemas-microsoft-com:office:office" xmlns:oel="http://schemas.microsoft.com/office/2019/extlst" xmlns:r="http://schemas.openxmlformats.org/officeDocument/2006/relationships" xmlns:m="http://schemas.openxmlformats.org/officeDocument/2006/math" xmlns:v="urn:schemas-microsoft-com:vml" xmlns:wp14="http://schemas.microsoft.com/office/word/2010/wordprocessingDrawing" xmlns:wp="http://schemas.openxmlformats.org/drawingml/2006/wordprocessingDrawing" xmlns:w10="urn:schemas-microsoft-com:office:word" xmlns:w="http://schemas.openxmlformats.org/wordprocessingml/2006/main" xmlns:w14="http://schemas.microsoft.com/office/word/2010/wordml" xmlns:w15="http://schemas.microsoft.com/office/word/2012/wordml" xmlns:w16cex="http://schemas.microsoft.com/office/word/2018/wordml/cex" xmlns:w16cid="http://schemas.microsoft.com/office/word/2016/wordml/cid" xmlns:w16="http://schemas.microsoft.com/office/word/2018/wordml" xmlns:w16sdtdh="http://schemas.microsoft.com/office/word/2020/wordml/sdtdatahash" xmlns:w16se="http://schemas.microsoft.com/office/word/2015/wordml/symex" xmlns:wpg="http://schemas.microsoft.com/office/word/2010/wordprocessingGroup" xmlns:wpi="http://schemas.microsoft.com/office/word/2010/wordprocessingInk" xmlns:wne="http://schemas.microsoft.com/office/word/2006/wordml" xmlns:wps="http://schemas.microsoft.com/office/word/2010/wordprocessingShape" mc:Ignorable="w14 w15 w16se w16cid w16 w16cex w16sdtdh wp14">
   <w:abstractNum w:abstractNumId="0" w15:restartNumberingAfterBreak="0">
+    <w:nsid w:val="0FEA2B1E"/>
+    <w:multiLevelType w:val="hybridMultilevel"/>
+    <w:tmpl w:val="C57A53B8"/>
+    <w:lvl w:ilvl="0" w:tplc="100C0001">
+      <w:start w:val="1"/>
+      <w:numFmt w:val="bullet"/>
+      <w:lvlText w:val=""/>
+      <w:lvlJc w:val="left"/>
+      <w:pPr>
+        <w:ind w:left="720" w:hanging="360"/>
+      </w:pPr>
+      <w:rPr>
+        <w:rFonts w:ascii="Symbol" w:hAnsi="Symbol" w:hint="default"/>
+      </w:rPr>
+    </w:lvl>
+    <w:lvl w:ilvl="1" w:tplc="100C0003">
+      <w:start w:val="1"/>
+      <w:numFmt w:val="bullet"/>
+      <w:lvlText w:val="o"/>
+      <w:lvlJc w:val="left"/>
+      <w:pPr>
+        <w:ind w:left="1440" w:hanging="360"/>
+      </w:pPr>
+      <w:rPr>
+        <w:rFonts w:ascii="Courier New" w:hAnsi="Courier New" w:cs="Courier New" w:hint="default"/>
+      </w:rPr>
+    </w:lvl>
+    <w:lvl w:ilvl="2" w:tplc="100C0005">
+      <w:start w:val="1"/>
+      <w:numFmt w:val="bullet"/>
+      <w:lvlText w:val=""/>
+      <w:lvlJc w:val="left"/>
+      <w:pPr>
+        <w:ind w:left="2160" w:hanging="360"/>
+      </w:pPr>
+      <w:rPr>
+        <w:rFonts w:ascii="Wingdings" w:hAnsi="Wingdings" w:hint="default"/>
+      </w:rPr>
+    </w:lvl>
+    <w:lvl w:ilvl="3" w:tplc="100C0001" w:tentative="1">
+      <w:start w:val="1"/>
+      <w:numFmt w:val="bullet"/>
+      <w:lvlText w:val=""/>
+      <w:lvlJc w:val="left"/>
+      <w:pPr>
+        <w:ind w:left="2880" w:hanging="360"/>
+      </w:pPr>
+      <w:rPr>
+        <w:rFonts w:ascii="Symbol" w:hAnsi="Symbol" w:hint="default"/>
+      </w:rPr>
+    </w:lvl>
+    <w:lvl w:ilvl="4" w:tplc="100C0003" w:tentative="1">
+      <w:start w:val="1"/>
+      <w:numFmt w:val="bullet"/>
+      <w:lvlText w:val="o"/>
+      <w:lvlJc w:val="left"/>
+      <w:pPr>
+        <w:ind w:left="3600" w:hanging="360"/>
+      </w:pPr>
+      <w:rPr>
+        <w:rFonts w:ascii="Courier New" w:hAnsi="Courier New" w:cs="Courier New" w:hint="default"/>
+      </w:rPr>
+    </w:lvl>
+    <w:lvl w:ilvl="5" w:tplc="100C0005" w:tentative="1">
+      <w:start w:val="1"/>
+      <w:numFmt w:val="bullet"/>
+      <w:lvlText w:val=""/>
+      <w:lvlJc w:val="left"/>
+      <w:pPr>
+        <w:ind w:left="4320" w:hanging="360"/>
+      </w:pPr>
+      <w:rPr>
+        <w:rFonts w:ascii="Wingdings" w:hAnsi="Wingdings" w:hint="default"/>
+      </w:rPr>
+    </w:lvl>
+    <w:lvl w:ilvl="6" w:tplc="100C0001" w:tentative="1">
+      <w:start w:val="1"/>
+      <w:numFmt w:val="bullet"/>
+      <w:lvlText w:val=""/>
+      <w:lvlJc w:val="left"/>
+      <w:pPr>
+        <w:ind w:left="5040" w:hanging="360"/>
+      </w:pPr>
+      <w:rPr>
+        <w:rFonts w:ascii="Symbol" w:hAnsi="Symbol" w:hint="default"/>
+      </w:rPr>
+    </w:lvl>
+    <w:lvl w:ilvl="7" w:tplc="100C0003" w:tentative="1">
+      <w:start w:val="1"/>
+      <w:numFmt w:val="bullet"/>
+      <w:lvlText w:val="o"/>
+      <w:lvlJc w:val="left"/>
+      <w:pPr>
+        <w:ind w:left="5760" w:hanging="360"/>
+      </w:pPr>
+      <w:rPr>
+        <w:rFonts w:ascii="Courier New" w:hAnsi="Courier New" w:cs="Courier New" w:hint="default"/>
+      </w:rPr>
+    </w:lvl>
+    <w:lvl w:ilvl="8" w:tplc="100C0005" w:tentative="1">
+      <w:start w:val="1"/>
+      <w:numFmt w:val="bullet"/>
+      <w:lvlText w:val=""/>
+      <w:lvlJc w:val="left"/>
+      <w:pPr>
+        <w:ind w:left="6480" w:hanging="360"/>
+      </w:pPr>
+      <w:rPr>
+        <w:rFonts w:ascii="Wingdings" w:hAnsi="Wingdings" w:hint="default"/>
+      </w:rPr>
+    </w:lvl>
+  </w:abstractNum>
+  <w:abstractNum w:abstractNumId="1" w15:restartNumberingAfterBreak="0">
     <w:nsid w:val="22137943"/>
     <w:multiLevelType w:val="hybridMultilevel"/>
     <w:tmpl w:val="D556C160"/>
@@ -6994,7 +7489,231 @@
       </w:rPr>
     </w:lvl>
   </w:abstractNum>
-  <w:abstractNum w:abstractNumId="1" w15:restartNumberingAfterBreak="0">
+  <w:abstractNum w:abstractNumId="2" w15:restartNumberingAfterBreak="0">
+    <w:nsid w:val="23006F55"/>
+    <w:multiLevelType w:val="hybridMultilevel"/>
+    <w:tmpl w:val="306278FE"/>
+    <w:lvl w:ilvl="0" w:tplc="D0A005C6">
+      <w:numFmt w:val="bullet"/>
+      <w:lvlText w:val="-"/>
+      <w:lvlJc w:val="left"/>
+      <w:pPr>
+        <w:ind w:left="1776" w:hanging="360"/>
+      </w:pPr>
+      <w:rPr>
+        <w:rFonts w:ascii="Calibri" w:eastAsiaTheme="minorHAnsi" w:hAnsi="Calibri" w:cs="Calibri" w:hint="default"/>
+      </w:rPr>
+    </w:lvl>
+    <w:lvl w:ilvl="1" w:tplc="100C0003">
+      <w:start w:val="1"/>
+      <w:numFmt w:val="bullet"/>
+      <w:lvlText w:val="o"/>
+      <w:lvlJc w:val="left"/>
+      <w:pPr>
+        <w:ind w:left="2496" w:hanging="360"/>
+      </w:pPr>
+      <w:rPr>
+        <w:rFonts w:ascii="Courier New" w:hAnsi="Courier New" w:cs="Courier New" w:hint="default"/>
+      </w:rPr>
+    </w:lvl>
+    <w:lvl w:ilvl="2" w:tplc="100C0005" w:tentative="1">
+      <w:start w:val="1"/>
+      <w:numFmt w:val="bullet"/>
+      <w:lvlText w:val=""/>
+      <w:lvlJc w:val="left"/>
+      <w:pPr>
+        <w:ind w:left="3216" w:hanging="360"/>
+      </w:pPr>
+      <w:rPr>
+        <w:rFonts w:ascii="Wingdings" w:hAnsi="Wingdings" w:hint="default"/>
+      </w:rPr>
+    </w:lvl>
+    <w:lvl w:ilvl="3" w:tplc="100C0001" w:tentative="1">
+      <w:start w:val="1"/>
+      <w:numFmt w:val="bullet"/>
+      <w:lvlText w:val=""/>
+      <w:lvlJc w:val="left"/>
+      <w:pPr>
+        <w:ind w:left="3936" w:hanging="360"/>
+      </w:pPr>
+      <w:rPr>
+        <w:rFonts w:ascii="Symbol" w:hAnsi="Symbol" w:hint="default"/>
+      </w:rPr>
+    </w:lvl>
+    <w:lvl w:ilvl="4" w:tplc="100C0003" w:tentative="1">
+      <w:start w:val="1"/>
+      <w:numFmt w:val="bullet"/>
+      <w:lvlText w:val="o"/>
+      <w:lvlJc w:val="left"/>
+      <w:pPr>
+        <w:ind w:left="4656" w:hanging="360"/>
+      </w:pPr>
+      <w:rPr>
+        <w:rFonts w:ascii="Courier New" w:hAnsi="Courier New" w:cs="Courier New" w:hint="default"/>
+      </w:rPr>
+    </w:lvl>
+    <w:lvl w:ilvl="5" w:tplc="100C0005" w:tentative="1">
+      <w:start w:val="1"/>
+      <w:numFmt w:val="bullet"/>
+      <w:lvlText w:val=""/>
+      <w:lvlJc w:val="left"/>
+      <w:pPr>
+        <w:ind w:left="5376" w:hanging="360"/>
+      </w:pPr>
+      <w:rPr>
+        <w:rFonts w:ascii="Wingdings" w:hAnsi="Wingdings" w:hint="default"/>
+      </w:rPr>
+    </w:lvl>
+    <w:lvl w:ilvl="6" w:tplc="100C0001" w:tentative="1">
+      <w:start w:val="1"/>
+      <w:numFmt w:val="bullet"/>
+      <w:lvlText w:val=""/>
+      <w:lvlJc w:val="left"/>
+      <w:pPr>
+        <w:ind w:left="6096" w:hanging="360"/>
+      </w:pPr>
+      <w:rPr>
+        <w:rFonts w:ascii="Symbol" w:hAnsi="Symbol" w:hint="default"/>
+      </w:rPr>
+    </w:lvl>
+    <w:lvl w:ilvl="7" w:tplc="100C0003" w:tentative="1">
+      <w:start w:val="1"/>
+      <w:numFmt w:val="bullet"/>
+      <w:lvlText w:val="o"/>
+      <w:lvlJc w:val="left"/>
+      <w:pPr>
+        <w:ind w:left="6816" w:hanging="360"/>
+      </w:pPr>
+      <w:rPr>
+        <w:rFonts w:ascii="Courier New" w:hAnsi="Courier New" w:cs="Courier New" w:hint="default"/>
+      </w:rPr>
+    </w:lvl>
+    <w:lvl w:ilvl="8" w:tplc="100C0005" w:tentative="1">
+      <w:start w:val="1"/>
+      <w:numFmt w:val="bullet"/>
+      <w:lvlText w:val=""/>
+      <w:lvlJc w:val="left"/>
+      <w:pPr>
+        <w:ind w:left="7536" w:hanging="360"/>
+      </w:pPr>
+      <w:rPr>
+        <w:rFonts w:ascii="Wingdings" w:hAnsi="Wingdings" w:hint="default"/>
+      </w:rPr>
+    </w:lvl>
+  </w:abstractNum>
+  <w:abstractNum w:abstractNumId="3" w15:restartNumberingAfterBreak="0">
+    <w:nsid w:val="23727FE7"/>
+    <w:multiLevelType w:val="hybridMultilevel"/>
+    <w:tmpl w:val="336CFEB4"/>
+    <w:lvl w:ilvl="0" w:tplc="F3F219BA">
+      <w:numFmt w:val="bullet"/>
+      <w:lvlText w:val="-"/>
+      <w:lvlJc w:val="left"/>
+      <w:pPr>
+        <w:ind w:left="720" w:hanging="360"/>
+      </w:pPr>
+      <w:rPr>
+        <w:rFonts w:ascii="Calibri" w:eastAsiaTheme="minorHAnsi" w:hAnsi="Calibri" w:cs="Calibri" w:hint="default"/>
+      </w:rPr>
+    </w:lvl>
+    <w:lvl w:ilvl="1" w:tplc="100C0003" w:tentative="1">
+      <w:start w:val="1"/>
+      <w:numFmt w:val="bullet"/>
+      <w:lvlText w:val="o"/>
+      <w:lvlJc w:val="left"/>
+      <w:pPr>
+        <w:ind w:left="1440" w:hanging="360"/>
+      </w:pPr>
+      <w:rPr>
+        <w:rFonts w:ascii="Courier New" w:hAnsi="Courier New" w:cs="Courier New" w:hint="default"/>
+      </w:rPr>
+    </w:lvl>
+    <w:lvl w:ilvl="2" w:tplc="100C0005" w:tentative="1">
+      <w:start w:val="1"/>
+      <w:numFmt w:val="bullet"/>
+      <w:lvlText w:val=""/>
+      <w:lvlJc w:val="left"/>
+      <w:pPr>
+        <w:ind w:left="2160" w:hanging="360"/>
+      </w:pPr>
+      <w:rPr>
+        <w:rFonts w:ascii="Wingdings" w:hAnsi="Wingdings" w:hint="default"/>
+      </w:rPr>
+    </w:lvl>
+    <w:lvl w:ilvl="3" w:tplc="100C0001" w:tentative="1">
+      <w:start w:val="1"/>
+      <w:numFmt w:val="bullet"/>
+      <w:lvlText w:val=""/>
+      <w:lvlJc w:val="left"/>
+      <w:pPr>
+        <w:ind w:left="2880" w:hanging="360"/>
+      </w:pPr>
+      <w:rPr>
+        <w:rFonts w:ascii="Symbol" w:hAnsi="Symbol" w:hint="default"/>
+      </w:rPr>
+    </w:lvl>
+    <w:lvl w:ilvl="4" w:tplc="100C0003" w:tentative="1">
+      <w:start w:val="1"/>
+      <w:numFmt w:val="bullet"/>
+      <w:lvlText w:val="o"/>
+      <w:lvlJc w:val="left"/>
+      <w:pPr>
+        <w:ind w:left="3600" w:hanging="360"/>
+      </w:pPr>
+      <w:rPr>
+        <w:rFonts w:ascii="Courier New" w:hAnsi="Courier New" w:cs="Courier New" w:hint="default"/>
+      </w:rPr>
+    </w:lvl>
+    <w:lvl w:ilvl="5" w:tplc="100C0005" w:tentative="1">
+      <w:start w:val="1"/>
+      <w:numFmt w:val="bullet"/>
+      <w:lvlText w:val=""/>
+      <w:lvlJc w:val="left"/>
+      <w:pPr>
+        <w:ind w:left="4320" w:hanging="360"/>
+      </w:pPr>
+      <w:rPr>
+        <w:rFonts w:ascii="Wingdings" w:hAnsi="Wingdings" w:hint="default"/>
+      </w:rPr>
+    </w:lvl>
+    <w:lvl w:ilvl="6" w:tplc="100C0001" w:tentative="1">
+      <w:start w:val="1"/>
+      <w:numFmt w:val="bullet"/>
+      <w:lvlText w:val=""/>
+      <w:lvlJc w:val="left"/>
+      <w:pPr>
+        <w:ind w:left="5040" w:hanging="360"/>
+      </w:pPr>
+      <w:rPr>
+        <w:rFonts w:ascii="Symbol" w:hAnsi="Symbol" w:hint="default"/>
+      </w:rPr>
+    </w:lvl>
+    <w:lvl w:ilvl="7" w:tplc="100C0003" w:tentative="1">
+      <w:start w:val="1"/>
+      <w:numFmt w:val="bullet"/>
+      <w:lvlText w:val="o"/>
+      <w:lvlJc w:val="left"/>
+      <w:pPr>
+        <w:ind w:left="5760" w:hanging="360"/>
+      </w:pPr>
+      <w:rPr>
+        <w:rFonts w:ascii="Courier New" w:hAnsi="Courier New" w:cs="Courier New" w:hint="default"/>
+      </w:rPr>
+    </w:lvl>
+    <w:lvl w:ilvl="8" w:tplc="100C0005" w:tentative="1">
+      <w:start w:val="1"/>
+      <w:numFmt w:val="bullet"/>
+      <w:lvlText w:val=""/>
+      <w:lvlJc w:val="left"/>
+      <w:pPr>
+        <w:ind w:left="6480" w:hanging="360"/>
+      </w:pPr>
+      <w:rPr>
+        <w:rFonts w:ascii="Wingdings" w:hAnsi="Wingdings" w:hint="default"/>
+      </w:rPr>
+    </w:lvl>
+  </w:abstractNum>
+  <w:abstractNum w:abstractNumId="4" w15:restartNumberingAfterBreak="0">
     <w:nsid w:val="26CB704F"/>
     <w:multiLevelType w:val="hybridMultilevel"/>
     <w:tmpl w:val="AC7CB5B2"/>
@@ -7107,7 +7826,7 @@
       </w:rPr>
     </w:lvl>
   </w:abstractNum>
-  <w:abstractNum w:abstractNumId="2" w15:restartNumberingAfterBreak="0">
+  <w:abstractNum w:abstractNumId="5" w15:restartNumberingAfterBreak="0">
     <w:nsid w:val="42C65D80"/>
     <w:multiLevelType w:val="hybridMultilevel"/>
     <w:tmpl w:val="70C25D0A"/>
@@ -7220,7 +7939,7 @@
       </w:rPr>
     </w:lvl>
   </w:abstractNum>
-  <w:abstractNum w:abstractNumId="3" w15:restartNumberingAfterBreak="0">
+  <w:abstractNum w:abstractNumId="6" w15:restartNumberingAfterBreak="0">
     <w:nsid w:val="45E531F5"/>
     <w:multiLevelType w:val="hybridMultilevel"/>
     <w:tmpl w:val="844E089E"/>
@@ -7307,16 +8026,25 @@
     </w:lvl>
   </w:abstractNum>
   <w:num w:numId="1" w16cid:durableId="62602554">
+    <w:abstractNumId w:val="4"/>
+  </w:num>
+  <w:num w:numId="2" w16cid:durableId="47383766">
+    <w:abstractNumId w:val="5"/>
+  </w:num>
+  <w:num w:numId="3" w16cid:durableId="1773892619">
     <w:abstractNumId w:val="1"/>
   </w:num>
-  <w:num w:numId="2" w16cid:durableId="47383766">
-    <w:abstractNumId w:val="2"/>
+  <w:num w:numId="4" w16cid:durableId="178079663">
+    <w:abstractNumId w:val="6"/>
   </w:num>
-  <w:num w:numId="3" w16cid:durableId="1773892619">
+  <w:num w:numId="5" w16cid:durableId="1645697382">
+    <w:abstractNumId w:val="3"/>
+  </w:num>
+  <w:num w:numId="6" w16cid:durableId="578827027">
     <w:abstractNumId w:val="0"/>
   </w:num>
-  <w:num w:numId="4" w16cid:durableId="178079663">
-    <w:abstractNumId w:val="3"/>
+  <w:num w:numId="7" w16cid:durableId="122702374">
+    <w:abstractNumId w:val="2"/>
   </w:num>
 </w:numbering>
 </file>
@@ -11146,6 +11874,7 @@
     <w:rsid w:val="002568B1"/>
     <w:rsid w:val="005E092F"/>
     <w:rsid w:val="00712971"/>
+    <w:rsid w:val="00812794"/>
     <w:rsid w:val="00A731F5"/>
     <w:rsid w:val="00AE5318"/>
     <w:rsid w:val="00FA0137"/>

</xml_diff>

<commit_message>
few changes on client + api docs
</commit_message>
<xml_diff>
--- a/docs/documentation_technique.docx
+++ b/docs/documentation_technique.docx
@@ -3773,14 +3773,27 @@
       <w:r>
         <w:t xml:space="preserve">Figure </w:t>
       </w:r>
-      <w:fldSimple w:instr=" SEQ Figure \* ARABIC ">
-        <w:r>
-          <w:rPr>
-            <w:noProof/>
-          </w:rPr>
-          <w:t>1</w:t>
-        </w:r>
-      </w:fldSimple>
+      <w:r>
+        <w:fldChar w:fldCharType="begin"/>
+      </w:r>
+      <w:r>
+        <w:instrText xml:space="preserve"> SEQ Figure \* ARABIC </w:instrText>
+      </w:r>
+      <w:r>
+        <w:fldChar w:fldCharType="separate"/>
+      </w:r>
+      <w:r>
+        <w:rPr>
+          <w:noProof/>
+        </w:rPr>
+        <w:t>1</w:t>
+      </w:r>
+      <w:r>
+        <w:rPr>
+          <w:noProof/>
+        </w:rPr>
+        <w:fldChar w:fldCharType="end"/>
+      </w:r>
       <w:r>
         <w:t xml:space="preserve"> : </w:t>
       </w:r>
@@ -3876,14 +3889,27 @@
       <w:r>
         <w:t xml:space="preserve">Figure </w:t>
       </w:r>
-      <w:fldSimple w:instr=" SEQ Figure \* ARABIC ">
-        <w:r>
-          <w:rPr>
-            <w:noProof/>
-          </w:rPr>
-          <w:t>2</w:t>
-        </w:r>
-      </w:fldSimple>
+      <w:r>
+        <w:fldChar w:fldCharType="begin"/>
+      </w:r>
+      <w:r>
+        <w:instrText xml:space="preserve"> SEQ Figure \* ARABIC </w:instrText>
+      </w:r>
+      <w:r>
+        <w:fldChar w:fldCharType="separate"/>
+      </w:r>
+      <w:r>
+        <w:rPr>
+          <w:noProof/>
+        </w:rPr>
+        <w:t>2</w:t>
+      </w:r>
+      <w:r>
+        <w:rPr>
+          <w:noProof/>
+        </w:rPr>
+        <w:fldChar w:fldCharType="end"/>
+      </w:r>
       <w:r>
         <w:t xml:space="preserve"> : Page principale de smood.ch</w:t>
       </w:r>
@@ -3999,14 +4025,27 @@
       <w:r>
         <w:t xml:space="preserve">Figure </w:t>
       </w:r>
-      <w:fldSimple w:instr=" SEQ Figure \* ARABIC ">
-        <w:r>
-          <w:rPr>
-            <w:noProof/>
-          </w:rPr>
-          <w:t>3</w:t>
-        </w:r>
-      </w:fldSimple>
+      <w:r>
+        <w:fldChar w:fldCharType="begin"/>
+      </w:r>
+      <w:r>
+        <w:instrText xml:space="preserve"> SEQ Figure \* ARABIC </w:instrText>
+      </w:r>
+      <w:r>
+        <w:fldChar w:fldCharType="separate"/>
+      </w:r>
+      <w:r>
+        <w:rPr>
+          <w:noProof/>
+        </w:rPr>
+        <w:t>3</w:t>
+      </w:r>
+      <w:r>
+        <w:rPr>
+          <w:noProof/>
+        </w:rPr>
+        <w:fldChar w:fldCharType="end"/>
+      </w:r>
       <w:r>
         <w:t xml:space="preserve"> : Page principale UberEats</w:t>
       </w:r>
@@ -4075,14 +4114,27 @@
       <w:r>
         <w:t xml:space="preserve">Figure </w:t>
       </w:r>
-      <w:fldSimple w:instr=" SEQ Figure \* ARABIC ">
-        <w:r>
-          <w:rPr>
-            <w:noProof/>
-          </w:rPr>
-          <w:t>4</w:t>
-        </w:r>
-      </w:fldSimple>
+      <w:r>
+        <w:fldChar w:fldCharType="begin"/>
+      </w:r>
+      <w:r>
+        <w:instrText xml:space="preserve"> SEQ Figure \* ARABIC </w:instrText>
+      </w:r>
+      <w:r>
+        <w:fldChar w:fldCharType="separate"/>
+      </w:r>
+      <w:r>
+        <w:rPr>
+          <w:noProof/>
+        </w:rPr>
+        <w:t>4</w:t>
+      </w:r>
+      <w:r>
+        <w:rPr>
+          <w:noProof/>
+        </w:rPr>
+        <w:fldChar w:fldCharType="end"/>
+      </w:r>
       <w:r>
         <w:t xml:space="preserve"> : Carte interactive UberEats</w:t>
       </w:r>
@@ -4790,14 +4842,27 @@
       <w:r>
         <w:t xml:space="preserve">Figure </w:t>
       </w:r>
-      <w:fldSimple w:instr=" SEQ Figure \* ARABIC ">
-        <w:r>
-          <w:rPr>
-            <w:noProof/>
-          </w:rPr>
-          <w:t>5</w:t>
-        </w:r>
-      </w:fldSimple>
+      <w:r>
+        <w:fldChar w:fldCharType="begin"/>
+      </w:r>
+      <w:r>
+        <w:instrText xml:space="preserve"> SEQ Figure \* ARABIC </w:instrText>
+      </w:r>
+      <w:r>
+        <w:fldChar w:fldCharType="separate"/>
+      </w:r>
+      <w:r>
+        <w:rPr>
+          <w:noProof/>
+        </w:rPr>
+        <w:t>5</w:t>
+      </w:r>
+      <w:r>
+        <w:rPr>
+          <w:noProof/>
+        </w:rPr>
+        <w:fldChar w:fldCharType="end"/>
+      </w:r>
       <w:r>
         <w:t xml:space="preserve"> : La méthode en six étapes</w:t>
       </w:r>
@@ -4982,14 +5047,27 @@
       <w:r>
         <w:t xml:space="preserve">Figure </w:t>
       </w:r>
-      <w:fldSimple w:instr=" SEQ Figure \* ARABIC ">
-        <w:r>
-          <w:rPr>
-            <w:noProof/>
-          </w:rPr>
-          <w:t>6</w:t>
-        </w:r>
-      </w:fldSimple>
+      <w:r>
+        <w:fldChar w:fldCharType="begin"/>
+      </w:r>
+      <w:r>
+        <w:instrText xml:space="preserve"> SEQ Figure \* ARABIC </w:instrText>
+      </w:r>
+      <w:r>
+        <w:fldChar w:fldCharType="separate"/>
+      </w:r>
+      <w:r>
+        <w:rPr>
+          <w:noProof/>
+        </w:rPr>
+        <w:t>6</w:t>
+      </w:r>
+      <w:r>
+        <w:rPr>
+          <w:noProof/>
+        </w:rPr>
+        <w:fldChar w:fldCharType="end"/>
+      </w:r>
       <w:r>
         <w:t xml:space="preserve"> : Planning prévisionnel</w:t>
       </w:r>
@@ -5291,27 +5369,14 @@
       <w:r>
         <w:t xml:space="preserve">Figure </w:t>
       </w:r>
-      <w:r>
-        <w:fldChar w:fldCharType="begin"/>
-      </w:r>
-      <w:r>
-        <w:instrText xml:space="preserve"> SEQ Figure \* ARABIC </w:instrText>
-      </w:r>
-      <w:r>
-        <w:fldChar w:fldCharType="separate"/>
-      </w:r>
-      <w:r>
-        <w:rPr>
-          <w:noProof/>
-        </w:rPr>
-        <w:t>7</w:t>
-      </w:r>
-      <w:r>
-        <w:rPr>
-          <w:noProof/>
-        </w:rPr>
-        <w:fldChar w:fldCharType="end"/>
-      </w:r>
+      <w:fldSimple w:instr=" SEQ Figure \* ARABIC ">
+        <w:r>
+          <w:rPr>
+            <w:noProof/>
+          </w:rPr>
+          <w:t>7</w:t>
+        </w:r>
+      </w:fldSimple>
       <w:r>
         <w:t xml:space="preserve"> - Modèle livré avec le cahier des charges</w:t>
       </w:r>
@@ -5383,27 +5448,14 @@
       <w:r>
         <w:t xml:space="preserve">Figure </w:t>
       </w:r>
-      <w:r>
-        <w:fldChar w:fldCharType="begin"/>
-      </w:r>
-      <w:r>
-        <w:instrText xml:space="preserve"> SEQ Figure \* ARABIC </w:instrText>
-      </w:r>
-      <w:r>
-        <w:fldChar w:fldCharType="separate"/>
-      </w:r>
-      <w:r>
-        <w:rPr>
-          <w:noProof/>
-        </w:rPr>
-        <w:t>8</w:t>
-      </w:r>
-      <w:r>
-        <w:rPr>
-          <w:noProof/>
-        </w:rPr>
-        <w:fldChar w:fldCharType="end"/>
-      </w:r>
+      <w:fldSimple w:instr=" SEQ Figure \* ARABIC ">
+        <w:r>
+          <w:rPr>
+            <w:noProof/>
+          </w:rPr>
+          <w:t>8</w:t>
+        </w:r>
+      </w:fldSimple>
       <w:r>
         <w:t xml:space="preserve"> - Modèle utilisé avec l'application</w:t>
       </w:r>
@@ -6853,13 +6905,7 @@
         <w:pStyle w:val="Titre4"/>
       </w:pPr>
       <w:r>
-        <w:t>Détails « </w:t>
-      </w:r>
-      <w:r>
-        <w:t>restaurants_categories</w:t>
-      </w:r>
-      <w:r>
-        <w:t>»</w:t>
+        <w:t>Détails « restaurants_categories»</w:t>
       </w:r>
     </w:p>
     <w:tbl>
@@ -8711,13 +8757,7 @@
           </w:tcPr>
           <w:p>
             <w:r>
-              <w:t xml:space="preserve">On souhaite rentrer </w:t>
-            </w:r>
-            <w:r>
-              <w:t>une</w:t>
-            </w:r>
-            <w:r>
-              <w:t xml:space="preserve"> adresse </w:t>
+              <w:t xml:space="preserve">On souhaite rentrer une adresse </w:t>
             </w:r>
             <w:r>
               <w:t xml:space="preserve">invalide </w:t>
@@ -8760,13 +8800,7 @@
           </w:tcPr>
           <w:p>
             <w:r>
-              <w:t>Rentrer une adresse</w:t>
-            </w:r>
-            <w:r>
-              <w:t xml:space="preserve"> aléatoire sans l’aide de l’autocomplete</w:t>
-            </w:r>
-            <w:r>
-              <w:t>.</w:t>
+              <w:t>Rentrer une adresse aléatoire sans l’aide de l’autocomplete.</w:t>
             </w:r>
           </w:p>
         </w:tc>
@@ -8936,13 +8970,7 @@
           </w:tcPr>
           <w:p>
             <w:r>
-              <w:t>2.</w:t>
-            </w:r>
-            <w:r>
-              <w:t>4</w:t>
-            </w:r>
-            <w:r>
-              <w:t xml:space="preserve"> | </w:t>
+              <w:t xml:space="preserve">2.4 | </w:t>
             </w:r>
             <w:r>
               <w:t>Tri</w:t>
@@ -9057,13 +9085,7 @@
           </w:tcPr>
           <w:p>
             <w:r>
-              <w:t>2.</w:t>
-            </w:r>
-            <w:r>
-              <w:t>5</w:t>
-            </w:r>
-            <w:r>
-              <w:t xml:space="preserve"> | </w:t>
+              <w:t xml:space="preserve">2.5 | </w:t>
             </w:r>
             <w:r>
               <w:t>Tri par catégories</w:t>
@@ -11904,8 +11926,12 @@
             <w:r>
               <w:rPr>
                 <w:rFonts w:ascii="Segoe UI Symbol" w:hAnsi="Segoe UI Symbol" w:cs="Segoe UI Symbol"/>
-              </w:rPr>
-              <w:t>#</w:t>
+                <w:b/>
+                <w:bCs/>
+                <w:sz w:val="26"/>
+                <w:szCs w:val="26"/>
+              </w:rPr>
+              <w:t>✗</w:t>
             </w:r>
           </w:p>
         </w:tc>
@@ -12498,6 +12524,15 @@
                 <w:rFonts w:ascii="Segoe UI Symbol" w:hAnsi="Segoe UI Symbol" w:cs="Segoe UI Symbol"/>
               </w:rPr>
             </w:pPr>
+            <w:r>
+              <w:rPr>
+                <w:rFonts w:ascii="Segoe UI Symbol" w:hAnsi="Segoe UI Symbol" w:cs="Segoe UI Symbol"/>
+              </w:rPr>
+              <w:t>✔</w:t>
+            </w:r>
+            <w:r>
+              <w:t>️</w:t>
+            </w:r>
           </w:p>
         </w:tc>
         <w:tc>
@@ -12511,6 +12546,15 @@
                 <w:rFonts w:ascii="Segoe UI Symbol" w:hAnsi="Segoe UI Symbol" w:cs="Segoe UI Symbol"/>
               </w:rPr>
             </w:pPr>
+            <w:r>
+              <w:rPr>
+                <w:rFonts w:ascii="Segoe UI Symbol" w:hAnsi="Segoe UI Symbol" w:cs="Segoe UI Symbol"/>
+              </w:rPr>
+              <w:t>✔</w:t>
+            </w:r>
+            <w:r>
+              <w:t>️</w:t>
+            </w:r>
           </w:p>
         </w:tc>
         <w:tc>
@@ -12524,6 +12568,15 @@
                 <w:rFonts w:ascii="Segoe UI Symbol" w:hAnsi="Segoe UI Symbol" w:cs="Segoe UI Symbol"/>
               </w:rPr>
             </w:pPr>
+            <w:r>
+              <w:rPr>
+                <w:rFonts w:ascii="Segoe UI Symbol" w:hAnsi="Segoe UI Symbol" w:cs="Segoe UI Symbol"/>
+              </w:rPr>
+              <w:t>✔</w:t>
+            </w:r>
+            <w:r>
+              <w:t>️</w:t>
+            </w:r>
           </w:p>
         </w:tc>
         <w:tc>
@@ -12537,6 +12590,15 @@
                 <w:rFonts w:ascii="Segoe UI Symbol" w:hAnsi="Segoe UI Symbol" w:cs="Segoe UI Symbol"/>
               </w:rPr>
             </w:pPr>
+            <w:r>
+              <w:rPr>
+                <w:rFonts w:ascii="Segoe UI Symbol" w:hAnsi="Segoe UI Symbol" w:cs="Segoe UI Symbol"/>
+              </w:rPr>
+              <w:t>✔</w:t>
+            </w:r>
+            <w:r>
+              <w:t>️</w:t>
+            </w:r>
           </w:p>
         </w:tc>
       </w:tr>
@@ -17557,19 +17619,19 @@
 
 <file path=word/glossary/fontTable.xml><?xml version="1.0" encoding="utf-8"?>
 <w:fonts xmlns:mc="http://schemas.openxmlformats.org/markup-compatibility/2006" xmlns:r="http://schemas.openxmlformats.org/officeDocument/2006/relationships" xmlns:w="http://schemas.openxmlformats.org/wordprocessingml/2006/main" xmlns:w14="http://schemas.microsoft.com/office/word/2010/wordml" xmlns:w15="http://schemas.microsoft.com/office/word/2012/wordml" xmlns:w16cex="http://schemas.microsoft.com/office/word/2018/wordml/cex" xmlns:w16cid="http://schemas.microsoft.com/office/word/2016/wordml/cid" xmlns:w16="http://schemas.microsoft.com/office/word/2018/wordml" xmlns:w16sdtdh="http://schemas.microsoft.com/office/word/2020/wordml/sdtdatahash" xmlns:w16se="http://schemas.microsoft.com/office/word/2015/wordml/symex" mc:Ignorable="w14 w15 w16se w16cid w16 w16cex w16sdtdh">
+  <w:font w:name="Symbol">
+    <w:panose1 w:val="05050102010706020507"/>
+    <w:charset w:val="02"/>
+    <w:family w:val="roman"/>
+    <w:pitch w:val="variable"/>
+    <w:sig w:usb0="00000000" w:usb1="10000000" w:usb2="00000000" w:usb3="00000000" w:csb0="80000000" w:csb1="00000000"/>
+  </w:font>
   <w:font w:name="Times New Roman">
     <w:panose1 w:val="02020603050405020304"/>
     <w:charset w:val="00"/>
     <w:family w:val="roman"/>
     <w:pitch w:val="variable"/>
     <w:sig w:usb0="E0002EFF" w:usb1="C000785B" w:usb2="00000009" w:usb3="00000000" w:csb0="000001FF" w:csb1="00000000"/>
-  </w:font>
-  <w:font w:name="Symbol">
-    <w:panose1 w:val="05050102010706020507"/>
-    <w:charset w:val="02"/>
-    <w:family w:val="roman"/>
-    <w:pitch w:val="variable"/>
-    <w:sig w:usb0="00000000" w:usb1="10000000" w:usb2="00000000" w:usb3="00000000" w:csb0="80000000" w:csb1="00000000"/>
   </w:font>
   <w:font w:name="Courier New">
     <w:panose1 w:val="02070309020205020404"/>
@@ -17640,6 +17702,7 @@
     <w:rsid w:val="005E092F"/>
     <w:rsid w:val="00712971"/>
     <w:rsid w:val="00812794"/>
+    <w:rsid w:val="00976D49"/>
     <w:rsid w:val="00A731F5"/>
     <w:rsid w:val="00AE5318"/>
     <w:rsid w:val="00C6189E"/>

</xml_diff>